<commit_message>
Crude vs. full model comparison of drug estimates/95% credible intervals
</commit_message>
<xml_diff>
--- a/Project1/Reports/Organizing Crude vs. Full Models.docx
+++ b/Project1/Reports/Organizing Crude vs. Full Models.docx
@@ -9626,8 +9626,6 @@
             </w:r>
           </w:p>
         </w:tc>
-        <w:bookmarkStart w:id="0" w:name="_GoBack"/>
-        <w:bookmarkEnd w:id="0"/>
       </w:tr>
       <w:tr>
         <w:trPr>
@@ -11659,6 +11657,3914 @@
                 <w:szCs w:val="24"/>
               </w:rPr>
               <w:t>34383.0</w:t>
+            </w:r>
+          </w:p>
+        </w:tc>
+      </w:tr>
+    </w:tbl>
+    <w:p/>
+    <w:p/>
+    <w:p/>
+    <w:p>
+      <w:r>
+        <w:lastRenderedPageBreak/>
+        <w:t>LOG10VLOAD</w:t>
+      </w:r>
+    </w:p>
+    <w:p>
+      <w:pPr>
+        <w:pStyle w:val="ListParagraph"/>
+        <w:numPr>
+          <w:ilvl w:val="0"/>
+          <w:numId w:val="1"/>
+        </w:numPr>
+      </w:pPr>
+      <w:r>
+        <w:t>Crude</w:t>
+      </w:r>
+    </w:p>
+    <w:p>
+      <w:pPr>
+        <w:pStyle w:val="ListParagraph"/>
+      </w:pPr>
+    </w:p>
+    <w:tbl>
+      <w:tblPr>
+        <w:tblW w:w="0" w:type="auto"/>
+        <w:jc w:val="center"/>
+        <w:tblBorders>
+          <w:top w:val="single" w:sz="6" w:space="0" w:color="C1C1C1"/>
+          <w:left w:val="single" w:sz="6" w:space="0" w:color="C1C1C1"/>
+          <w:bottom w:val="single" w:sz="2" w:space="0" w:color="C1C1C1"/>
+          <w:right w:val="single" w:sz="2" w:space="0" w:color="C1C1C1"/>
+        </w:tblBorders>
+        <w:tblCellMar>
+          <w:top w:w="75" w:type="dxa"/>
+          <w:left w:w="75" w:type="dxa"/>
+          <w:bottom w:w="75" w:type="dxa"/>
+          <w:right w:w="75" w:type="dxa"/>
+        </w:tblCellMar>
+        <w:tblLook w:val="04A0" w:firstRow="1" w:lastRow="0" w:firstColumn="1" w:lastColumn="0" w:noHBand="0" w:noVBand="1"/>
+        <w:tblDescription w:val="Procedure MCMC: Summary and Interval Statistics"/>
+      </w:tblPr>
+      <w:tblGrid>
+        <w:gridCol w:w="1457"/>
+        <w:gridCol w:w="750"/>
+        <w:gridCol w:w="890"/>
+        <w:gridCol w:w="1137"/>
+        <w:gridCol w:w="1042"/>
+        <w:gridCol w:w="1042"/>
+      </w:tblGrid>
+      <w:tr>
+        <w:trPr>
+          <w:tblHeader/>
+          <w:jc w:val="center"/>
+        </w:trPr>
+        <w:tc>
+          <w:tcPr>
+            <w:tcW w:w="0" w:type="auto"/>
+            <w:gridSpan w:val="6"/>
+            <w:tcBorders>
+              <w:top w:val="nil"/>
+              <w:left w:val="nil"/>
+              <w:bottom w:val="nil"/>
+              <w:right w:val="nil"/>
+            </w:tcBorders>
+            <w:hideMark/>
+          </w:tcPr>
+          <w:p>
+            <w:pPr>
+              <w:spacing w:after="0" w:line="240" w:lineRule="auto"/>
+              <w:jc w:val="center"/>
+              <w:rPr>
+                <w:rFonts w:eastAsia="Times New Roman"/>
+                <w:b/>
+                <w:bCs/>
+                <w:szCs w:val="24"/>
+              </w:rPr>
+            </w:pPr>
+            <w:r>
+              <w:rPr>
+                <w:rFonts w:eastAsia="Times New Roman"/>
+                <w:b/>
+                <w:bCs/>
+                <w:szCs w:val="24"/>
+              </w:rPr>
+              <w:t>Posterior Summaries and Intervals</w:t>
+            </w:r>
+          </w:p>
+        </w:tc>
+      </w:tr>
+      <w:tr>
+        <w:trPr>
+          <w:tblHeader/>
+          <w:jc w:val="center"/>
+        </w:trPr>
+        <w:tc>
+          <w:tcPr>
+            <w:tcW w:w="0" w:type="auto"/>
+            <w:tcBorders>
+              <w:top w:val="nil"/>
+              <w:left w:val="nil"/>
+              <w:bottom w:val="nil"/>
+              <w:right w:val="nil"/>
+            </w:tcBorders>
+            <w:hideMark/>
+          </w:tcPr>
+          <w:p>
+            <w:pPr>
+              <w:spacing w:after="0" w:line="240" w:lineRule="auto"/>
+              <w:rPr>
+                <w:rFonts w:eastAsia="Times New Roman"/>
+                <w:b/>
+                <w:bCs/>
+                <w:szCs w:val="24"/>
+              </w:rPr>
+            </w:pPr>
+            <w:r>
+              <w:rPr>
+                <w:rFonts w:eastAsia="Times New Roman"/>
+                <w:b/>
+                <w:bCs/>
+                <w:szCs w:val="24"/>
+              </w:rPr>
+              <w:t>Parameter</w:t>
+            </w:r>
+          </w:p>
+        </w:tc>
+        <w:tc>
+          <w:tcPr>
+            <w:tcW w:w="0" w:type="auto"/>
+            <w:tcBorders>
+              <w:top w:val="nil"/>
+              <w:left w:val="nil"/>
+              <w:bottom w:val="nil"/>
+              <w:right w:val="nil"/>
+            </w:tcBorders>
+            <w:hideMark/>
+          </w:tcPr>
+          <w:p>
+            <w:pPr>
+              <w:spacing w:after="0" w:line="240" w:lineRule="auto"/>
+              <w:jc w:val="right"/>
+              <w:rPr>
+                <w:rFonts w:eastAsia="Times New Roman"/>
+                <w:b/>
+                <w:bCs/>
+                <w:szCs w:val="24"/>
+              </w:rPr>
+            </w:pPr>
+            <w:r>
+              <w:rPr>
+                <w:rFonts w:eastAsia="Times New Roman"/>
+                <w:b/>
+                <w:bCs/>
+                <w:szCs w:val="24"/>
+              </w:rPr>
+              <w:t>N</w:t>
+            </w:r>
+          </w:p>
+        </w:tc>
+        <w:tc>
+          <w:tcPr>
+            <w:tcW w:w="0" w:type="auto"/>
+            <w:tcBorders>
+              <w:top w:val="nil"/>
+              <w:left w:val="nil"/>
+              <w:bottom w:val="nil"/>
+              <w:right w:val="nil"/>
+            </w:tcBorders>
+            <w:hideMark/>
+          </w:tcPr>
+          <w:p>
+            <w:pPr>
+              <w:spacing w:after="0" w:line="240" w:lineRule="auto"/>
+              <w:jc w:val="right"/>
+              <w:rPr>
+                <w:rFonts w:eastAsia="Times New Roman"/>
+                <w:b/>
+                <w:bCs/>
+                <w:szCs w:val="24"/>
+              </w:rPr>
+            </w:pPr>
+            <w:r>
+              <w:rPr>
+                <w:rFonts w:eastAsia="Times New Roman"/>
+                <w:b/>
+                <w:bCs/>
+                <w:szCs w:val="24"/>
+              </w:rPr>
+              <w:t>Mean</w:t>
+            </w:r>
+          </w:p>
+        </w:tc>
+        <w:tc>
+          <w:tcPr>
+            <w:tcW w:w="0" w:type="auto"/>
+            <w:tcBorders>
+              <w:top w:val="nil"/>
+              <w:left w:val="nil"/>
+              <w:bottom w:val="nil"/>
+              <w:right w:val="nil"/>
+            </w:tcBorders>
+            <w:hideMark/>
+          </w:tcPr>
+          <w:p>
+            <w:pPr>
+              <w:spacing w:after="0" w:line="240" w:lineRule="auto"/>
+              <w:jc w:val="right"/>
+              <w:rPr>
+                <w:rFonts w:eastAsia="Times New Roman"/>
+                <w:b/>
+                <w:bCs/>
+                <w:szCs w:val="24"/>
+              </w:rPr>
+            </w:pPr>
+            <w:r>
+              <w:rPr>
+                <w:rFonts w:eastAsia="Times New Roman"/>
+                <w:b/>
+                <w:bCs/>
+                <w:szCs w:val="24"/>
+              </w:rPr>
+              <w:t>Standard</w:t>
+            </w:r>
+            <w:r>
+              <w:rPr>
+                <w:rFonts w:eastAsia="Times New Roman"/>
+                <w:b/>
+                <w:bCs/>
+                <w:szCs w:val="24"/>
+              </w:rPr>
+              <w:br/>
+              <w:t>Deviation</w:t>
+            </w:r>
+          </w:p>
+        </w:tc>
+        <w:tc>
+          <w:tcPr>
+            <w:tcW w:w="0" w:type="auto"/>
+            <w:gridSpan w:val="2"/>
+            <w:tcBorders>
+              <w:top w:val="nil"/>
+              <w:left w:val="nil"/>
+              <w:bottom w:val="nil"/>
+              <w:right w:val="nil"/>
+            </w:tcBorders>
+            <w:hideMark/>
+          </w:tcPr>
+          <w:p>
+            <w:pPr>
+              <w:spacing w:after="0" w:line="240" w:lineRule="auto"/>
+              <w:jc w:val="center"/>
+              <w:rPr>
+                <w:rFonts w:eastAsia="Times New Roman"/>
+                <w:b/>
+                <w:bCs/>
+                <w:szCs w:val="24"/>
+              </w:rPr>
+            </w:pPr>
+            <w:r>
+              <w:rPr>
+                <w:rFonts w:eastAsia="Times New Roman"/>
+                <w:b/>
+                <w:bCs/>
+                <w:szCs w:val="24"/>
+              </w:rPr>
+              <w:t>95% HPD Interval</w:t>
+            </w:r>
+          </w:p>
+        </w:tc>
+      </w:tr>
+      <w:tr>
+        <w:trPr>
+          <w:jc w:val="center"/>
+        </w:trPr>
+        <w:tc>
+          <w:tcPr>
+            <w:tcW w:w="0" w:type="auto"/>
+            <w:tcBorders>
+              <w:top w:val="nil"/>
+              <w:left w:val="nil"/>
+              <w:bottom w:val="nil"/>
+              <w:right w:val="nil"/>
+            </w:tcBorders>
+            <w:hideMark/>
+          </w:tcPr>
+          <w:p>
+            <w:pPr>
+              <w:spacing w:after="0" w:line="240" w:lineRule="auto"/>
+              <w:rPr>
+                <w:rFonts w:eastAsia="Times New Roman"/>
+                <w:b/>
+                <w:bCs/>
+                <w:szCs w:val="24"/>
+              </w:rPr>
+            </w:pPr>
+            <w:proofErr w:type="spellStart"/>
+            <w:r>
+              <w:rPr>
+                <w:rFonts w:eastAsia="Times New Roman"/>
+                <w:b/>
+                <w:bCs/>
+                <w:szCs w:val="24"/>
+              </w:rPr>
+              <w:t>betaint</w:t>
+            </w:r>
+            <w:proofErr w:type="spellEnd"/>
+          </w:p>
+        </w:tc>
+        <w:tc>
+          <w:tcPr>
+            <w:tcW w:w="0" w:type="auto"/>
+            <w:tcBorders>
+              <w:top w:val="nil"/>
+              <w:left w:val="nil"/>
+              <w:bottom w:val="nil"/>
+              <w:right w:val="nil"/>
+            </w:tcBorders>
+            <w:hideMark/>
+          </w:tcPr>
+          <w:p>
+            <w:pPr>
+              <w:spacing w:after="0" w:line="240" w:lineRule="auto"/>
+              <w:jc w:val="right"/>
+              <w:rPr>
+                <w:rFonts w:eastAsia="Times New Roman"/>
+                <w:szCs w:val="24"/>
+              </w:rPr>
+            </w:pPr>
+            <w:r>
+              <w:rPr>
+                <w:rFonts w:eastAsia="Times New Roman"/>
+                <w:szCs w:val="24"/>
+              </w:rPr>
+              <w:t>50000</w:t>
+            </w:r>
+          </w:p>
+        </w:tc>
+        <w:tc>
+          <w:tcPr>
+            <w:tcW w:w="0" w:type="auto"/>
+            <w:tcBorders>
+              <w:top w:val="nil"/>
+              <w:left w:val="nil"/>
+              <w:bottom w:val="nil"/>
+              <w:right w:val="nil"/>
+            </w:tcBorders>
+            <w:hideMark/>
+          </w:tcPr>
+          <w:p>
+            <w:pPr>
+              <w:spacing w:after="0" w:line="240" w:lineRule="auto"/>
+              <w:jc w:val="right"/>
+              <w:rPr>
+                <w:rFonts w:eastAsia="Times New Roman"/>
+                <w:szCs w:val="24"/>
+              </w:rPr>
+            </w:pPr>
+            <w:r>
+              <w:rPr>
+                <w:rFonts w:eastAsia="Times New Roman"/>
+                <w:szCs w:val="24"/>
+              </w:rPr>
+              <w:t>0.7344</w:t>
+            </w:r>
+          </w:p>
+        </w:tc>
+        <w:tc>
+          <w:tcPr>
+            <w:tcW w:w="0" w:type="auto"/>
+            <w:tcBorders>
+              <w:top w:val="nil"/>
+              <w:left w:val="nil"/>
+              <w:bottom w:val="nil"/>
+              <w:right w:val="nil"/>
+            </w:tcBorders>
+            <w:hideMark/>
+          </w:tcPr>
+          <w:p>
+            <w:pPr>
+              <w:spacing w:after="0" w:line="240" w:lineRule="auto"/>
+              <w:jc w:val="right"/>
+              <w:rPr>
+                <w:rFonts w:eastAsia="Times New Roman"/>
+                <w:szCs w:val="24"/>
+              </w:rPr>
+            </w:pPr>
+            <w:r>
+              <w:rPr>
+                <w:rFonts w:eastAsia="Times New Roman"/>
+                <w:szCs w:val="24"/>
+              </w:rPr>
+              <w:t>0.0835</w:t>
+            </w:r>
+          </w:p>
+        </w:tc>
+        <w:tc>
+          <w:tcPr>
+            <w:tcW w:w="0" w:type="auto"/>
+            <w:tcBorders>
+              <w:top w:val="nil"/>
+              <w:left w:val="nil"/>
+              <w:bottom w:val="nil"/>
+              <w:right w:val="nil"/>
+            </w:tcBorders>
+            <w:hideMark/>
+          </w:tcPr>
+          <w:p>
+            <w:pPr>
+              <w:spacing w:after="0" w:line="240" w:lineRule="auto"/>
+              <w:jc w:val="right"/>
+              <w:rPr>
+                <w:rFonts w:eastAsia="Times New Roman"/>
+                <w:szCs w:val="24"/>
+              </w:rPr>
+            </w:pPr>
+            <w:r>
+              <w:rPr>
+                <w:rFonts w:eastAsia="Times New Roman"/>
+                <w:szCs w:val="24"/>
+              </w:rPr>
+              <w:t>0.5677</w:t>
+            </w:r>
+          </w:p>
+        </w:tc>
+        <w:tc>
+          <w:tcPr>
+            <w:tcW w:w="0" w:type="auto"/>
+            <w:tcBorders>
+              <w:top w:val="nil"/>
+              <w:left w:val="nil"/>
+              <w:bottom w:val="nil"/>
+              <w:right w:val="nil"/>
+            </w:tcBorders>
+            <w:hideMark/>
+          </w:tcPr>
+          <w:p>
+            <w:pPr>
+              <w:spacing w:after="0" w:line="240" w:lineRule="auto"/>
+              <w:jc w:val="right"/>
+              <w:rPr>
+                <w:rFonts w:eastAsia="Times New Roman"/>
+                <w:szCs w:val="24"/>
+              </w:rPr>
+            </w:pPr>
+            <w:r>
+              <w:rPr>
+                <w:rFonts w:eastAsia="Times New Roman"/>
+                <w:szCs w:val="24"/>
+              </w:rPr>
+              <w:t>0.8959</w:t>
+            </w:r>
+          </w:p>
+        </w:tc>
+      </w:tr>
+      <w:tr>
+        <w:trPr>
+          <w:jc w:val="center"/>
+        </w:trPr>
+        <w:tc>
+          <w:tcPr>
+            <w:tcW w:w="0" w:type="auto"/>
+            <w:tcBorders>
+              <w:top w:val="nil"/>
+              <w:left w:val="nil"/>
+              <w:bottom w:val="nil"/>
+              <w:right w:val="nil"/>
+            </w:tcBorders>
+            <w:hideMark/>
+          </w:tcPr>
+          <w:p>
+            <w:pPr>
+              <w:spacing w:after="0" w:line="240" w:lineRule="auto"/>
+              <w:rPr>
+                <w:rFonts w:eastAsia="Times New Roman"/>
+                <w:b/>
+                <w:bCs/>
+                <w:szCs w:val="24"/>
+              </w:rPr>
+            </w:pPr>
+            <w:proofErr w:type="spellStart"/>
+            <w:r>
+              <w:rPr>
+                <w:rFonts w:eastAsia="Times New Roman"/>
+                <w:b/>
+                <w:bCs/>
+                <w:szCs w:val="24"/>
+              </w:rPr>
+              <w:t>betalogvload</w:t>
+            </w:r>
+            <w:proofErr w:type="spellEnd"/>
+          </w:p>
+        </w:tc>
+        <w:tc>
+          <w:tcPr>
+            <w:tcW w:w="0" w:type="auto"/>
+            <w:tcBorders>
+              <w:top w:val="nil"/>
+              <w:left w:val="nil"/>
+              <w:bottom w:val="nil"/>
+              <w:right w:val="nil"/>
+            </w:tcBorders>
+            <w:hideMark/>
+          </w:tcPr>
+          <w:p>
+            <w:pPr>
+              <w:spacing w:after="0" w:line="240" w:lineRule="auto"/>
+              <w:jc w:val="right"/>
+              <w:rPr>
+                <w:rFonts w:eastAsia="Times New Roman"/>
+                <w:szCs w:val="24"/>
+              </w:rPr>
+            </w:pPr>
+            <w:r>
+              <w:rPr>
+                <w:rFonts w:eastAsia="Times New Roman"/>
+                <w:szCs w:val="24"/>
+              </w:rPr>
+              <w:t>50000</w:t>
+            </w:r>
+          </w:p>
+        </w:tc>
+        <w:tc>
+          <w:tcPr>
+            <w:tcW w:w="0" w:type="auto"/>
+            <w:tcBorders>
+              <w:top w:val="nil"/>
+              <w:left w:val="nil"/>
+              <w:bottom w:val="nil"/>
+              <w:right w:val="nil"/>
+            </w:tcBorders>
+            <w:noWrap/>
+            <w:hideMark/>
+          </w:tcPr>
+          <w:p>
+            <w:pPr>
+              <w:spacing w:after="0" w:line="240" w:lineRule="auto"/>
+              <w:jc w:val="right"/>
+              <w:rPr>
+                <w:rFonts w:eastAsia="Times New Roman"/>
+                <w:szCs w:val="24"/>
+              </w:rPr>
+            </w:pPr>
+            <w:r>
+              <w:rPr>
+                <w:rFonts w:eastAsia="Times New Roman"/>
+                <w:szCs w:val="24"/>
+              </w:rPr>
+              <w:t>-0.0713</w:t>
+            </w:r>
+          </w:p>
+        </w:tc>
+        <w:tc>
+          <w:tcPr>
+            <w:tcW w:w="0" w:type="auto"/>
+            <w:tcBorders>
+              <w:top w:val="nil"/>
+              <w:left w:val="nil"/>
+              <w:bottom w:val="nil"/>
+              <w:right w:val="nil"/>
+            </w:tcBorders>
+            <w:hideMark/>
+          </w:tcPr>
+          <w:p>
+            <w:pPr>
+              <w:spacing w:after="0" w:line="240" w:lineRule="auto"/>
+              <w:jc w:val="right"/>
+              <w:rPr>
+                <w:rFonts w:eastAsia="Times New Roman"/>
+                <w:szCs w:val="24"/>
+              </w:rPr>
+            </w:pPr>
+            <w:r>
+              <w:rPr>
+                <w:rFonts w:eastAsia="Times New Roman"/>
+                <w:szCs w:val="24"/>
+              </w:rPr>
+              <w:t>0.0181</w:t>
+            </w:r>
+          </w:p>
+        </w:tc>
+        <w:tc>
+          <w:tcPr>
+            <w:tcW w:w="0" w:type="auto"/>
+            <w:tcBorders>
+              <w:top w:val="nil"/>
+              <w:left w:val="nil"/>
+              <w:bottom w:val="nil"/>
+              <w:right w:val="nil"/>
+            </w:tcBorders>
+            <w:noWrap/>
+            <w:hideMark/>
+          </w:tcPr>
+          <w:p>
+            <w:pPr>
+              <w:spacing w:after="0" w:line="240" w:lineRule="auto"/>
+              <w:jc w:val="right"/>
+              <w:rPr>
+                <w:rFonts w:eastAsia="Times New Roman"/>
+                <w:szCs w:val="24"/>
+              </w:rPr>
+            </w:pPr>
+            <w:r>
+              <w:rPr>
+                <w:rFonts w:eastAsia="Times New Roman"/>
+                <w:szCs w:val="24"/>
+              </w:rPr>
+              <w:t>-0.1070</w:t>
+            </w:r>
+          </w:p>
+        </w:tc>
+        <w:tc>
+          <w:tcPr>
+            <w:tcW w:w="0" w:type="auto"/>
+            <w:tcBorders>
+              <w:top w:val="nil"/>
+              <w:left w:val="nil"/>
+              <w:bottom w:val="nil"/>
+              <w:right w:val="nil"/>
+            </w:tcBorders>
+            <w:noWrap/>
+            <w:hideMark/>
+          </w:tcPr>
+          <w:p>
+            <w:pPr>
+              <w:spacing w:after="0" w:line="240" w:lineRule="auto"/>
+              <w:jc w:val="right"/>
+              <w:rPr>
+                <w:rFonts w:eastAsia="Times New Roman"/>
+                <w:szCs w:val="24"/>
+              </w:rPr>
+            </w:pPr>
+            <w:r>
+              <w:rPr>
+                <w:rFonts w:eastAsia="Times New Roman"/>
+                <w:szCs w:val="24"/>
+              </w:rPr>
+              <w:t>-0.0360</w:t>
+            </w:r>
+          </w:p>
+        </w:tc>
+      </w:tr>
+      <w:tr>
+        <w:trPr>
+          <w:jc w:val="center"/>
+        </w:trPr>
+        <w:tc>
+          <w:tcPr>
+            <w:tcW w:w="0" w:type="auto"/>
+            <w:tcBorders>
+              <w:top w:val="nil"/>
+              <w:left w:val="nil"/>
+              <w:bottom w:val="nil"/>
+              <w:right w:val="nil"/>
+            </w:tcBorders>
+            <w:hideMark/>
+          </w:tcPr>
+          <w:p>
+            <w:pPr>
+              <w:spacing w:after="0" w:line="240" w:lineRule="auto"/>
+              <w:rPr>
+                <w:rFonts w:eastAsia="Times New Roman"/>
+                <w:b/>
+                <w:bCs/>
+                <w:szCs w:val="24"/>
+                <w:highlight w:val="cyan"/>
+              </w:rPr>
+            </w:pPr>
+            <w:proofErr w:type="spellStart"/>
+            <w:r>
+              <w:rPr>
+                <w:rFonts w:eastAsia="Times New Roman"/>
+                <w:b/>
+                <w:bCs/>
+                <w:szCs w:val="24"/>
+                <w:highlight w:val="cyan"/>
+              </w:rPr>
+              <w:t>betadrugs</w:t>
+            </w:r>
+            <w:proofErr w:type="spellEnd"/>
+          </w:p>
+        </w:tc>
+        <w:tc>
+          <w:tcPr>
+            <w:tcW w:w="0" w:type="auto"/>
+            <w:tcBorders>
+              <w:top w:val="nil"/>
+              <w:left w:val="nil"/>
+              <w:bottom w:val="nil"/>
+              <w:right w:val="nil"/>
+            </w:tcBorders>
+            <w:hideMark/>
+          </w:tcPr>
+          <w:p>
+            <w:pPr>
+              <w:spacing w:after="0" w:line="240" w:lineRule="auto"/>
+              <w:jc w:val="right"/>
+              <w:rPr>
+                <w:rFonts w:eastAsia="Times New Roman"/>
+                <w:szCs w:val="24"/>
+                <w:highlight w:val="cyan"/>
+              </w:rPr>
+            </w:pPr>
+            <w:r>
+              <w:rPr>
+                <w:rFonts w:eastAsia="Times New Roman"/>
+                <w:szCs w:val="24"/>
+                <w:highlight w:val="cyan"/>
+              </w:rPr>
+              <w:t>50000</w:t>
+            </w:r>
+          </w:p>
+        </w:tc>
+        <w:tc>
+          <w:tcPr>
+            <w:tcW w:w="0" w:type="auto"/>
+            <w:tcBorders>
+              <w:top w:val="nil"/>
+              <w:left w:val="nil"/>
+              <w:bottom w:val="nil"/>
+              <w:right w:val="nil"/>
+            </w:tcBorders>
+            <w:noWrap/>
+            <w:hideMark/>
+          </w:tcPr>
+          <w:p>
+            <w:pPr>
+              <w:spacing w:after="0" w:line="240" w:lineRule="auto"/>
+              <w:jc w:val="right"/>
+              <w:rPr>
+                <w:rFonts w:eastAsia="Times New Roman"/>
+                <w:szCs w:val="24"/>
+                <w:highlight w:val="cyan"/>
+              </w:rPr>
+            </w:pPr>
+            <w:r>
+              <w:rPr>
+                <w:rFonts w:eastAsia="Times New Roman"/>
+                <w:szCs w:val="24"/>
+                <w:highlight w:val="cyan"/>
+              </w:rPr>
+              <w:t>-0.0167</w:t>
+            </w:r>
+          </w:p>
+        </w:tc>
+        <w:tc>
+          <w:tcPr>
+            <w:tcW w:w="0" w:type="auto"/>
+            <w:tcBorders>
+              <w:top w:val="nil"/>
+              <w:left w:val="nil"/>
+              <w:bottom w:val="nil"/>
+              <w:right w:val="nil"/>
+            </w:tcBorders>
+            <w:hideMark/>
+          </w:tcPr>
+          <w:p>
+            <w:pPr>
+              <w:spacing w:after="0" w:line="240" w:lineRule="auto"/>
+              <w:jc w:val="right"/>
+              <w:rPr>
+                <w:rFonts w:eastAsia="Times New Roman"/>
+                <w:szCs w:val="24"/>
+                <w:highlight w:val="cyan"/>
+              </w:rPr>
+            </w:pPr>
+            <w:r>
+              <w:rPr>
+                <w:rFonts w:eastAsia="Times New Roman"/>
+                <w:szCs w:val="24"/>
+                <w:highlight w:val="cyan"/>
+              </w:rPr>
+              <w:t>0.0619</w:t>
+            </w:r>
+          </w:p>
+        </w:tc>
+        <w:tc>
+          <w:tcPr>
+            <w:tcW w:w="0" w:type="auto"/>
+            <w:tcBorders>
+              <w:top w:val="nil"/>
+              <w:left w:val="nil"/>
+              <w:bottom w:val="nil"/>
+              <w:right w:val="nil"/>
+            </w:tcBorders>
+            <w:noWrap/>
+            <w:hideMark/>
+          </w:tcPr>
+          <w:p>
+            <w:pPr>
+              <w:spacing w:after="0" w:line="240" w:lineRule="auto"/>
+              <w:jc w:val="right"/>
+              <w:rPr>
+                <w:rFonts w:eastAsia="Times New Roman"/>
+                <w:szCs w:val="24"/>
+                <w:highlight w:val="cyan"/>
+              </w:rPr>
+            </w:pPr>
+            <w:r>
+              <w:rPr>
+                <w:rFonts w:eastAsia="Times New Roman"/>
+                <w:szCs w:val="24"/>
+                <w:highlight w:val="cyan"/>
+              </w:rPr>
+              <w:t>-0.1360</w:t>
+            </w:r>
+          </w:p>
+        </w:tc>
+        <w:tc>
+          <w:tcPr>
+            <w:tcW w:w="0" w:type="auto"/>
+            <w:tcBorders>
+              <w:top w:val="nil"/>
+              <w:left w:val="nil"/>
+              <w:bottom w:val="nil"/>
+              <w:right w:val="nil"/>
+            </w:tcBorders>
+            <w:hideMark/>
+          </w:tcPr>
+          <w:p>
+            <w:pPr>
+              <w:spacing w:after="0" w:line="240" w:lineRule="auto"/>
+              <w:jc w:val="right"/>
+              <w:rPr>
+                <w:rFonts w:eastAsia="Times New Roman"/>
+                <w:szCs w:val="24"/>
+                <w:highlight w:val="cyan"/>
+              </w:rPr>
+            </w:pPr>
+            <w:r>
+              <w:rPr>
+                <w:rFonts w:eastAsia="Times New Roman"/>
+                <w:szCs w:val="24"/>
+                <w:highlight w:val="cyan"/>
+              </w:rPr>
+              <w:t>0.1063</w:t>
+            </w:r>
+          </w:p>
+        </w:tc>
+      </w:tr>
+      <w:tr>
+        <w:trPr>
+          <w:jc w:val="center"/>
+        </w:trPr>
+        <w:tc>
+          <w:tcPr>
+            <w:tcW w:w="0" w:type="auto"/>
+            <w:tcBorders>
+              <w:top w:val="nil"/>
+              <w:left w:val="nil"/>
+              <w:bottom w:val="nil"/>
+              <w:right w:val="nil"/>
+            </w:tcBorders>
+            <w:hideMark/>
+          </w:tcPr>
+          <w:p>
+            <w:pPr>
+              <w:spacing w:after="0" w:line="240" w:lineRule="auto"/>
+              <w:rPr>
+                <w:rFonts w:eastAsia="Times New Roman"/>
+                <w:b/>
+                <w:bCs/>
+                <w:szCs w:val="24"/>
+              </w:rPr>
+            </w:pPr>
+            <w:r>
+              <w:rPr>
+                <w:rFonts w:eastAsia="Times New Roman"/>
+                <w:b/>
+                <w:bCs/>
+                <w:szCs w:val="24"/>
+              </w:rPr>
+              <w:t>sigma2</w:t>
+            </w:r>
+          </w:p>
+        </w:tc>
+        <w:tc>
+          <w:tcPr>
+            <w:tcW w:w="0" w:type="auto"/>
+            <w:tcBorders>
+              <w:top w:val="nil"/>
+              <w:left w:val="nil"/>
+              <w:bottom w:val="nil"/>
+              <w:right w:val="nil"/>
+            </w:tcBorders>
+            <w:hideMark/>
+          </w:tcPr>
+          <w:p>
+            <w:pPr>
+              <w:spacing w:after="0" w:line="240" w:lineRule="auto"/>
+              <w:jc w:val="right"/>
+              <w:rPr>
+                <w:rFonts w:eastAsia="Times New Roman"/>
+                <w:szCs w:val="24"/>
+              </w:rPr>
+            </w:pPr>
+            <w:r>
+              <w:rPr>
+                <w:rFonts w:eastAsia="Times New Roman"/>
+                <w:szCs w:val="24"/>
+              </w:rPr>
+              <w:t>50000</w:t>
+            </w:r>
+          </w:p>
+        </w:tc>
+        <w:tc>
+          <w:tcPr>
+            <w:tcW w:w="0" w:type="auto"/>
+            <w:tcBorders>
+              <w:top w:val="nil"/>
+              <w:left w:val="nil"/>
+              <w:bottom w:val="nil"/>
+              <w:right w:val="nil"/>
+            </w:tcBorders>
+            <w:hideMark/>
+          </w:tcPr>
+          <w:p>
+            <w:pPr>
+              <w:spacing w:after="0" w:line="240" w:lineRule="auto"/>
+              <w:jc w:val="right"/>
+              <w:rPr>
+                <w:rFonts w:eastAsia="Times New Roman"/>
+                <w:szCs w:val="24"/>
+              </w:rPr>
+            </w:pPr>
+            <w:r>
+              <w:rPr>
+                <w:rFonts w:eastAsia="Times New Roman"/>
+                <w:szCs w:val="24"/>
+              </w:rPr>
+              <w:t>0.1352</w:t>
+            </w:r>
+          </w:p>
+        </w:tc>
+        <w:tc>
+          <w:tcPr>
+            <w:tcW w:w="0" w:type="auto"/>
+            <w:tcBorders>
+              <w:top w:val="nil"/>
+              <w:left w:val="nil"/>
+              <w:bottom w:val="nil"/>
+              <w:right w:val="nil"/>
+            </w:tcBorders>
+            <w:hideMark/>
+          </w:tcPr>
+          <w:p>
+            <w:pPr>
+              <w:spacing w:after="0" w:line="240" w:lineRule="auto"/>
+              <w:jc w:val="right"/>
+              <w:rPr>
+                <w:rFonts w:eastAsia="Times New Roman"/>
+                <w:szCs w:val="24"/>
+              </w:rPr>
+            </w:pPr>
+            <w:r>
+              <w:rPr>
+                <w:rFonts w:eastAsia="Times New Roman"/>
+                <w:szCs w:val="24"/>
+              </w:rPr>
+              <w:t>0.00881</w:t>
+            </w:r>
+          </w:p>
+        </w:tc>
+        <w:tc>
+          <w:tcPr>
+            <w:tcW w:w="0" w:type="auto"/>
+            <w:tcBorders>
+              <w:top w:val="nil"/>
+              <w:left w:val="nil"/>
+              <w:bottom w:val="nil"/>
+              <w:right w:val="nil"/>
+            </w:tcBorders>
+            <w:hideMark/>
+          </w:tcPr>
+          <w:p>
+            <w:pPr>
+              <w:spacing w:after="0" w:line="240" w:lineRule="auto"/>
+              <w:jc w:val="right"/>
+              <w:rPr>
+                <w:rFonts w:eastAsia="Times New Roman"/>
+                <w:szCs w:val="24"/>
+              </w:rPr>
+            </w:pPr>
+            <w:r>
+              <w:rPr>
+                <w:rFonts w:eastAsia="Times New Roman"/>
+                <w:szCs w:val="24"/>
+              </w:rPr>
+              <w:t>0.1186</w:t>
+            </w:r>
+          </w:p>
+        </w:tc>
+        <w:tc>
+          <w:tcPr>
+            <w:tcW w:w="0" w:type="auto"/>
+            <w:tcBorders>
+              <w:top w:val="nil"/>
+              <w:left w:val="nil"/>
+              <w:bottom w:val="nil"/>
+              <w:right w:val="nil"/>
+            </w:tcBorders>
+            <w:hideMark/>
+          </w:tcPr>
+          <w:p>
+            <w:pPr>
+              <w:spacing w:after="0" w:line="240" w:lineRule="auto"/>
+              <w:jc w:val="right"/>
+              <w:rPr>
+                <w:rFonts w:eastAsia="Times New Roman"/>
+                <w:szCs w:val="24"/>
+              </w:rPr>
+            </w:pPr>
+            <w:r>
+              <w:rPr>
+                <w:rFonts w:eastAsia="Times New Roman"/>
+                <w:szCs w:val="24"/>
+              </w:rPr>
+              <w:t>0.1530</w:t>
+            </w:r>
+          </w:p>
+        </w:tc>
+      </w:tr>
+    </w:tbl>
+    <w:p>
+      <w:pPr>
+        <w:pStyle w:val="ListParagraph"/>
+      </w:pPr>
+    </w:p>
+    <w:p>
+      <w:pPr>
+        <w:pStyle w:val="ListParagraph"/>
+        <w:numPr>
+          <w:ilvl w:val="0"/>
+          <w:numId w:val="1"/>
+        </w:numPr>
+      </w:pPr>
+      <w:r>
+        <w:t>Full</w:t>
+      </w:r>
+    </w:p>
+    <w:p/>
+    <w:tbl>
+      <w:tblPr>
+        <w:tblW w:w="0" w:type="auto"/>
+        <w:jc w:val="center"/>
+        <w:tblBorders>
+          <w:top w:val="single" w:sz="6" w:space="0" w:color="C1C1C1"/>
+          <w:left w:val="single" w:sz="6" w:space="0" w:color="C1C1C1"/>
+          <w:bottom w:val="single" w:sz="2" w:space="0" w:color="C1C1C1"/>
+          <w:right w:val="single" w:sz="2" w:space="0" w:color="C1C1C1"/>
+        </w:tblBorders>
+        <w:tblCellMar>
+          <w:top w:w="75" w:type="dxa"/>
+          <w:left w:w="75" w:type="dxa"/>
+          <w:bottom w:w="75" w:type="dxa"/>
+          <w:right w:w="75" w:type="dxa"/>
+        </w:tblCellMar>
+        <w:tblLook w:val="04A0" w:firstRow="1" w:lastRow="0" w:firstColumn="1" w:lastColumn="0" w:noHBand="0" w:noVBand="1"/>
+        <w:tblDescription w:val="Procedure MCMC: Summary and Interval Statistics"/>
+      </w:tblPr>
+      <w:tblGrid>
+        <w:gridCol w:w="1457"/>
+        <w:gridCol w:w="750"/>
+        <w:gridCol w:w="1010"/>
+        <w:gridCol w:w="1137"/>
+        <w:gridCol w:w="1042"/>
+        <w:gridCol w:w="1042"/>
+      </w:tblGrid>
+      <w:tr>
+        <w:trPr>
+          <w:tblHeader/>
+          <w:jc w:val="center"/>
+        </w:trPr>
+        <w:tc>
+          <w:tcPr>
+            <w:tcW w:w="0" w:type="auto"/>
+            <w:gridSpan w:val="6"/>
+            <w:tcBorders>
+              <w:top w:val="nil"/>
+              <w:left w:val="nil"/>
+              <w:bottom w:val="nil"/>
+              <w:right w:val="nil"/>
+            </w:tcBorders>
+            <w:hideMark/>
+          </w:tcPr>
+          <w:p>
+            <w:pPr>
+              <w:spacing w:after="0" w:line="240" w:lineRule="auto"/>
+              <w:jc w:val="center"/>
+              <w:rPr>
+                <w:rFonts w:eastAsia="Times New Roman"/>
+                <w:b/>
+                <w:bCs/>
+                <w:szCs w:val="24"/>
+              </w:rPr>
+            </w:pPr>
+            <w:r>
+              <w:rPr>
+                <w:rFonts w:eastAsia="Times New Roman"/>
+                <w:b/>
+                <w:bCs/>
+                <w:szCs w:val="24"/>
+              </w:rPr>
+              <w:t>Posterior Summaries and Intervals</w:t>
+            </w:r>
+          </w:p>
+        </w:tc>
+      </w:tr>
+      <w:tr>
+        <w:trPr>
+          <w:tblHeader/>
+          <w:jc w:val="center"/>
+        </w:trPr>
+        <w:tc>
+          <w:tcPr>
+            <w:tcW w:w="0" w:type="auto"/>
+            <w:tcBorders>
+              <w:top w:val="nil"/>
+              <w:left w:val="nil"/>
+              <w:bottom w:val="nil"/>
+              <w:right w:val="nil"/>
+            </w:tcBorders>
+            <w:hideMark/>
+          </w:tcPr>
+          <w:p>
+            <w:pPr>
+              <w:spacing w:after="0" w:line="240" w:lineRule="auto"/>
+              <w:rPr>
+                <w:rFonts w:eastAsia="Times New Roman"/>
+                <w:b/>
+                <w:bCs/>
+                <w:szCs w:val="24"/>
+              </w:rPr>
+            </w:pPr>
+            <w:r>
+              <w:rPr>
+                <w:rFonts w:eastAsia="Times New Roman"/>
+                <w:b/>
+                <w:bCs/>
+                <w:szCs w:val="24"/>
+              </w:rPr>
+              <w:t>Parameter</w:t>
+            </w:r>
+          </w:p>
+        </w:tc>
+        <w:tc>
+          <w:tcPr>
+            <w:tcW w:w="0" w:type="auto"/>
+            <w:tcBorders>
+              <w:top w:val="nil"/>
+              <w:left w:val="nil"/>
+              <w:bottom w:val="nil"/>
+              <w:right w:val="nil"/>
+            </w:tcBorders>
+            <w:hideMark/>
+          </w:tcPr>
+          <w:p>
+            <w:pPr>
+              <w:spacing w:after="0" w:line="240" w:lineRule="auto"/>
+              <w:jc w:val="right"/>
+              <w:rPr>
+                <w:rFonts w:eastAsia="Times New Roman"/>
+                <w:b/>
+                <w:bCs/>
+                <w:szCs w:val="24"/>
+              </w:rPr>
+            </w:pPr>
+            <w:r>
+              <w:rPr>
+                <w:rFonts w:eastAsia="Times New Roman"/>
+                <w:b/>
+                <w:bCs/>
+                <w:szCs w:val="24"/>
+              </w:rPr>
+              <w:t>N</w:t>
+            </w:r>
+          </w:p>
+        </w:tc>
+        <w:tc>
+          <w:tcPr>
+            <w:tcW w:w="0" w:type="auto"/>
+            <w:tcBorders>
+              <w:top w:val="nil"/>
+              <w:left w:val="nil"/>
+              <w:bottom w:val="nil"/>
+              <w:right w:val="nil"/>
+            </w:tcBorders>
+            <w:hideMark/>
+          </w:tcPr>
+          <w:p>
+            <w:pPr>
+              <w:spacing w:after="0" w:line="240" w:lineRule="auto"/>
+              <w:jc w:val="right"/>
+              <w:rPr>
+                <w:rFonts w:eastAsia="Times New Roman"/>
+                <w:b/>
+                <w:bCs/>
+                <w:szCs w:val="24"/>
+              </w:rPr>
+            </w:pPr>
+            <w:r>
+              <w:rPr>
+                <w:rFonts w:eastAsia="Times New Roman"/>
+                <w:b/>
+                <w:bCs/>
+                <w:szCs w:val="24"/>
+              </w:rPr>
+              <w:t>Mean</w:t>
+            </w:r>
+          </w:p>
+        </w:tc>
+        <w:tc>
+          <w:tcPr>
+            <w:tcW w:w="0" w:type="auto"/>
+            <w:tcBorders>
+              <w:top w:val="nil"/>
+              <w:left w:val="nil"/>
+              <w:bottom w:val="nil"/>
+              <w:right w:val="nil"/>
+            </w:tcBorders>
+            <w:hideMark/>
+          </w:tcPr>
+          <w:p>
+            <w:pPr>
+              <w:spacing w:after="0" w:line="240" w:lineRule="auto"/>
+              <w:jc w:val="right"/>
+              <w:rPr>
+                <w:rFonts w:eastAsia="Times New Roman"/>
+                <w:b/>
+                <w:bCs/>
+                <w:szCs w:val="24"/>
+              </w:rPr>
+            </w:pPr>
+            <w:r>
+              <w:rPr>
+                <w:rFonts w:eastAsia="Times New Roman"/>
+                <w:b/>
+                <w:bCs/>
+                <w:szCs w:val="24"/>
+              </w:rPr>
+              <w:t>Standard</w:t>
+            </w:r>
+            <w:r>
+              <w:rPr>
+                <w:rFonts w:eastAsia="Times New Roman"/>
+                <w:b/>
+                <w:bCs/>
+                <w:szCs w:val="24"/>
+              </w:rPr>
+              <w:br/>
+              <w:t>Deviation</w:t>
+            </w:r>
+          </w:p>
+        </w:tc>
+        <w:tc>
+          <w:tcPr>
+            <w:tcW w:w="0" w:type="auto"/>
+            <w:gridSpan w:val="2"/>
+            <w:tcBorders>
+              <w:top w:val="nil"/>
+              <w:left w:val="nil"/>
+              <w:bottom w:val="nil"/>
+              <w:right w:val="nil"/>
+            </w:tcBorders>
+            <w:hideMark/>
+          </w:tcPr>
+          <w:p>
+            <w:pPr>
+              <w:spacing w:after="0" w:line="240" w:lineRule="auto"/>
+              <w:jc w:val="center"/>
+              <w:rPr>
+                <w:rFonts w:eastAsia="Times New Roman"/>
+                <w:b/>
+                <w:bCs/>
+                <w:szCs w:val="24"/>
+              </w:rPr>
+            </w:pPr>
+            <w:r>
+              <w:rPr>
+                <w:rFonts w:eastAsia="Times New Roman"/>
+                <w:b/>
+                <w:bCs/>
+                <w:szCs w:val="24"/>
+              </w:rPr>
+              <w:t>95% HPD Interval</w:t>
+            </w:r>
+          </w:p>
+        </w:tc>
+      </w:tr>
+      <w:tr>
+        <w:trPr>
+          <w:jc w:val="center"/>
+        </w:trPr>
+        <w:tc>
+          <w:tcPr>
+            <w:tcW w:w="0" w:type="auto"/>
+            <w:tcBorders>
+              <w:top w:val="nil"/>
+              <w:left w:val="nil"/>
+              <w:bottom w:val="nil"/>
+              <w:right w:val="nil"/>
+            </w:tcBorders>
+            <w:hideMark/>
+          </w:tcPr>
+          <w:p>
+            <w:pPr>
+              <w:spacing w:after="0" w:line="240" w:lineRule="auto"/>
+              <w:rPr>
+                <w:rFonts w:eastAsia="Times New Roman"/>
+                <w:b/>
+                <w:bCs/>
+                <w:szCs w:val="24"/>
+              </w:rPr>
+            </w:pPr>
+            <w:proofErr w:type="spellStart"/>
+            <w:r>
+              <w:rPr>
+                <w:rFonts w:eastAsia="Times New Roman"/>
+                <w:b/>
+                <w:bCs/>
+                <w:szCs w:val="24"/>
+              </w:rPr>
+              <w:t>betaint</w:t>
+            </w:r>
+            <w:proofErr w:type="spellEnd"/>
+          </w:p>
+        </w:tc>
+        <w:tc>
+          <w:tcPr>
+            <w:tcW w:w="0" w:type="auto"/>
+            <w:tcBorders>
+              <w:top w:val="nil"/>
+              <w:left w:val="nil"/>
+              <w:bottom w:val="nil"/>
+              <w:right w:val="nil"/>
+            </w:tcBorders>
+            <w:hideMark/>
+          </w:tcPr>
+          <w:p>
+            <w:pPr>
+              <w:spacing w:after="0" w:line="240" w:lineRule="auto"/>
+              <w:jc w:val="right"/>
+              <w:rPr>
+                <w:rFonts w:eastAsia="Times New Roman"/>
+                <w:szCs w:val="24"/>
+              </w:rPr>
+            </w:pPr>
+            <w:r>
+              <w:rPr>
+                <w:rFonts w:eastAsia="Times New Roman"/>
+                <w:szCs w:val="24"/>
+              </w:rPr>
+              <w:t>50000</w:t>
+            </w:r>
+          </w:p>
+        </w:tc>
+        <w:tc>
+          <w:tcPr>
+            <w:tcW w:w="0" w:type="auto"/>
+            <w:tcBorders>
+              <w:top w:val="nil"/>
+              <w:left w:val="nil"/>
+              <w:bottom w:val="nil"/>
+              <w:right w:val="nil"/>
+            </w:tcBorders>
+            <w:hideMark/>
+          </w:tcPr>
+          <w:p>
+            <w:pPr>
+              <w:spacing w:after="0" w:line="240" w:lineRule="auto"/>
+              <w:jc w:val="right"/>
+              <w:rPr>
+                <w:rFonts w:eastAsia="Times New Roman"/>
+                <w:szCs w:val="24"/>
+              </w:rPr>
+            </w:pPr>
+            <w:r>
+              <w:rPr>
+                <w:rFonts w:eastAsia="Times New Roman"/>
+                <w:szCs w:val="24"/>
+              </w:rPr>
+              <w:t>1.3024</w:t>
+            </w:r>
+          </w:p>
+        </w:tc>
+        <w:tc>
+          <w:tcPr>
+            <w:tcW w:w="0" w:type="auto"/>
+            <w:tcBorders>
+              <w:top w:val="nil"/>
+              <w:left w:val="nil"/>
+              <w:bottom w:val="nil"/>
+              <w:right w:val="nil"/>
+            </w:tcBorders>
+            <w:hideMark/>
+          </w:tcPr>
+          <w:p>
+            <w:pPr>
+              <w:spacing w:after="0" w:line="240" w:lineRule="auto"/>
+              <w:jc w:val="right"/>
+              <w:rPr>
+                <w:rFonts w:eastAsia="Times New Roman"/>
+                <w:szCs w:val="24"/>
+              </w:rPr>
+            </w:pPr>
+            <w:r>
+              <w:rPr>
+                <w:rFonts w:eastAsia="Times New Roman"/>
+                <w:szCs w:val="24"/>
+              </w:rPr>
+              <w:t>0.1826</w:t>
+            </w:r>
+          </w:p>
+        </w:tc>
+        <w:tc>
+          <w:tcPr>
+            <w:tcW w:w="0" w:type="auto"/>
+            <w:tcBorders>
+              <w:top w:val="nil"/>
+              <w:left w:val="nil"/>
+              <w:bottom w:val="nil"/>
+              <w:right w:val="nil"/>
+            </w:tcBorders>
+            <w:hideMark/>
+          </w:tcPr>
+          <w:p>
+            <w:pPr>
+              <w:spacing w:after="0" w:line="240" w:lineRule="auto"/>
+              <w:jc w:val="right"/>
+              <w:rPr>
+                <w:rFonts w:eastAsia="Times New Roman"/>
+                <w:szCs w:val="24"/>
+              </w:rPr>
+            </w:pPr>
+            <w:r>
+              <w:rPr>
+                <w:rFonts w:eastAsia="Times New Roman"/>
+                <w:szCs w:val="24"/>
+              </w:rPr>
+              <w:t>0.9354</w:t>
+            </w:r>
+          </w:p>
+        </w:tc>
+        <w:tc>
+          <w:tcPr>
+            <w:tcW w:w="0" w:type="auto"/>
+            <w:tcBorders>
+              <w:top w:val="nil"/>
+              <w:left w:val="nil"/>
+              <w:bottom w:val="nil"/>
+              <w:right w:val="nil"/>
+            </w:tcBorders>
+            <w:hideMark/>
+          </w:tcPr>
+          <w:p>
+            <w:pPr>
+              <w:spacing w:after="0" w:line="240" w:lineRule="auto"/>
+              <w:jc w:val="right"/>
+              <w:rPr>
+                <w:rFonts w:eastAsia="Times New Roman"/>
+                <w:szCs w:val="24"/>
+              </w:rPr>
+            </w:pPr>
+            <w:r>
+              <w:rPr>
+                <w:rFonts w:eastAsia="Times New Roman"/>
+                <w:szCs w:val="24"/>
+              </w:rPr>
+              <w:t>1.6549</w:t>
+            </w:r>
+          </w:p>
+        </w:tc>
+      </w:tr>
+      <w:tr>
+        <w:trPr>
+          <w:jc w:val="center"/>
+        </w:trPr>
+        <w:tc>
+          <w:tcPr>
+            <w:tcW w:w="0" w:type="auto"/>
+            <w:tcBorders>
+              <w:top w:val="nil"/>
+              <w:left w:val="nil"/>
+              <w:bottom w:val="nil"/>
+              <w:right w:val="nil"/>
+            </w:tcBorders>
+            <w:hideMark/>
+          </w:tcPr>
+          <w:p>
+            <w:pPr>
+              <w:spacing w:after="0" w:line="240" w:lineRule="auto"/>
+              <w:rPr>
+                <w:rFonts w:eastAsia="Times New Roman"/>
+                <w:b/>
+                <w:bCs/>
+                <w:szCs w:val="24"/>
+              </w:rPr>
+            </w:pPr>
+            <w:proofErr w:type="spellStart"/>
+            <w:r>
+              <w:rPr>
+                <w:rFonts w:eastAsia="Times New Roman"/>
+                <w:b/>
+                <w:bCs/>
+                <w:szCs w:val="24"/>
+              </w:rPr>
+              <w:t>betalogvload</w:t>
+            </w:r>
+            <w:proofErr w:type="spellEnd"/>
+          </w:p>
+        </w:tc>
+        <w:tc>
+          <w:tcPr>
+            <w:tcW w:w="0" w:type="auto"/>
+            <w:tcBorders>
+              <w:top w:val="nil"/>
+              <w:left w:val="nil"/>
+              <w:bottom w:val="nil"/>
+              <w:right w:val="nil"/>
+            </w:tcBorders>
+            <w:hideMark/>
+          </w:tcPr>
+          <w:p>
+            <w:pPr>
+              <w:spacing w:after="0" w:line="240" w:lineRule="auto"/>
+              <w:jc w:val="right"/>
+              <w:rPr>
+                <w:rFonts w:eastAsia="Times New Roman"/>
+                <w:szCs w:val="24"/>
+              </w:rPr>
+            </w:pPr>
+            <w:r>
+              <w:rPr>
+                <w:rFonts w:eastAsia="Times New Roman"/>
+                <w:szCs w:val="24"/>
+              </w:rPr>
+              <w:t>50000</w:t>
+            </w:r>
+          </w:p>
+        </w:tc>
+        <w:tc>
+          <w:tcPr>
+            <w:tcW w:w="0" w:type="auto"/>
+            <w:tcBorders>
+              <w:top w:val="nil"/>
+              <w:left w:val="nil"/>
+              <w:bottom w:val="nil"/>
+              <w:right w:val="nil"/>
+            </w:tcBorders>
+            <w:noWrap/>
+            <w:hideMark/>
+          </w:tcPr>
+          <w:p>
+            <w:pPr>
+              <w:spacing w:after="0" w:line="240" w:lineRule="auto"/>
+              <w:jc w:val="right"/>
+              <w:rPr>
+                <w:rFonts w:eastAsia="Times New Roman"/>
+                <w:szCs w:val="24"/>
+              </w:rPr>
+            </w:pPr>
+            <w:r>
+              <w:rPr>
+                <w:rFonts w:eastAsia="Times New Roman"/>
+                <w:szCs w:val="24"/>
+              </w:rPr>
+              <w:t>-0.0903</w:t>
+            </w:r>
+          </w:p>
+        </w:tc>
+        <w:tc>
+          <w:tcPr>
+            <w:tcW w:w="0" w:type="auto"/>
+            <w:tcBorders>
+              <w:top w:val="nil"/>
+              <w:left w:val="nil"/>
+              <w:bottom w:val="nil"/>
+              <w:right w:val="nil"/>
+            </w:tcBorders>
+            <w:hideMark/>
+          </w:tcPr>
+          <w:p>
+            <w:pPr>
+              <w:spacing w:after="0" w:line="240" w:lineRule="auto"/>
+              <w:jc w:val="right"/>
+              <w:rPr>
+                <w:rFonts w:eastAsia="Times New Roman"/>
+                <w:szCs w:val="24"/>
+              </w:rPr>
+            </w:pPr>
+            <w:r>
+              <w:rPr>
+                <w:rFonts w:eastAsia="Times New Roman"/>
+                <w:szCs w:val="24"/>
+              </w:rPr>
+              <w:t>0.0196</w:t>
+            </w:r>
+          </w:p>
+        </w:tc>
+        <w:tc>
+          <w:tcPr>
+            <w:tcW w:w="0" w:type="auto"/>
+            <w:tcBorders>
+              <w:top w:val="nil"/>
+              <w:left w:val="nil"/>
+              <w:bottom w:val="nil"/>
+              <w:right w:val="nil"/>
+            </w:tcBorders>
+            <w:noWrap/>
+            <w:hideMark/>
+          </w:tcPr>
+          <w:p>
+            <w:pPr>
+              <w:spacing w:after="0" w:line="240" w:lineRule="auto"/>
+              <w:jc w:val="right"/>
+              <w:rPr>
+                <w:rFonts w:eastAsia="Times New Roman"/>
+                <w:szCs w:val="24"/>
+              </w:rPr>
+            </w:pPr>
+            <w:r>
+              <w:rPr>
+                <w:rFonts w:eastAsia="Times New Roman"/>
+                <w:szCs w:val="24"/>
+              </w:rPr>
+              <w:t>-0.1281</w:t>
+            </w:r>
+          </w:p>
+        </w:tc>
+        <w:tc>
+          <w:tcPr>
+            <w:tcW w:w="0" w:type="auto"/>
+            <w:tcBorders>
+              <w:top w:val="nil"/>
+              <w:left w:val="nil"/>
+              <w:bottom w:val="nil"/>
+              <w:right w:val="nil"/>
+            </w:tcBorders>
+            <w:noWrap/>
+            <w:hideMark/>
+          </w:tcPr>
+          <w:p>
+            <w:pPr>
+              <w:spacing w:after="0" w:line="240" w:lineRule="auto"/>
+              <w:jc w:val="right"/>
+              <w:rPr>
+                <w:rFonts w:eastAsia="Times New Roman"/>
+                <w:szCs w:val="24"/>
+              </w:rPr>
+            </w:pPr>
+            <w:r>
+              <w:rPr>
+                <w:rFonts w:eastAsia="Times New Roman"/>
+                <w:szCs w:val="24"/>
+              </w:rPr>
+              <w:t>-0.0514</w:t>
+            </w:r>
+          </w:p>
+        </w:tc>
+      </w:tr>
+      <w:tr>
+        <w:trPr>
+          <w:jc w:val="center"/>
+        </w:trPr>
+        <w:tc>
+          <w:tcPr>
+            <w:tcW w:w="0" w:type="auto"/>
+            <w:tcBorders>
+              <w:top w:val="nil"/>
+              <w:left w:val="nil"/>
+              <w:bottom w:val="nil"/>
+              <w:right w:val="nil"/>
+            </w:tcBorders>
+            <w:hideMark/>
+          </w:tcPr>
+          <w:p>
+            <w:pPr>
+              <w:spacing w:after="0" w:line="240" w:lineRule="auto"/>
+              <w:rPr>
+                <w:rFonts w:eastAsia="Times New Roman"/>
+                <w:b/>
+                <w:bCs/>
+                <w:szCs w:val="24"/>
+                <w:highlight w:val="cyan"/>
+              </w:rPr>
+            </w:pPr>
+            <w:proofErr w:type="spellStart"/>
+            <w:r>
+              <w:rPr>
+                <w:rFonts w:eastAsia="Times New Roman"/>
+                <w:b/>
+                <w:bCs/>
+                <w:szCs w:val="24"/>
+                <w:highlight w:val="cyan"/>
+              </w:rPr>
+              <w:t>betadrugs</w:t>
+            </w:r>
+            <w:proofErr w:type="spellEnd"/>
+          </w:p>
+        </w:tc>
+        <w:tc>
+          <w:tcPr>
+            <w:tcW w:w="0" w:type="auto"/>
+            <w:tcBorders>
+              <w:top w:val="nil"/>
+              <w:left w:val="nil"/>
+              <w:bottom w:val="nil"/>
+              <w:right w:val="nil"/>
+            </w:tcBorders>
+            <w:hideMark/>
+          </w:tcPr>
+          <w:p>
+            <w:pPr>
+              <w:spacing w:after="0" w:line="240" w:lineRule="auto"/>
+              <w:jc w:val="right"/>
+              <w:rPr>
+                <w:rFonts w:eastAsia="Times New Roman"/>
+                <w:szCs w:val="24"/>
+                <w:highlight w:val="cyan"/>
+              </w:rPr>
+            </w:pPr>
+            <w:r>
+              <w:rPr>
+                <w:rFonts w:eastAsia="Times New Roman"/>
+                <w:szCs w:val="24"/>
+                <w:highlight w:val="cyan"/>
+              </w:rPr>
+              <w:t>50000</w:t>
+            </w:r>
+          </w:p>
+        </w:tc>
+        <w:tc>
+          <w:tcPr>
+            <w:tcW w:w="0" w:type="auto"/>
+            <w:tcBorders>
+              <w:top w:val="nil"/>
+              <w:left w:val="nil"/>
+              <w:bottom w:val="nil"/>
+              <w:right w:val="nil"/>
+            </w:tcBorders>
+            <w:noWrap/>
+            <w:hideMark/>
+          </w:tcPr>
+          <w:p>
+            <w:pPr>
+              <w:spacing w:after="0" w:line="240" w:lineRule="auto"/>
+              <w:jc w:val="right"/>
+              <w:rPr>
+                <w:rFonts w:eastAsia="Times New Roman"/>
+                <w:szCs w:val="24"/>
+                <w:highlight w:val="cyan"/>
+              </w:rPr>
+            </w:pPr>
+            <w:r>
+              <w:rPr>
+                <w:rFonts w:eastAsia="Times New Roman"/>
+                <w:szCs w:val="24"/>
+                <w:highlight w:val="cyan"/>
+              </w:rPr>
+              <w:t>-0.0302</w:t>
+            </w:r>
+          </w:p>
+        </w:tc>
+        <w:tc>
+          <w:tcPr>
+            <w:tcW w:w="0" w:type="auto"/>
+            <w:tcBorders>
+              <w:top w:val="nil"/>
+              <w:left w:val="nil"/>
+              <w:bottom w:val="nil"/>
+              <w:right w:val="nil"/>
+            </w:tcBorders>
+            <w:hideMark/>
+          </w:tcPr>
+          <w:p>
+            <w:pPr>
+              <w:spacing w:after="0" w:line="240" w:lineRule="auto"/>
+              <w:jc w:val="right"/>
+              <w:rPr>
+                <w:rFonts w:eastAsia="Times New Roman"/>
+                <w:szCs w:val="24"/>
+                <w:highlight w:val="cyan"/>
+              </w:rPr>
+            </w:pPr>
+            <w:r>
+              <w:rPr>
+                <w:rFonts w:eastAsia="Times New Roman"/>
+                <w:szCs w:val="24"/>
+                <w:highlight w:val="cyan"/>
+              </w:rPr>
+              <w:t>0.0685</w:t>
+            </w:r>
+          </w:p>
+        </w:tc>
+        <w:tc>
+          <w:tcPr>
+            <w:tcW w:w="0" w:type="auto"/>
+            <w:tcBorders>
+              <w:top w:val="nil"/>
+              <w:left w:val="nil"/>
+              <w:bottom w:val="nil"/>
+              <w:right w:val="nil"/>
+            </w:tcBorders>
+            <w:noWrap/>
+            <w:hideMark/>
+          </w:tcPr>
+          <w:p>
+            <w:pPr>
+              <w:spacing w:after="0" w:line="240" w:lineRule="auto"/>
+              <w:jc w:val="right"/>
+              <w:rPr>
+                <w:rFonts w:eastAsia="Times New Roman"/>
+                <w:szCs w:val="24"/>
+                <w:highlight w:val="cyan"/>
+              </w:rPr>
+            </w:pPr>
+            <w:r>
+              <w:rPr>
+                <w:rFonts w:eastAsia="Times New Roman"/>
+                <w:szCs w:val="24"/>
+                <w:highlight w:val="cyan"/>
+              </w:rPr>
+              <w:t>-0.1611</w:t>
+            </w:r>
+          </w:p>
+        </w:tc>
+        <w:tc>
+          <w:tcPr>
+            <w:tcW w:w="0" w:type="auto"/>
+            <w:tcBorders>
+              <w:top w:val="nil"/>
+              <w:left w:val="nil"/>
+              <w:bottom w:val="nil"/>
+              <w:right w:val="nil"/>
+            </w:tcBorders>
+            <w:hideMark/>
+          </w:tcPr>
+          <w:p>
+            <w:pPr>
+              <w:spacing w:after="0" w:line="240" w:lineRule="auto"/>
+              <w:jc w:val="right"/>
+              <w:rPr>
+                <w:rFonts w:eastAsia="Times New Roman"/>
+                <w:szCs w:val="24"/>
+                <w:highlight w:val="cyan"/>
+              </w:rPr>
+            </w:pPr>
+            <w:r>
+              <w:rPr>
+                <w:rFonts w:eastAsia="Times New Roman"/>
+                <w:szCs w:val="24"/>
+                <w:highlight w:val="cyan"/>
+              </w:rPr>
+              <w:t>0.1062</w:t>
+            </w:r>
+            <w:bookmarkStart w:id="0" w:name="_GoBack"/>
+            <w:bookmarkEnd w:id="0"/>
+          </w:p>
+        </w:tc>
+      </w:tr>
+      <w:tr>
+        <w:trPr>
+          <w:jc w:val="center"/>
+        </w:trPr>
+        <w:tc>
+          <w:tcPr>
+            <w:tcW w:w="0" w:type="auto"/>
+            <w:tcBorders>
+              <w:top w:val="nil"/>
+              <w:left w:val="nil"/>
+              <w:bottom w:val="nil"/>
+              <w:right w:val="nil"/>
+            </w:tcBorders>
+            <w:hideMark/>
+          </w:tcPr>
+          <w:p>
+            <w:pPr>
+              <w:spacing w:after="0" w:line="240" w:lineRule="auto"/>
+              <w:rPr>
+                <w:rFonts w:eastAsia="Times New Roman"/>
+                <w:b/>
+                <w:bCs/>
+                <w:szCs w:val="24"/>
+              </w:rPr>
+            </w:pPr>
+            <w:proofErr w:type="spellStart"/>
+            <w:r>
+              <w:rPr>
+                <w:rFonts w:eastAsia="Times New Roman"/>
+                <w:b/>
+                <w:bCs/>
+                <w:szCs w:val="24"/>
+              </w:rPr>
+              <w:t>betaage</w:t>
+            </w:r>
+            <w:proofErr w:type="spellEnd"/>
+          </w:p>
+        </w:tc>
+        <w:tc>
+          <w:tcPr>
+            <w:tcW w:w="0" w:type="auto"/>
+            <w:tcBorders>
+              <w:top w:val="nil"/>
+              <w:left w:val="nil"/>
+              <w:bottom w:val="nil"/>
+              <w:right w:val="nil"/>
+            </w:tcBorders>
+            <w:hideMark/>
+          </w:tcPr>
+          <w:p>
+            <w:pPr>
+              <w:spacing w:after="0" w:line="240" w:lineRule="auto"/>
+              <w:jc w:val="right"/>
+              <w:rPr>
+                <w:rFonts w:eastAsia="Times New Roman"/>
+                <w:szCs w:val="24"/>
+              </w:rPr>
+            </w:pPr>
+            <w:r>
+              <w:rPr>
+                <w:rFonts w:eastAsia="Times New Roman"/>
+                <w:szCs w:val="24"/>
+              </w:rPr>
+              <w:t>50000</w:t>
+            </w:r>
+          </w:p>
+        </w:tc>
+        <w:tc>
+          <w:tcPr>
+            <w:tcW w:w="0" w:type="auto"/>
+            <w:tcBorders>
+              <w:top w:val="nil"/>
+              <w:left w:val="nil"/>
+              <w:bottom w:val="nil"/>
+              <w:right w:val="nil"/>
+            </w:tcBorders>
+            <w:noWrap/>
+            <w:hideMark/>
+          </w:tcPr>
+          <w:p>
+            <w:pPr>
+              <w:spacing w:after="0" w:line="240" w:lineRule="auto"/>
+              <w:jc w:val="right"/>
+              <w:rPr>
+                <w:rFonts w:eastAsia="Times New Roman"/>
+                <w:szCs w:val="24"/>
+              </w:rPr>
+            </w:pPr>
+            <w:r>
+              <w:rPr>
+                <w:rFonts w:eastAsia="Times New Roman"/>
+                <w:szCs w:val="24"/>
+              </w:rPr>
+              <w:t>-0.00009</w:t>
+            </w:r>
+          </w:p>
+        </w:tc>
+        <w:tc>
+          <w:tcPr>
+            <w:tcW w:w="0" w:type="auto"/>
+            <w:tcBorders>
+              <w:top w:val="nil"/>
+              <w:left w:val="nil"/>
+              <w:bottom w:val="nil"/>
+              <w:right w:val="nil"/>
+            </w:tcBorders>
+            <w:hideMark/>
+          </w:tcPr>
+          <w:p>
+            <w:pPr>
+              <w:spacing w:after="0" w:line="240" w:lineRule="auto"/>
+              <w:jc w:val="right"/>
+              <w:rPr>
+                <w:rFonts w:eastAsia="Times New Roman"/>
+                <w:szCs w:val="24"/>
+              </w:rPr>
+            </w:pPr>
+            <w:r>
+              <w:rPr>
+                <w:rFonts w:eastAsia="Times New Roman"/>
+                <w:szCs w:val="24"/>
+              </w:rPr>
+              <w:t>0.00205</w:t>
+            </w:r>
+          </w:p>
+        </w:tc>
+        <w:tc>
+          <w:tcPr>
+            <w:tcW w:w="0" w:type="auto"/>
+            <w:tcBorders>
+              <w:top w:val="nil"/>
+              <w:left w:val="nil"/>
+              <w:bottom w:val="nil"/>
+              <w:right w:val="nil"/>
+            </w:tcBorders>
+            <w:noWrap/>
+            <w:hideMark/>
+          </w:tcPr>
+          <w:p>
+            <w:pPr>
+              <w:spacing w:after="0" w:line="240" w:lineRule="auto"/>
+              <w:jc w:val="right"/>
+              <w:rPr>
+                <w:rFonts w:eastAsia="Times New Roman"/>
+                <w:szCs w:val="24"/>
+              </w:rPr>
+            </w:pPr>
+            <w:r>
+              <w:rPr>
+                <w:rFonts w:eastAsia="Times New Roman"/>
+                <w:szCs w:val="24"/>
+              </w:rPr>
+              <w:t>-0.00426</w:t>
+            </w:r>
+          </w:p>
+        </w:tc>
+        <w:tc>
+          <w:tcPr>
+            <w:tcW w:w="0" w:type="auto"/>
+            <w:tcBorders>
+              <w:top w:val="nil"/>
+              <w:left w:val="nil"/>
+              <w:bottom w:val="nil"/>
+              <w:right w:val="nil"/>
+            </w:tcBorders>
+            <w:hideMark/>
+          </w:tcPr>
+          <w:p>
+            <w:pPr>
+              <w:spacing w:after="0" w:line="240" w:lineRule="auto"/>
+              <w:jc w:val="right"/>
+              <w:rPr>
+                <w:rFonts w:eastAsia="Times New Roman"/>
+                <w:szCs w:val="24"/>
+              </w:rPr>
+            </w:pPr>
+            <w:r>
+              <w:rPr>
+                <w:rFonts w:eastAsia="Times New Roman"/>
+                <w:szCs w:val="24"/>
+              </w:rPr>
+              <w:t>0.00381</w:t>
+            </w:r>
+          </w:p>
+        </w:tc>
+      </w:tr>
+      <w:tr>
+        <w:trPr>
+          <w:jc w:val="center"/>
+        </w:trPr>
+        <w:tc>
+          <w:tcPr>
+            <w:tcW w:w="0" w:type="auto"/>
+            <w:tcBorders>
+              <w:top w:val="nil"/>
+              <w:left w:val="nil"/>
+              <w:bottom w:val="nil"/>
+              <w:right w:val="nil"/>
+            </w:tcBorders>
+            <w:hideMark/>
+          </w:tcPr>
+          <w:p>
+            <w:pPr>
+              <w:spacing w:after="0" w:line="240" w:lineRule="auto"/>
+              <w:rPr>
+                <w:rFonts w:eastAsia="Times New Roman"/>
+                <w:b/>
+                <w:bCs/>
+                <w:szCs w:val="24"/>
+              </w:rPr>
+            </w:pPr>
+            <w:proofErr w:type="spellStart"/>
+            <w:r>
+              <w:rPr>
+                <w:rFonts w:eastAsia="Times New Roman"/>
+                <w:b/>
+                <w:bCs/>
+                <w:szCs w:val="24"/>
+              </w:rPr>
+              <w:t>betabmi</w:t>
+            </w:r>
+            <w:proofErr w:type="spellEnd"/>
+          </w:p>
+        </w:tc>
+        <w:tc>
+          <w:tcPr>
+            <w:tcW w:w="0" w:type="auto"/>
+            <w:tcBorders>
+              <w:top w:val="nil"/>
+              <w:left w:val="nil"/>
+              <w:bottom w:val="nil"/>
+              <w:right w:val="nil"/>
+            </w:tcBorders>
+            <w:hideMark/>
+          </w:tcPr>
+          <w:p>
+            <w:pPr>
+              <w:spacing w:after="0" w:line="240" w:lineRule="auto"/>
+              <w:jc w:val="right"/>
+              <w:rPr>
+                <w:rFonts w:eastAsia="Times New Roman"/>
+                <w:szCs w:val="24"/>
+              </w:rPr>
+            </w:pPr>
+            <w:r>
+              <w:rPr>
+                <w:rFonts w:eastAsia="Times New Roman"/>
+                <w:szCs w:val="24"/>
+              </w:rPr>
+              <w:t>50000</w:t>
+            </w:r>
+          </w:p>
+        </w:tc>
+        <w:tc>
+          <w:tcPr>
+            <w:tcW w:w="0" w:type="auto"/>
+            <w:tcBorders>
+              <w:top w:val="nil"/>
+              <w:left w:val="nil"/>
+              <w:bottom w:val="nil"/>
+              <w:right w:val="nil"/>
+            </w:tcBorders>
+            <w:noWrap/>
+            <w:hideMark/>
+          </w:tcPr>
+          <w:p>
+            <w:pPr>
+              <w:spacing w:after="0" w:line="240" w:lineRule="auto"/>
+              <w:jc w:val="right"/>
+              <w:rPr>
+                <w:rFonts w:eastAsia="Times New Roman"/>
+                <w:szCs w:val="24"/>
+              </w:rPr>
+            </w:pPr>
+            <w:r>
+              <w:rPr>
+                <w:rFonts w:eastAsia="Times New Roman"/>
+                <w:szCs w:val="24"/>
+              </w:rPr>
+              <w:t>-0.00850</w:t>
+            </w:r>
+          </w:p>
+        </w:tc>
+        <w:tc>
+          <w:tcPr>
+            <w:tcW w:w="0" w:type="auto"/>
+            <w:tcBorders>
+              <w:top w:val="nil"/>
+              <w:left w:val="nil"/>
+              <w:bottom w:val="nil"/>
+              <w:right w:val="nil"/>
+            </w:tcBorders>
+            <w:hideMark/>
+          </w:tcPr>
+          <w:p>
+            <w:pPr>
+              <w:spacing w:after="0" w:line="240" w:lineRule="auto"/>
+              <w:jc w:val="right"/>
+              <w:rPr>
+                <w:rFonts w:eastAsia="Times New Roman"/>
+                <w:szCs w:val="24"/>
+              </w:rPr>
+            </w:pPr>
+            <w:r>
+              <w:rPr>
+                <w:rFonts w:eastAsia="Times New Roman"/>
+                <w:szCs w:val="24"/>
+              </w:rPr>
+              <w:t>0.00406</w:t>
+            </w:r>
+          </w:p>
+        </w:tc>
+        <w:tc>
+          <w:tcPr>
+            <w:tcW w:w="0" w:type="auto"/>
+            <w:tcBorders>
+              <w:top w:val="nil"/>
+              <w:left w:val="nil"/>
+              <w:bottom w:val="nil"/>
+              <w:right w:val="nil"/>
+            </w:tcBorders>
+            <w:noWrap/>
+            <w:hideMark/>
+          </w:tcPr>
+          <w:p>
+            <w:pPr>
+              <w:spacing w:after="0" w:line="240" w:lineRule="auto"/>
+              <w:jc w:val="right"/>
+              <w:rPr>
+                <w:rFonts w:eastAsia="Times New Roman"/>
+                <w:szCs w:val="24"/>
+              </w:rPr>
+            </w:pPr>
+            <w:r>
+              <w:rPr>
+                <w:rFonts w:eastAsia="Times New Roman"/>
+                <w:szCs w:val="24"/>
+              </w:rPr>
+              <w:t>-0.0167</w:t>
+            </w:r>
+          </w:p>
+        </w:tc>
+        <w:tc>
+          <w:tcPr>
+            <w:tcW w:w="0" w:type="auto"/>
+            <w:tcBorders>
+              <w:top w:val="nil"/>
+              <w:left w:val="nil"/>
+              <w:bottom w:val="nil"/>
+              <w:right w:val="nil"/>
+            </w:tcBorders>
+            <w:noWrap/>
+            <w:hideMark/>
+          </w:tcPr>
+          <w:p>
+            <w:pPr>
+              <w:spacing w:after="0" w:line="240" w:lineRule="auto"/>
+              <w:jc w:val="right"/>
+              <w:rPr>
+                <w:rFonts w:eastAsia="Times New Roman"/>
+                <w:szCs w:val="24"/>
+              </w:rPr>
+            </w:pPr>
+            <w:r>
+              <w:rPr>
+                <w:rFonts w:eastAsia="Times New Roman"/>
+                <w:szCs w:val="24"/>
+              </w:rPr>
+              <w:t>-0.00060</w:t>
+            </w:r>
+          </w:p>
+        </w:tc>
+      </w:tr>
+      <w:tr>
+        <w:trPr>
+          <w:jc w:val="center"/>
+        </w:trPr>
+        <w:tc>
+          <w:tcPr>
+            <w:tcW w:w="0" w:type="auto"/>
+            <w:tcBorders>
+              <w:top w:val="nil"/>
+              <w:left w:val="nil"/>
+              <w:bottom w:val="nil"/>
+              <w:right w:val="nil"/>
+            </w:tcBorders>
+            <w:hideMark/>
+          </w:tcPr>
+          <w:p>
+            <w:pPr>
+              <w:spacing w:after="0" w:line="240" w:lineRule="auto"/>
+              <w:rPr>
+                <w:rFonts w:eastAsia="Times New Roman"/>
+                <w:b/>
+                <w:bCs/>
+                <w:szCs w:val="24"/>
+              </w:rPr>
+            </w:pPr>
+            <w:proofErr w:type="spellStart"/>
+            <w:r>
+              <w:rPr>
+                <w:rFonts w:eastAsia="Times New Roman"/>
+                <w:b/>
+                <w:bCs/>
+                <w:szCs w:val="24"/>
+              </w:rPr>
+              <w:t>betaadh</w:t>
+            </w:r>
+            <w:proofErr w:type="spellEnd"/>
+          </w:p>
+        </w:tc>
+        <w:tc>
+          <w:tcPr>
+            <w:tcW w:w="0" w:type="auto"/>
+            <w:tcBorders>
+              <w:top w:val="nil"/>
+              <w:left w:val="nil"/>
+              <w:bottom w:val="nil"/>
+              <w:right w:val="nil"/>
+            </w:tcBorders>
+            <w:hideMark/>
+          </w:tcPr>
+          <w:p>
+            <w:pPr>
+              <w:spacing w:after="0" w:line="240" w:lineRule="auto"/>
+              <w:jc w:val="right"/>
+              <w:rPr>
+                <w:rFonts w:eastAsia="Times New Roman"/>
+                <w:szCs w:val="24"/>
+              </w:rPr>
+            </w:pPr>
+            <w:r>
+              <w:rPr>
+                <w:rFonts w:eastAsia="Times New Roman"/>
+                <w:szCs w:val="24"/>
+              </w:rPr>
+              <w:t>50000</w:t>
+            </w:r>
+          </w:p>
+        </w:tc>
+        <w:tc>
+          <w:tcPr>
+            <w:tcW w:w="0" w:type="auto"/>
+            <w:tcBorders>
+              <w:top w:val="nil"/>
+              <w:left w:val="nil"/>
+              <w:bottom w:val="nil"/>
+              <w:right w:val="nil"/>
+            </w:tcBorders>
+            <w:noWrap/>
+            <w:hideMark/>
+          </w:tcPr>
+          <w:p>
+            <w:pPr>
+              <w:spacing w:after="0" w:line="240" w:lineRule="auto"/>
+              <w:jc w:val="right"/>
+              <w:rPr>
+                <w:rFonts w:eastAsia="Times New Roman"/>
+                <w:szCs w:val="24"/>
+              </w:rPr>
+            </w:pPr>
+            <w:r>
+              <w:rPr>
+                <w:rFonts w:eastAsia="Times New Roman"/>
+                <w:szCs w:val="24"/>
+              </w:rPr>
+              <w:t>-0.1487</w:t>
+            </w:r>
+          </w:p>
+        </w:tc>
+        <w:tc>
+          <w:tcPr>
+            <w:tcW w:w="0" w:type="auto"/>
+            <w:tcBorders>
+              <w:top w:val="nil"/>
+              <w:left w:val="nil"/>
+              <w:bottom w:val="nil"/>
+              <w:right w:val="nil"/>
+            </w:tcBorders>
+            <w:hideMark/>
+          </w:tcPr>
+          <w:p>
+            <w:pPr>
+              <w:spacing w:after="0" w:line="240" w:lineRule="auto"/>
+              <w:jc w:val="right"/>
+              <w:rPr>
+                <w:rFonts w:eastAsia="Times New Roman"/>
+                <w:szCs w:val="24"/>
+              </w:rPr>
+            </w:pPr>
+            <w:r>
+              <w:rPr>
+                <w:rFonts w:eastAsia="Times New Roman"/>
+                <w:szCs w:val="24"/>
+              </w:rPr>
+              <w:t>0.0581</w:t>
+            </w:r>
+          </w:p>
+        </w:tc>
+        <w:tc>
+          <w:tcPr>
+            <w:tcW w:w="0" w:type="auto"/>
+            <w:tcBorders>
+              <w:top w:val="nil"/>
+              <w:left w:val="nil"/>
+              <w:bottom w:val="nil"/>
+              <w:right w:val="nil"/>
+            </w:tcBorders>
+            <w:noWrap/>
+            <w:hideMark/>
+          </w:tcPr>
+          <w:p>
+            <w:pPr>
+              <w:spacing w:after="0" w:line="240" w:lineRule="auto"/>
+              <w:jc w:val="right"/>
+              <w:rPr>
+                <w:rFonts w:eastAsia="Times New Roman"/>
+                <w:szCs w:val="24"/>
+              </w:rPr>
+            </w:pPr>
+            <w:r>
+              <w:rPr>
+                <w:rFonts w:eastAsia="Times New Roman"/>
+                <w:szCs w:val="24"/>
+              </w:rPr>
+              <w:t>-0.2632</w:t>
+            </w:r>
+          </w:p>
+        </w:tc>
+        <w:tc>
+          <w:tcPr>
+            <w:tcW w:w="0" w:type="auto"/>
+            <w:tcBorders>
+              <w:top w:val="nil"/>
+              <w:left w:val="nil"/>
+              <w:bottom w:val="nil"/>
+              <w:right w:val="nil"/>
+            </w:tcBorders>
+            <w:noWrap/>
+            <w:hideMark/>
+          </w:tcPr>
+          <w:p>
+            <w:pPr>
+              <w:spacing w:after="0" w:line="240" w:lineRule="auto"/>
+              <w:jc w:val="right"/>
+              <w:rPr>
+                <w:rFonts w:eastAsia="Times New Roman"/>
+                <w:szCs w:val="24"/>
+              </w:rPr>
+            </w:pPr>
+            <w:r>
+              <w:rPr>
+                <w:rFonts w:eastAsia="Times New Roman"/>
+                <w:szCs w:val="24"/>
+              </w:rPr>
+              <w:t>-0.0346</w:t>
+            </w:r>
+          </w:p>
+        </w:tc>
+      </w:tr>
+      <w:tr>
+        <w:trPr>
+          <w:jc w:val="center"/>
+        </w:trPr>
+        <w:tc>
+          <w:tcPr>
+            <w:tcW w:w="0" w:type="auto"/>
+            <w:tcBorders>
+              <w:top w:val="nil"/>
+              <w:left w:val="nil"/>
+              <w:bottom w:val="nil"/>
+              <w:right w:val="nil"/>
+            </w:tcBorders>
+            <w:hideMark/>
+          </w:tcPr>
+          <w:p>
+            <w:pPr>
+              <w:spacing w:after="0" w:line="240" w:lineRule="auto"/>
+              <w:rPr>
+                <w:rFonts w:eastAsia="Times New Roman"/>
+                <w:b/>
+                <w:bCs/>
+                <w:szCs w:val="24"/>
+              </w:rPr>
+            </w:pPr>
+            <w:proofErr w:type="spellStart"/>
+            <w:r>
+              <w:rPr>
+                <w:rFonts w:eastAsia="Times New Roman"/>
+                <w:b/>
+                <w:bCs/>
+                <w:szCs w:val="24"/>
+              </w:rPr>
+              <w:t>betarace</w:t>
+            </w:r>
+            <w:proofErr w:type="spellEnd"/>
+          </w:p>
+        </w:tc>
+        <w:tc>
+          <w:tcPr>
+            <w:tcW w:w="0" w:type="auto"/>
+            <w:tcBorders>
+              <w:top w:val="nil"/>
+              <w:left w:val="nil"/>
+              <w:bottom w:val="nil"/>
+              <w:right w:val="nil"/>
+            </w:tcBorders>
+            <w:hideMark/>
+          </w:tcPr>
+          <w:p>
+            <w:pPr>
+              <w:spacing w:after="0" w:line="240" w:lineRule="auto"/>
+              <w:jc w:val="right"/>
+              <w:rPr>
+                <w:rFonts w:eastAsia="Times New Roman"/>
+                <w:szCs w:val="24"/>
+              </w:rPr>
+            </w:pPr>
+            <w:r>
+              <w:rPr>
+                <w:rFonts w:eastAsia="Times New Roman"/>
+                <w:szCs w:val="24"/>
+              </w:rPr>
+              <w:t>50000</w:t>
+            </w:r>
+          </w:p>
+        </w:tc>
+        <w:tc>
+          <w:tcPr>
+            <w:tcW w:w="0" w:type="auto"/>
+            <w:tcBorders>
+              <w:top w:val="nil"/>
+              <w:left w:val="nil"/>
+              <w:bottom w:val="nil"/>
+              <w:right w:val="nil"/>
+            </w:tcBorders>
+            <w:noWrap/>
+            <w:hideMark/>
+          </w:tcPr>
+          <w:p>
+            <w:pPr>
+              <w:spacing w:after="0" w:line="240" w:lineRule="auto"/>
+              <w:jc w:val="right"/>
+              <w:rPr>
+                <w:rFonts w:eastAsia="Times New Roman"/>
+                <w:szCs w:val="24"/>
+              </w:rPr>
+            </w:pPr>
+            <w:r>
+              <w:rPr>
+                <w:rFonts w:eastAsia="Times New Roman"/>
+                <w:szCs w:val="24"/>
+              </w:rPr>
+              <w:t>-0.0112</w:t>
+            </w:r>
+          </w:p>
+        </w:tc>
+        <w:tc>
+          <w:tcPr>
+            <w:tcW w:w="0" w:type="auto"/>
+            <w:tcBorders>
+              <w:top w:val="nil"/>
+              <w:left w:val="nil"/>
+              <w:bottom w:val="nil"/>
+              <w:right w:val="nil"/>
+            </w:tcBorders>
+            <w:hideMark/>
+          </w:tcPr>
+          <w:p>
+            <w:pPr>
+              <w:spacing w:after="0" w:line="240" w:lineRule="auto"/>
+              <w:jc w:val="right"/>
+              <w:rPr>
+                <w:rFonts w:eastAsia="Times New Roman"/>
+                <w:szCs w:val="24"/>
+              </w:rPr>
+            </w:pPr>
+            <w:r>
+              <w:rPr>
+                <w:rFonts w:eastAsia="Times New Roman"/>
+                <w:szCs w:val="24"/>
+              </w:rPr>
+              <w:t>0.0421</w:t>
+            </w:r>
+          </w:p>
+        </w:tc>
+        <w:tc>
+          <w:tcPr>
+            <w:tcW w:w="0" w:type="auto"/>
+            <w:tcBorders>
+              <w:top w:val="nil"/>
+              <w:left w:val="nil"/>
+              <w:bottom w:val="nil"/>
+              <w:right w:val="nil"/>
+            </w:tcBorders>
+            <w:noWrap/>
+            <w:hideMark/>
+          </w:tcPr>
+          <w:p>
+            <w:pPr>
+              <w:spacing w:after="0" w:line="240" w:lineRule="auto"/>
+              <w:jc w:val="right"/>
+              <w:rPr>
+                <w:rFonts w:eastAsia="Times New Roman"/>
+                <w:szCs w:val="24"/>
+              </w:rPr>
+            </w:pPr>
+            <w:r>
+              <w:rPr>
+                <w:rFonts w:eastAsia="Times New Roman"/>
+                <w:szCs w:val="24"/>
+              </w:rPr>
+              <w:t>-0.0950</w:t>
+            </w:r>
+          </w:p>
+        </w:tc>
+        <w:tc>
+          <w:tcPr>
+            <w:tcW w:w="0" w:type="auto"/>
+            <w:tcBorders>
+              <w:top w:val="nil"/>
+              <w:left w:val="nil"/>
+              <w:bottom w:val="nil"/>
+              <w:right w:val="nil"/>
+            </w:tcBorders>
+            <w:hideMark/>
+          </w:tcPr>
+          <w:p>
+            <w:pPr>
+              <w:spacing w:after="0" w:line="240" w:lineRule="auto"/>
+              <w:jc w:val="right"/>
+              <w:rPr>
+                <w:rFonts w:eastAsia="Times New Roman"/>
+                <w:szCs w:val="24"/>
+              </w:rPr>
+            </w:pPr>
+            <w:r>
+              <w:rPr>
+                <w:rFonts w:eastAsia="Times New Roman"/>
+                <w:szCs w:val="24"/>
+              </w:rPr>
+              <w:t>0.0701</w:t>
+            </w:r>
+          </w:p>
+        </w:tc>
+      </w:tr>
+      <w:tr>
+        <w:trPr>
+          <w:jc w:val="center"/>
+        </w:trPr>
+        <w:tc>
+          <w:tcPr>
+            <w:tcW w:w="0" w:type="auto"/>
+            <w:tcBorders>
+              <w:top w:val="nil"/>
+              <w:left w:val="nil"/>
+              <w:bottom w:val="nil"/>
+              <w:right w:val="nil"/>
+            </w:tcBorders>
+            <w:hideMark/>
+          </w:tcPr>
+          <w:p>
+            <w:pPr>
+              <w:spacing w:after="0" w:line="240" w:lineRule="auto"/>
+              <w:rPr>
+                <w:rFonts w:eastAsia="Times New Roman"/>
+                <w:b/>
+                <w:bCs/>
+                <w:szCs w:val="24"/>
+              </w:rPr>
+            </w:pPr>
+            <w:proofErr w:type="spellStart"/>
+            <w:r>
+              <w:rPr>
+                <w:rFonts w:eastAsia="Times New Roman"/>
+                <w:b/>
+                <w:bCs/>
+                <w:szCs w:val="24"/>
+              </w:rPr>
+              <w:t>betadrink</w:t>
+            </w:r>
+            <w:proofErr w:type="spellEnd"/>
+          </w:p>
+        </w:tc>
+        <w:tc>
+          <w:tcPr>
+            <w:tcW w:w="0" w:type="auto"/>
+            <w:tcBorders>
+              <w:top w:val="nil"/>
+              <w:left w:val="nil"/>
+              <w:bottom w:val="nil"/>
+              <w:right w:val="nil"/>
+            </w:tcBorders>
+            <w:hideMark/>
+          </w:tcPr>
+          <w:p>
+            <w:pPr>
+              <w:spacing w:after="0" w:line="240" w:lineRule="auto"/>
+              <w:jc w:val="right"/>
+              <w:rPr>
+                <w:rFonts w:eastAsia="Times New Roman"/>
+                <w:szCs w:val="24"/>
+              </w:rPr>
+            </w:pPr>
+            <w:r>
+              <w:rPr>
+                <w:rFonts w:eastAsia="Times New Roman"/>
+                <w:szCs w:val="24"/>
+              </w:rPr>
+              <w:t>50000</w:t>
+            </w:r>
+          </w:p>
+        </w:tc>
+        <w:tc>
+          <w:tcPr>
+            <w:tcW w:w="0" w:type="auto"/>
+            <w:tcBorders>
+              <w:top w:val="nil"/>
+              <w:left w:val="nil"/>
+              <w:bottom w:val="nil"/>
+              <w:right w:val="nil"/>
+            </w:tcBorders>
+            <w:noWrap/>
+            <w:hideMark/>
+          </w:tcPr>
+          <w:p>
+            <w:pPr>
+              <w:spacing w:after="0" w:line="240" w:lineRule="auto"/>
+              <w:jc w:val="right"/>
+              <w:rPr>
+                <w:rFonts w:eastAsia="Times New Roman"/>
+                <w:szCs w:val="24"/>
+              </w:rPr>
+            </w:pPr>
+            <w:r>
+              <w:rPr>
+                <w:rFonts w:eastAsia="Times New Roman"/>
+                <w:szCs w:val="24"/>
+              </w:rPr>
+              <w:t>-0.0243</w:t>
+            </w:r>
+          </w:p>
+        </w:tc>
+        <w:tc>
+          <w:tcPr>
+            <w:tcW w:w="0" w:type="auto"/>
+            <w:tcBorders>
+              <w:top w:val="nil"/>
+              <w:left w:val="nil"/>
+              <w:bottom w:val="nil"/>
+              <w:right w:val="nil"/>
+            </w:tcBorders>
+            <w:hideMark/>
+          </w:tcPr>
+          <w:p>
+            <w:pPr>
+              <w:spacing w:after="0" w:line="240" w:lineRule="auto"/>
+              <w:jc w:val="right"/>
+              <w:rPr>
+                <w:rFonts w:eastAsia="Times New Roman"/>
+                <w:szCs w:val="24"/>
+              </w:rPr>
+            </w:pPr>
+            <w:r>
+              <w:rPr>
+                <w:rFonts w:eastAsia="Times New Roman"/>
+                <w:szCs w:val="24"/>
+              </w:rPr>
+              <w:t>0.0661</w:t>
+            </w:r>
+          </w:p>
+        </w:tc>
+        <w:tc>
+          <w:tcPr>
+            <w:tcW w:w="0" w:type="auto"/>
+            <w:tcBorders>
+              <w:top w:val="nil"/>
+              <w:left w:val="nil"/>
+              <w:bottom w:val="nil"/>
+              <w:right w:val="nil"/>
+            </w:tcBorders>
+            <w:noWrap/>
+            <w:hideMark/>
+          </w:tcPr>
+          <w:p>
+            <w:pPr>
+              <w:spacing w:after="0" w:line="240" w:lineRule="auto"/>
+              <w:jc w:val="right"/>
+              <w:rPr>
+                <w:rFonts w:eastAsia="Times New Roman"/>
+                <w:szCs w:val="24"/>
+              </w:rPr>
+            </w:pPr>
+            <w:r>
+              <w:rPr>
+                <w:rFonts w:eastAsia="Times New Roman"/>
+                <w:szCs w:val="24"/>
+              </w:rPr>
+              <w:t>-0.1493</w:t>
+            </w:r>
+          </w:p>
+        </w:tc>
+        <w:tc>
+          <w:tcPr>
+            <w:tcW w:w="0" w:type="auto"/>
+            <w:tcBorders>
+              <w:top w:val="nil"/>
+              <w:left w:val="nil"/>
+              <w:bottom w:val="nil"/>
+              <w:right w:val="nil"/>
+            </w:tcBorders>
+            <w:hideMark/>
+          </w:tcPr>
+          <w:p>
+            <w:pPr>
+              <w:spacing w:after="0" w:line="240" w:lineRule="auto"/>
+              <w:jc w:val="right"/>
+              <w:rPr>
+                <w:rFonts w:eastAsia="Times New Roman"/>
+                <w:szCs w:val="24"/>
+              </w:rPr>
+            </w:pPr>
+            <w:r>
+              <w:rPr>
+                <w:rFonts w:eastAsia="Times New Roman"/>
+                <w:szCs w:val="24"/>
+              </w:rPr>
+              <w:t>0.1085</w:t>
+            </w:r>
+          </w:p>
+        </w:tc>
+      </w:tr>
+      <w:tr>
+        <w:trPr>
+          <w:jc w:val="center"/>
+        </w:trPr>
+        <w:tc>
+          <w:tcPr>
+            <w:tcW w:w="0" w:type="auto"/>
+            <w:tcBorders>
+              <w:top w:val="nil"/>
+              <w:left w:val="nil"/>
+              <w:bottom w:val="nil"/>
+              <w:right w:val="nil"/>
+            </w:tcBorders>
+            <w:hideMark/>
+          </w:tcPr>
+          <w:p>
+            <w:pPr>
+              <w:spacing w:after="0" w:line="240" w:lineRule="auto"/>
+              <w:rPr>
+                <w:rFonts w:eastAsia="Times New Roman"/>
+                <w:b/>
+                <w:bCs/>
+                <w:szCs w:val="24"/>
+              </w:rPr>
+            </w:pPr>
+            <w:proofErr w:type="spellStart"/>
+            <w:r>
+              <w:rPr>
+                <w:rFonts w:eastAsia="Times New Roman"/>
+                <w:b/>
+                <w:bCs/>
+                <w:szCs w:val="24"/>
+              </w:rPr>
+              <w:t>betasmoke</w:t>
+            </w:r>
+            <w:proofErr w:type="spellEnd"/>
+          </w:p>
+        </w:tc>
+        <w:tc>
+          <w:tcPr>
+            <w:tcW w:w="0" w:type="auto"/>
+            <w:tcBorders>
+              <w:top w:val="nil"/>
+              <w:left w:val="nil"/>
+              <w:bottom w:val="nil"/>
+              <w:right w:val="nil"/>
+            </w:tcBorders>
+            <w:hideMark/>
+          </w:tcPr>
+          <w:p>
+            <w:pPr>
+              <w:spacing w:after="0" w:line="240" w:lineRule="auto"/>
+              <w:jc w:val="right"/>
+              <w:rPr>
+                <w:rFonts w:eastAsia="Times New Roman"/>
+                <w:szCs w:val="24"/>
+              </w:rPr>
+            </w:pPr>
+            <w:r>
+              <w:rPr>
+                <w:rFonts w:eastAsia="Times New Roman"/>
+                <w:szCs w:val="24"/>
+              </w:rPr>
+              <w:t>50000</w:t>
+            </w:r>
+          </w:p>
+        </w:tc>
+        <w:tc>
+          <w:tcPr>
+            <w:tcW w:w="0" w:type="auto"/>
+            <w:tcBorders>
+              <w:top w:val="nil"/>
+              <w:left w:val="nil"/>
+              <w:bottom w:val="nil"/>
+              <w:right w:val="nil"/>
+            </w:tcBorders>
+            <w:noWrap/>
+            <w:hideMark/>
+          </w:tcPr>
+          <w:p>
+            <w:pPr>
+              <w:spacing w:after="0" w:line="240" w:lineRule="auto"/>
+              <w:jc w:val="right"/>
+              <w:rPr>
+                <w:rFonts w:eastAsia="Times New Roman"/>
+                <w:szCs w:val="24"/>
+              </w:rPr>
+            </w:pPr>
+            <w:r>
+              <w:rPr>
+                <w:rFonts w:eastAsia="Times New Roman"/>
+                <w:szCs w:val="24"/>
+              </w:rPr>
+              <w:t>-0.0456</w:t>
+            </w:r>
+          </w:p>
+        </w:tc>
+        <w:tc>
+          <w:tcPr>
+            <w:tcW w:w="0" w:type="auto"/>
+            <w:tcBorders>
+              <w:top w:val="nil"/>
+              <w:left w:val="nil"/>
+              <w:bottom w:val="nil"/>
+              <w:right w:val="nil"/>
+            </w:tcBorders>
+            <w:hideMark/>
+          </w:tcPr>
+          <w:p>
+            <w:pPr>
+              <w:spacing w:after="0" w:line="240" w:lineRule="auto"/>
+              <w:jc w:val="right"/>
+              <w:rPr>
+                <w:rFonts w:eastAsia="Times New Roman"/>
+                <w:szCs w:val="24"/>
+              </w:rPr>
+            </w:pPr>
+            <w:r>
+              <w:rPr>
+                <w:rFonts w:eastAsia="Times New Roman"/>
+                <w:szCs w:val="24"/>
+              </w:rPr>
+              <w:t>0.0396</w:t>
+            </w:r>
+          </w:p>
+        </w:tc>
+        <w:tc>
+          <w:tcPr>
+            <w:tcW w:w="0" w:type="auto"/>
+            <w:tcBorders>
+              <w:top w:val="nil"/>
+              <w:left w:val="nil"/>
+              <w:bottom w:val="nil"/>
+              <w:right w:val="nil"/>
+            </w:tcBorders>
+            <w:noWrap/>
+            <w:hideMark/>
+          </w:tcPr>
+          <w:p>
+            <w:pPr>
+              <w:spacing w:after="0" w:line="240" w:lineRule="auto"/>
+              <w:jc w:val="right"/>
+              <w:rPr>
+                <w:rFonts w:eastAsia="Times New Roman"/>
+                <w:szCs w:val="24"/>
+              </w:rPr>
+            </w:pPr>
+            <w:r>
+              <w:rPr>
+                <w:rFonts w:eastAsia="Times New Roman"/>
+                <w:szCs w:val="24"/>
+              </w:rPr>
+              <w:t>-0.1294</w:t>
+            </w:r>
+          </w:p>
+        </w:tc>
+        <w:tc>
+          <w:tcPr>
+            <w:tcW w:w="0" w:type="auto"/>
+            <w:tcBorders>
+              <w:top w:val="nil"/>
+              <w:left w:val="nil"/>
+              <w:bottom w:val="nil"/>
+              <w:right w:val="nil"/>
+            </w:tcBorders>
+            <w:hideMark/>
+          </w:tcPr>
+          <w:p>
+            <w:pPr>
+              <w:spacing w:after="0" w:line="240" w:lineRule="auto"/>
+              <w:jc w:val="right"/>
+              <w:rPr>
+                <w:rFonts w:eastAsia="Times New Roman"/>
+                <w:szCs w:val="24"/>
+              </w:rPr>
+            </w:pPr>
+            <w:r>
+              <w:rPr>
+                <w:rFonts w:eastAsia="Times New Roman"/>
+                <w:szCs w:val="24"/>
+              </w:rPr>
+              <w:t>0.0267</w:t>
+            </w:r>
+          </w:p>
+        </w:tc>
+      </w:tr>
+      <w:tr>
+        <w:trPr>
+          <w:jc w:val="center"/>
+        </w:trPr>
+        <w:tc>
+          <w:tcPr>
+            <w:tcW w:w="0" w:type="auto"/>
+            <w:tcBorders>
+              <w:top w:val="nil"/>
+              <w:left w:val="nil"/>
+              <w:bottom w:val="nil"/>
+              <w:right w:val="nil"/>
+            </w:tcBorders>
+            <w:hideMark/>
+          </w:tcPr>
+          <w:p>
+            <w:pPr>
+              <w:spacing w:after="0" w:line="240" w:lineRule="auto"/>
+              <w:rPr>
+                <w:rFonts w:eastAsia="Times New Roman"/>
+                <w:b/>
+                <w:bCs/>
+                <w:szCs w:val="24"/>
+              </w:rPr>
+            </w:pPr>
+            <w:proofErr w:type="spellStart"/>
+            <w:r>
+              <w:rPr>
+                <w:rFonts w:eastAsia="Times New Roman"/>
+                <w:b/>
+                <w:bCs/>
+                <w:szCs w:val="24"/>
+              </w:rPr>
+              <w:t>betamarij</w:t>
+            </w:r>
+            <w:proofErr w:type="spellEnd"/>
+          </w:p>
+        </w:tc>
+        <w:tc>
+          <w:tcPr>
+            <w:tcW w:w="0" w:type="auto"/>
+            <w:tcBorders>
+              <w:top w:val="nil"/>
+              <w:left w:val="nil"/>
+              <w:bottom w:val="nil"/>
+              <w:right w:val="nil"/>
+            </w:tcBorders>
+            <w:hideMark/>
+          </w:tcPr>
+          <w:p>
+            <w:pPr>
+              <w:spacing w:after="0" w:line="240" w:lineRule="auto"/>
+              <w:jc w:val="right"/>
+              <w:rPr>
+                <w:rFonts w:eastAsia="Times New Roman"/>
+                <w:szCs w:val="24"/>
+              </w:rPr>
+            </w:pPr>
+            <w:r>
+              <w:rPr>
+                <w:rFonts w:eastAsia="Times New Roman"/>
+                <w:szCs w:val="24"/>
+              </w:rPr>
+              <w:t>50000</w:t>
+            </w:r>
+          </w:p>
+        </w:tc>
+        <w:tc>
+          <w:tcPr>
+            <w:tcW w:w="0" w:type="auto"/>
+            <w:tcBorders>
+              <w:top w:val="nil"/>
+              <w:left w:val="nil"/>
+              <w:bottom w:val="nil"/>
+              <w:right w:val="nil"/>
+            </w:tcBorders>
+            <w:noWrap/>
+            <w:hideMark/>
+          </w:tcPr>
+          <w:p>
+            <w:pPr>
+              <w:spacing w:after="0" w:line="240" w:lineRule="auto"/>
+              <w:jc w:val="right"/>
+              <w:rPr>
+                <w:rFonts w:eastAsia="Times New Roman"/>
+                <w:szCs w:val="24"/>
+              </w:rPr>
+            </w:pPr>
+            <w:r>
+              <w:rPr>
+                <w:rFonts w:eastAsia="Times New Roman"/>
+                <w:szCs w:val="24"/>
+              </w:rPr>
+              <w:t>-0.0475</w:t>
+            </w:r>
+          </w:p>
+        </w:tc>
+        <w:tc>
+          <w:tcPr>
+            <w:tcW w:w="0" w:type="auto"/>
+            <w:tcBorders>
+              <w:top w:val="nil"/>
+              <w:left w:val="nil"/>
+              <w:bottom w:val="nil"/>
+              <w:right w:val="nil"/>
+            </w:tcBorders>
+            <w:hideMark/>
+          </w:tcPr>
+          <w:p>
+            <w:pPr>
+              <w:spacing w:after="0" w:line="240" w:lineRule="auto"/>
+              <w:jc w:val="right"/>
+              <w:rPr>
+                <w:rFonts w:eastAsia="Times New Roman"/>
+                <w:szCs w:val="24"/>
+              </w:rPr>
+            </w:pPr>
+            <w:r>
+              <w:rPr>
+                <w:rFonts w:eastAsia="Times New Roman"/>
+                <w:szCs w:val="24"/>
+              </w:rPr>
+              <w:t>0.0358</w:t>
+            </w:r>
+          </w:p>
+        </w:tc>
+        <w:tc>
+          <w:tcPr>
+            <w:tcW w:w="0" w:type="auto"/>
+            <w:tcBorders>
+              <w:top w:val="nil"/>
+              <w:left w:val="nil"/>
+              <w:bottom w:val="nil"/>
+              <w:right w:val="nil"/>
+            </w:tcBorders>
+            <w:noWrap/>
+            <w:hideMark/>
+          </w:tcPr>
+          <w:p>
+            <w:pPr>
+              <w:spacing w:after="0" w:line="240" w:lineRule="auto"/>
+              <w:jc w:val="right"/>
+              <w:rPr>
+                <w:rFonts w:eastAsia="Times New Roman"/>
+                <w:szCs w:val="24"/>
+              </w:rPr>
+            </w:pPr>
+            <w:r>
+              <w:rPr>
+                <w:rFonts w:eastAsia="Times New Roman"/>
+                <w:szCs w:val="24"/>
+              </w:rPr>
+              <w:t>-0.1150</w:t>
+            </w:r>
+          </w:p>
+        </w:tc>
+        <w:tc>
+          <w:tcPr>
+            <w:tcW w:w="0" w:type="auto"/>
+            <w:tcBorders>
+              <w:top w:val="nil"/>
+              <w:left w:val="nil"/>
+              <w:bottom w:val="nil"/>
+              <w:right w:val="nil"/>
+            </w:tcBorders>
+            <w:hideMark/>
+          </w:tcPr>
+          <w:p>
+            <w:pPr>
+              <w:spacing w:after="0" w:line="240" w:lineRule="auto"/>
+              <w:jc w:val="right"/>
+              <w:rPr>
+                <w:rFonts w:eastAsia="Times New Roman"/>
+                <w:szCs w:val="24"/>
+              </w:rPr>
+            </w:pPr>
+            <w:r>
+              <w:rPr>
+                <w:rFonts w:eastAsia="Times New Roman"/>
+                <w:szCs w:val="24"/>
+              </w:rPr>
+              <w:t>0.0232</w:t>
+            </w:r>
+          </w:p>
+        </w:tc>
+      </w:tr>
+      <w:tr>
+        <w:trPr>
+          <w:jc w:val="center"/>
+        </w:trPr>
+        <w:tc>
+          <w:tcPr>
+            <w:tcW w:w="0" w:type="auto"/>
+            <w:tcBorders>
+              <w:top w:val="nil"/>
+              <w:left w:val="nil"/>
+              <w:bottom w:val="nil"/>
+              <w:right w:val="nil"/>
+            </w:tcBorders>
+            <w:hideMark/>
+          </w:tcPr>
+          <w:p>
+            <w:pPr>
+              <w:spacing w:after="0" w:line="240" w:lineRule="auto"/>
+              <w:rPr>
+                <w:rFonts w:eastAsia="Times New Roman"/>
+                <w:b/>
+                <w:bCs/>
+                <w:szCs w:val="24"/>
+              </w:rPr>
+            </w:pPr>
+            <w:proofErr w:type="spellStart"/>
+            <w:r>
+              <w:rPr>
+                <w:rFonts w:eastAsia="Times New Roman"/>
+                <w:b/>
+                <w:bCs/>
+                <w:szCs w:val="24"/>
+              </w:rPr>
+              <w:t>betaincmed</w:t>
+            </w:r>
+            <w:proofErr w:type="spellEnd"/>
+          </w:p>
+        </w:tc>
+        <w:tc>
+          <w:tcPr>
+            <w:tcW w:w="0" w:type="auto"/>
+            <w:tcBorders>
+              <w:top w:val="nil"/>
+              <w:left w:val="nil"/>
+              <w:bottom w:val="nil"/>
+              <w:right w:val="nil"/>
+            </w:tcBorders>
+            <w:hideMark/>
+          </w:tcPr>
+          <w:p>
+            <w:pPr>
+              <w:spacing w:after="0" w:line="240" w:lineRule="auto"/>
+              <w:jc w:val="right"/>
+              <w:rPr>
+                <w:rFonts w:eastAsia="Times New Roman"/>
+                <w:szCs w:val="24"/>
+              </w:rPr>
+            </w:pPr>
+            <w:r>
+              <w:rPr>
+                <w:rFonts w:eastAsia="Times New Roman"/>
+                <w:szCs w:val="24"/>
+              </w:rPr>
+              <w:t>50000</w:t>
+            </w:r>
+          </w:p>
+        </w:tc>
+        <w:tc>
+          <w:tcPr>
+            <w:tcW w:w="0" w:type="auto"/>
+            <w:tcBorders>
+              <w:top w:val="nil"/>
+              <w:left w:val="nil"/>
+              <w:bottom w:val="nil"/>
+              <w:right w:val="nil"/>
+            </w:tcBorders>
+            <w:noWrap/>
+            <w:hideMark/>
+          </w:tcPr>
+          <w:p>
+            <w:pPr>
+              <w:spacing w:after="0" w:line="240" w:lineRule="auto"/>
+              <w:jc w:val="right"/>
+              <w:rPr>
+                <w:rFonts w:eastAsia="Times New Roman"/>
+                <w:szCs w:val="24"/>
+              </w:rPr>
+            </w:pPr>
+            <w:r>
+              <w:rPr>
+                <w:rFonts w:eastAsia="Times New Roman"/>
+                <w:szCs w:val="24"/>
+              </w:rPr>
+              <w:t>-0.1009</w:t>
+            </w:r>
+          </w:p>
+        </w:tc>
+        <w:tc>
+          <w:tcPr>
+            <w:tcW w:w="0" w:type="auto"/>
+            <w:tcBorders>
+              <w:top w:val="nil"/>
+              <w:left w:val="nil"/>
+              <w:bottom w:val="nil"/>
+              <w:right w:val="nil"/>
+            </w:tcBorders>
+            <w:hideMark/>
+          </w:tcPr>
+          <w:p>
+            <w:pPr>
+              <w:spacing w:after="0" w:line="240" w:lineRule="auto"/>
+              <w:jc w:val="right"/>
+              <w:rPr>
+                <w:rFonts w:eastAsia="Times New Roman"/>
+                <w:szCs w:val="24"/>
+              </w:rPr>
+            </w:pPr>
+            <w:r>
+              <w:rPr>
+                <w:rFonts w:eastAsia="Times New Roman"/>
+                <w:szCs w:val="24"/>
+              </w:rPr>
+              <w:t>0.0520</w:t>
+            </w:r>
+          </w:p>
+        </w:tc>
+        <w:tc>
+          <w:tcPr>
+            <w:tcW w:w="0" w:type="auto"/>
+            <w:tcBorders>
+              <w:top w:val="nil"/>
+              <w:left w:val="nil"/>
+              <w:bottom w:val="nil"/>
+              <w:right w:val="nil"/>
+            </w:tcBorders>
+            <w:noWrap/>
+            <w:hideMark/>
+          </w:tcPr>
+          <w:p>
+            <w:pPr>
+              <w:spacing w:after="0" w:line="240" w:lineRule="auto"/>
+              <w:jc w:val="right"/>
+              <w:rPr>
+                <w:rFonts w:eastAsia="Times New Roman"/>
+                <w:szCs w:val="24"/>
+              </w:rPr>
+            </w:pPr>
+            <w:r>
+              <w:rPr>
+                <w:rFonts w:eastAsia="Times New Roman"/>
+                <w:szCs w:val="24"/>
+              </w:rPr>
+              <w:t>-0.1987</w:t>
+            </w:r>
+          </w:p>
+        </w:tc>
+        <w:tc>
+          <w:tcPr>
+            <w:tcW w:w="0" w:type="auto"/>
+            <w:tcBorders>
+              <w:top w:val="nil"/>
+              <w:left w:val="nil"/>
+              <w:bottom w:val="nil"/>
+              <w:right w:val="nil"/>
+            </w:tcBorders>
+            <w:hideMark/>
+          </w:tcPr>
+          <w:p>
+            <w:pPr>
+              <w:spacing w:after="0" w:line="240" w:lineRule="auto"/>
+              <w:jc w:val="right"/>
+              <w:rPr>
+                <w:rFonts w:eastAsia="Times New Roman"/>
+                <w:szCs w:val="24"/>
+              </w:rPr>
+            </w:pPr>
+            <w:r>
+              <w:rPr>
+                <w:rFonts w:eastAsia="Times New Roman"/>
+                <w:szCs w:val="24"/>
+              </w:rPr>
+              <w:t>0.00699</w:t>
+            </w:r>
+          </w:p>
+        </w:tc>
+      </w:tr>
+      <w:tr>
+        <w:trPr>
+          <w:jc w:val="center"/>
+        </w:trPr>
+        <w:tc>
+          <w:tcPr>
+            <w:tcW w:w="0" w:type="auto"/>
+            <w:tcBorders>
+              <w:top w:val="nil"/>
+              <w:left w:val="nil"/>
+              <w:bottom w:val="nil"/>
+              <w:right w:val="nil"/>
+            </w:tcBorders>
+            <w:hideMark/>
+          </w:tcPr>
+          <w:p>
+            <w:pPr>
+              <w:spacing w:after="0" w:line="240" w:lineRule="auto"/>
+              <w:rPr>
+                <w:rFonts w:eastAsia="Times New Roman"/>
+                <w:b/>
+                <w:bCs/>
+                <w:szCs w:val="24"/>
+              </w:rPr>
+            </w:pPr>
+            <w:proofErr w:type="spellStart"/>
+            <w:r>
+              <w:rPr>
+                <w:rFonts w:eastAsia="Times New Roman"/>
+                <w:b/>
+                <w:bCs/>
+                <w:szCs w:val="24"/>
+              </w:rPr>
+              <w:t>betainchigh</w:t>
+            </w:r>
+            <w:proofErr w:type="spellEnd"/>
+          </w:p>
+        </w:tc>
+        <w:tc>
+          <w:tcPr>
+            <w:tcW w:w="0" w:type="auto"/>
+            <w:tcBorders>
+              <w:top w:val="nil"/>
+              <w:left w:val="nil"/>
+              <w:bottom w:val="nil"/>
+              <w:right w:val="nil"/>
+            </w:tcBorders>
+            <w:hideMark/>
+          </w:tcPr>
+          <w:p>
+            <w:pPr>
+              <w:spacing w:after="0" w:line="240" w:lineRule="auto"/>
+              <w:jc w:val="right"/>
+              <w:rPr>
+                <w:rFonts w:eastAsia="Times New Roman"/>
+                <w:szCs w:val="24"/>
+              </w:rPr>
+            </w:pPr>
+            <w:r>
+              <w:rPr>
+                <w:rFonts w:eastAsia="Times New Roman"/>
+                <w:szCs w:val="24"/>
+              </w:rPr>
+              <w:t>50000</w:t>
+            </w:r>
+          </w:p>
+        </w:tc>
+        <w:tc>
+          <w:tcPr>
+            <w:tcW w:w="0" w:type="auto"/>
+            <w:tcBorders>
+              <w:top w:val="nil"/>
+              <w:left w:val="nil"/>
+              <w:bottom w:val="nil"/>
+              <w:right w:val="nil"/>
+            </w:tcBorders>
+            <w:noWrap/>
+            <w:hideMark/>
+          </w:tcPr>
+          <w:p>
+            <w:pPr>
+              <w:spacing w:after="0" w:line="240" w:lineRule="auto"/>
+              <w:jc w:val="right"/>
+              <w:rPr>
+                <w:rFonts w:eastAsia="Times New Roman"/>
+                <w:szCs w:val="24"/>
+              </w:rPr>
+            </w:pPr>
+            <w:r>
+              <w:rPr>
+                <w:rFonts w:eastAsia="Times New Roman"/>
+                <w:szCs w:val="24"/>
+              </w:rPr>
+              <w:t>-0.2017</w:t>
+            </w:r>
+          </w:p>
+        </w:tc>
+        <w:tc>
+          <w:tcPr>
+            <w:tcW w:w="0" w:type="auto"/>
+            <w:tcBorders>
+              <w:top w:val="nil"/>
+              <w:left w:val="nil"/>
+              <w:bottom w:val="nil"/>
+              <w:right w:val="nil"/>
+            </w:tcBorders>
+            <w:hideMark/>
+          </w:tcPr>
+          <w:p>
+            <w:pPr>
+              <w:spacing w:after="0" w:line="240" w:lineRule="auto"/>
+              <w:jc w:val="right"/>
+              <w:rPr>
+                <w:rFonts w:eastAsia="Times New Roman"/>
+                <w:szCs w:val="24"/>
+              </w:rPr>
+            </w:pPr>
+            <w:r>
+              <w:rPr>
+                <w:rFonts w:eastAsia="Times New Roman"/>
+                <w:szCs w:val="24"/>
+              </w:rPr>
+              <w:t>0.0610</w:t>
+            </w:r>
+          </w:p>
+        </w:tc>
+        <w:tc>
+          <w:tcPr>
+            <w:tcW w:w="0" w:type="auto"/>
+            <w:tcBorders>
+              <w:top w:val="nil"/>
+              <w:left w:val="nil"/>
+              <w:bottom w:val="nil"/>
+              <w:right w:val="nil"/>
+            </w:tcBorders>
+            <w:noWrap/>
+            <w:hideMark/>
+          </w:tcPr>
+          <w:p>
+            <w:pPr>
+              <w:spacing w:after="0" w:line="240" w:lineRule="auto"/>
+              <w:jc w:val="right"/>
+              <w:rPr>
+                <w:rFonts w:eastAsia="Times New Roman"/>
+                <w:szCs w:val="24"/>
+              </w:rPr>
+            </w:pPr>
+            <w:r>
+              <w:rPr>
+                <w:rFonts w:eastAsia="Times New Roman"/>
+                <w:szCs w:val="24"/>
+              </w:rPr>
+              <w:t>-0.3259</w:t>
+            </w:r>
+          </w:p>
+        </w:tc>
+        <w:tc>
+          <w:tcPr>
+            <w:tcW w:w="0" w:type="auto"/>
+            <w:tcBorders>
+              <w:top w:val="nil"/>
+              <w:left w:val="nil"/>
+              <w:bottom w:val="nil"/>
+              <w:right w:val="nil"/>
+            </w:tcBorders>
+            <w:noWrap/>
+            <w:hideMark/>
+          </w:tcPr>
+          <w:p>
+            <w:pPr>
+              <w:spacing w:after="0" w:line="240" w:lineRule="auto"/>
+              <w:jc w:val="right"/>
+              <w:rPr>
+                <w:rFonts w:eastAsia="Times New Roman"/>
+                <w:szCs w:val="24"/>
+              </w:rPr>
+            </w:pPr>
+            <w:r>
+              <w:rPr>
+                <w:rFonts w:eastAsia="Times New Roman"/>
+                <w:szCs w:val="24"/>
+              </w:rPr>
+              <w:t>-0.0879</w:t>
+            </w:r>
+          </w:p>
+        </w:tc>
+      </w:tr>
+      <w:tr>
+        <w:trPr>
+          <w:jc w:val="center"/>
+        </w:trPr>
+        <w:tc>
+          <w:tcPr>
+            <w:tcW w:w="0" w:type="auto"/>
+            <w:tcBorders>
+              <w:top w:val="nil"/>
+              <w:left w:val="nil"/>
+              <w:bottom w:val="nil"/>
+              <w:right w:val="nil"/>
+            </w:tcBorders>
+            <w:hideMark/>
+          </w:tcPr>
+          <w:p>
+            <w:pPr>
+              <w:spacing w:after="0" w:line="240" w:lineRule="auto"/>
+              <w:rPr>
+                <w:rFonts w:eastAsia="Times New Roman"/>
+                <w:b/>
+                <w:bCs/>
+                <w:szCs w:val="24"/>
+              </w:rPr>
+            </w:pPr>
+            <w:proofErr w:type="spellStart"/>
+            <w:r>
+              <w:rPr>
+                <w:rFonts w:eastAsia="Times New Roman"/>
+                <w:b/>
+                <w:bCs/>
+                <w:szCs w:val="24"/>
+              </w:rPr>
+              <w:t>betaeduc</w:t>
+            </w:r>
+            <w:proofErr w:type="spellEnd"/>
+          </w:p>
+        </w:tc>
+        <w:tc>
+          <w:tcPr>
+            <w:tcW w:w="0" w:type="auto"/>
+            <w:tcBorders>
+              <w:top w:val="nil"/>
+              <w:left w:val="nil"/>
+              <w:bottom w:val="nil"/>
+              <w:right w:val="nil"/>
+            </w:tcBorders>
+            <w:hideMark/>
+          </w:tcPr>
+          <w:p>
+            <w:pPr>
+              <w:spacing w:after="0" w:line="240" w:lineRule="auto"/>
+              <w:jc w:val="right"/>
+              <w:rPr>
+                <w:rFonts w:eastAsia="Times New Roman"/>
+                <w:szCs w:val="24"/>
+              </w:rPr>
+            </w:pPr>
+            <w:r>
+              <w:rPr>
+                <w:rFonts w:eastAsia="Times New Roman"/>
+                <w:szCs w:val="24"/>
+              </w:rPr>
+              <w:t>50000</w:t>
+            </w:r>
+          </w:p>
+        </w:tc>
+        <w:tc>
+          <w:tcPr>
+            <w:tcW w:w="0" w:type="auto"/>
+            <w:tcBorders>
+              <w:top w:val="nil"/>
+              <w:left w:val="nil"/>
+              <w:bottom w:val="nil"/>
+              <w:right w:val="nil"/>
+            </w:tcBorders>
+            <w:hideMark/>
+          </w:tcPr>
+          <w:p>
+            <w:pPr>
+              <w:spacing w:after="0" w:line="240" w:lineRule="auto"/>
+              <w:jc w:val="right"/>
+              <w:rPr>
+                <w:rFonts w:eastAsia="Times New Roman"/>
+                <w:szCs w:val="24"/>
+              </w:rPr>
+            </w:pPr>
+            <w:r>
+              <w:rPr>
+                <w:rFonts w:eastAsia="Times New Roman"/>
+                <w:szCs w:val="24"/>
+              </w:rPr>
+              <w:t>0.0407</w:t>
+            </w:r>
+          </w:p>
+        </w:tc>
+        <w:tc>
+          <w:tcPr>
+            <w:tcW w:w="0" w:type="auto"/>
+            <w:tcBorders>
+              <w:top w:val="nil"/>
+              <w:left w:val="nil"/>
+              <w:bottom w:val="nil"/>
+              <w:right w:val="nil"/>
+            </w:tcBorders>
+            <w:hideMark/>
+          </w:tcPr>
+          <w:p>
+            <w:pPr>
+              <w:spacing w:after="0" w:line="240" w:lineRule="auto"/>
+              <w:jc w:val="right"/>
+              <w:rPr>
+                <w:rFonts w:eastAsia="Times New Roman"/>
+                <w:szCs w:val="24"/>
+              </w:rPr>
+            </w:pPr>
+            <w:r>
+              <w:rPr>
+                <w:rFonts w:eastAsia="Times New Roman"/>
+                <w:szCs w:val="24"/>
+              </w:rPr>
+              <w:t>0.0509</w:t>
+            </w:r>
+          </w:p>
+        </w:tc>
+        <w:tc>
+          <w:tcPr>
+            <w:tcW w:w="0" w:type="auto"/>
+            <w:tcBorders>
+              <w:top w:val="nil"/>
+              <w:left w:val="nil"/>
+              <w:bottom w:val="nil"/>
+              <w:right w:val="nil"/>
+            </w:tcBorders>
+            <w:noWrap/>
+            <w:hideMark/>
+          </w:tcPr>
+          <w:p>
+            <w:pPr>
+              <w:spacing w:after="0" w:line="240" w:lineRule="auto"/>
+              <w:jc w:val="right"/>
+              <w:rPr>
+                <w:rFonts w:eastAsia="Times New Roman"/>
+                <w:szCs w:val="24"/>
+              </w:rPr>
+            </w:pPr>
+            <w:r>
+              <w:rPr>
+                <w:rFonts w:eastAsia="Times New Roman"/>
+                <w:szCs w:val="24"/>
+              </w:rPr>
+              <w:t>-0.0593</w:t>
+            </w:r>
+          </w:p>
+        </w:tc>
+        <w:tc>
+          <w:tcPr>
+            <w:tcW w:w="0" w:type="auto"/>
+            <w:tcBorders>
+              <w:top w:val="nil"/>
+              <w:left w:val="nil"/>
+              <w:bottom w:val="nil"/>
+              <w:right w:val="nil"/>
+            </w:tcBorders>
+            <w:hideMark/>
+          </w:tcPr>
+          <w:p>
+            <w:pPr>
+              <w:spacing w:after="0" w:line="240" w:lineRule="auto"/>
+              <w:jc w:val="right"/>
+              <w:rPr>
+                <w:rFonts w:eastAsia="Times New Roman"/>
+                <w:szCs w:val="24"/>
+              </w:rPr>
+            </w:pPr>
+            <w:r>
+              <w:rPr>
+                <w:rFonts w:eastAsia="Times New Roman"/>
+                <w:szCs w:val="24"/>
+              </w:rPr>
+              <w:t>0.1399</w:t>
+            </w:r>
+          </w:p>
+        </w:tc>
+      </w:tr>
+      <w:tr>
+        <w:trPr>
+          <w:jc w:val="center"/>
+        </w:trPr>
+        <w:tc>
+          <w:tcPr>
+            <w:tcW w:w="0" w:type="auto"/>
+            <w:tcBorders>
+              <w:top w:val="nil"/>
+              <w:left w:val="nil"/>
+              <w:bottom w:val="nil"/>
+              <w:right w:val="nil"/>
+            </w:tcBorders>
+            <w:hideMark/>
+          </w:tcPr>
+          <w:p>
+            <w:pPr>
+              <w:spacing w:after="0" w:line="240" w:lineRule="auto"/>
+              <w:rPr>
+                <w:rFonts w:eastAsia="Times New Roman"/>
+                <w:b/>
+                <w:bCs/>
+                <w:szCs w:val="24"/>
+              </w:rPr>
+            </w:pPr>
+            <w:r>
+              <w:rPr>
+                <w:rFonts w:eastAsia="Times New Roman"/>
+                <w:b/>
+                <w:bCs/>
+                <w:szCs w:val="24"/>
+              </w:rPr>
+              <w:t>sigma2</w:t>
+            </w:r>
+          </w:p>
+        </w:tc>
+        <w:tc>
+          <w:tcPr>
+            <w:tcW w:w="0" w:type="auto"/>
+            <w:tcBorders>
+              <w:top w:val="nil"/>
+              <w:left w:val="nil"/>
+              <w:bottom w:val="nil"/>
+              <w:right w:val="nil"/>
+            </w:tcBorders>
+            <w:hideMark/>
+          </w:tcPr>
+          <w:p>
+            <w:pPr>
+              <w:spacing w:after="0" w:line="240" w:lineRule="auto"/>
+              <w:jc w:val="right"/>
+              <w:rPr>
+                <w:rFonts w:eastAsia="Times New Roman"/>
+                <w:szCs w:val="24"/>
+              </w:rPr>
+            </w:pPr>
+            <w:r>
+              <w:rPr>
+                <w:rFonts w:eastAsia="Times New Roman"/>
+                <w:szCs w:val="24"/>
+              </w:rPr>
+              <w:t>50000</w:t>
+            </w:r>
+          </w:p>
+        </w:tc>
+        <w:tc>
+          <w:tcPr>
+            <w:tcW w:w="0" w:type="auto"/>
+            <w:tcBorders>
+              <w:top w:val="nil"/>
+              <w:left w:val="nil"/>
+              <w:bottom w:val="nil"/>
+              <w:right w:val="nil"/>
+            </w:tcBorders>
+            <w:hideMark/>
+          </w:tcPr>
+          <w:p>
+            <w:pPr>
+              <w:spacing w:after="0" w:line="240" w:lineRule="auto"/>
+              <w:jc w:val="right"/>
+              <w:rPr>
+                <w:rFonts w:eastAsia="Times New Roman"/>
+                <w:szCs w:val="24"/>
+              </w:rPr>
+            </w:pPr>
+            <w:r>
+              <w:rPr>
+                <w:rFonts w:eastAsia="Times New Roman"/>
+                <w:szCs w:val="24"/>
+              </w:rPr>
+              <w:t>0.1343</w:t>
+            </w:r>
+          </w:p>
+        </w:tc>
+        <w:tc>
+          <w:tcPr>
+            <w:tcW w:w="0" w:type="auto"/>
+            <w:tcBorders>
+              <w:top w:val="nil"/>
+              <w:left w:val="nil"/>
+              <w:bottom w:val="nil"/>
+              <w:right w:val="nil"/>
+            </w:tcBorders>
+            <w:hideMark/>
+          </w:tcPr>
+          <w:p>
+            <w:pPr>
+              <w:spacing w:after="0" w:line="240" w:lineRule="auto"/>
+              <w:jc w:val="right"/>
+              <w:rPr>
+                <w:rFonts w:eastAsia="Times New Roman"/>
+                <w:szCs w:val="24"/>
+              </w:rPr>
+            </w:pPr>
+            <w:r>
+              <w:rPr>
+                <w:rFonts w:eastAsia="Times New Roman"/>
+                <w:szCs w:val="24"/>
+              </w:rPr>
+              <w:t>0.00913</w:t>
+            </w:r>
+          </w:p>
+        </w:tc>
+        <w:tc>
+          <w:tcPr>
+            <w:tcW w:w="0" w:type="auto"/>
+            <w:tcBorders>
+              <w:top w:val="nil"/>
+              <w:left w:val="nil"/>
+              <w:bottom w:val="nil"/>
+              <w:right w:val="nil"/>
+            </w:tcBorders>
+            <w:hideMark/>
+          </w:tcPr>
+          <w:p>
+            <w:pPr>
+              <w:spacing w:after="0" w:line="240" w:lineRule="auto"/>
+              <w:jc w:val="right"/>
+              <w:rPr>
+                <w:rFonts w:eastAsia="Times New Roman"/>
+                <w:szCs w:val="24"/>
+              </w:rPr>
+            </w:pPr>
+            <w:r>
+              <w:rPr>
+                <w:rFonts w:eastAsia="Times New Roman"/>
+                <w:szCs w:val="24"/>
+              </w:rPr>
+              <w:t>0.1169</w:t>
+            </w:r>
+          </w:p>
+        </w:tc>
+        <w:tc>
+          <w:tcPr>
+            <w:tcW w:w="0" w:type="auto"/>
+            <w:tcBorders>
+              <w:top w:val="nil"/>
+              <w:left w:val="nil"/>
+              <w:bottom w:val="nil"/>
+              <w:right w:val="nil"/>
+            </w:tcBorders>
+            <w:hideMark/>
+          </w:tcPr>
+          <w:p>
+            <w:pPr>
+              <w:spacing w:after="0" w:line="240" w:lineRule="auto"/>
+              <w:jc w:val="right"/>
+              <w:rPr>
+                <w:rFonts w:eastAsia="Times New Roman"/>
+                <w:szCs w:val="24"/>
+              </w:rPr>
+            </w:pPr>
+            <w:r>
+              <w:rPr>
+                <w:rFonts w:eastAsia="Times New Roman"/>
+                <w:szCs w:val="24"/>
+              </w:rPr>
+              <w:t>0.1525</w:t>
             </w:r>
           </w:p>
         </w:tc>
@@ -11680,7 +15586,7 @@
   <w:abstractNum w:abstractNumId="0" w15:restartNumberingAfterBreak="0">
     <w:nsid w:val="0F21231A"/>
     <w:multiLevelType w:val="hybridMultilevel"/>
-    <w:tmpl w:val="5D7A91A2"/>
+    <w:tmpl w:val="C3F6479A"/>
     <w:lvl w:ilvl="0" w:tplc="04090001">
       <w:start w:val="1"/>
       <w:numFmt w:val="bullet"/>

</xml_diff>

<commit_message>
Created final model summary tables, updated presentation and report w/ them
</commit_message>
<xml_diff>
--- a/Project1/Reports/Organizing Crude vs. Full Models.docx
+++ b/Project1/Reports/Organizing Crude vs. Full Models.docx
@@ -12072,7 +12072,7 @@
           <w:sz w:val="36"/>
         </w:rPr>
         <w:lastRenderedPageBreak/>
-        <w:t>LEU3N</w:t>
+        <w:t>Log10 VLOAD</w:t>
       </w:r>
     </w:p>
     <w:p>
@@ -18129,7 +18129,7 @@
           <w:b/>
           <w:sz w:val="36"/>
         </w:rPr>
-        <w:t>LOG10VLOAD</w:t>
+        <w:t>LEU3N</w:t>
       </w:r>
     </w:p>
     <w:p>
@@ -18168,8 +18168,8 @@
         <w:gridCol w:w="750"/>
         <w:gridCol w:w="930"/>
         <w:gridCol w:w="1137"/>
-        <w:gridCol w:w="999"/>
-        <w:gridCol w:w="1085"/>
+        <w:gridCol w:w="1042"/>
+        <w:gridCol w:w="1042"/>
       </w:tblGrid>
       <w:tr>
         <w:trPr>
@@ -18484,94 +18484,94 @@
                 <w:rFonts w:eastAsia="Times New Roman"/>
                 <w:szCs w:val="24"/>
               </w:rPr>
-              <w:t>189.0</w:t>
-            </w:r>
-          </w:p>
-        </w:tc>
-        <w:tc>
-          <w:tcPr>
-            <w:tcW w:w="0" w:type="auto"/>
-            <w:tcBorders>
-              <w:top w:val="nil"/>
-              <w:left w:val="nil"/>
-              <w:bottom w:val="nil"/>
-              <w:right w:val="nil"/>
-            </w:tcBorders>
-            <w:hideMark/>
-          </w:tcPr>
-          <w:p>
-            <w:pPr>
-              <w:spacing w:after="0" w:line="240" w:lineRule="auto"/>
-              <w:jc w:val="right"/>
-              <w:rPr>
-                <w:rFonts w:eastAsia="Times New Roman"/>
-                <w:szCs w:val="24"/>
-              </w:rPr>
-            </w:pPr>
-            <w:r>
-              <w:rPr>
-                <w:rFonts w:eastAsia="Times New Roman"/>
-                <w:szCs w:val="24"/>
-              </w:rPr>
-              <w:t>17.1463</w:t>
-            </w:r>
-          </w:p>
-        </w:tc>
-        <w:tc>
-          <w:tcPr>
-            <w:tcW w:w="0" w:type="auto"/>
-            <w:tcBorders>
-              <w:top w:val="nil"/>
-              <w:left w:val="nil"/>
-              <w:bottom w:val="nil"/>
-              <w:right w:val="nil"/>
-            </w:tcBorders>
-            <w:hideMark/>
-          </w:tcPr>
-          <w:p>
-            <w:pPr>
-              <w:spacing w:after="0" w:line="240" w:lineRule="auto"/>
-              <w:jc w:val="right"/>
-              <w:rPr>
-                <w:rFonts w:eastAsia="Times New Roman"/>
-                <w:szCs w:val="24"/>
-              </w:rPr>
-            </w:pPr>
-            <w:r>
-              <w:rPr>
-                <w:rFonts w:eastAsia="Times New Roman"/>
-                <w:szCs w:val="24"/>
-              </w:rPr>
-              <w:t>156.6</w:t>
-            </w:r>
-          </w:p>
-        </w:tc>
-        <w:tc>
-          <w:tcPr>
-            <w:tcW w:w="0" w:type="auto"/>
-            <w:tcBorders>
-              <w:top w:val="nil"/>
-              <w:left w:val="nil"/>
-              <w:bottom w:val="nil"/>
-              <w:right w:val="nil"/>
-            </w:tcBorders>
-            <w:hideMark/>
-          </w:tcPr>
-          <w:p>
-            <w:pPr>
-              <w:spacing w:after="0" w:line="240" w:lineRule="auto"/>
-              <w:jc w:val="right"/>
-              <w:rPr>
-                <w:rFonts w:eastAsia="Times New Roman"/>
-                <w:szCs w:val="24"/>
-              </w:rPr>
-            </w:pPr>
-            <w:r>
-              <w:rPr>
-                <w:rFonts w:eastAsia="Times New Roman"/>
-                <w:szCs w:val="24"/>
-              </w:rPr>
-              <w:t>224.0</w:t>
+              <w:t>189.3</w:t>
+            </w:r>
+          </w:p>
+        </w:tc>
+        <w:tc>
+          <w:tcPr>
+            <w:tcW w:w="0" w:type="auto"/>
+            <w:tcBorders>
+              <w:top w:val="nil"/>
+              <w:left w:val="nil"/>
+              <w:bottom w:val="nil"/>
+              <w:right w:val="nil"/>
+            </w:tcBorders>
+            <w:hideMark/>
+          </w:tcPr>
+          <w:p>
+            <w:pPr>
+              <w:spacing w:after="0" w:line="240" w:lineRule="auto"/>
+              <w:jc w:val="right"/>
+              <w:rPr>
+                <w:rFonts w:eastAsia="Times New Roman"/>
+                <w:szCs w:val="24"/>
+              </w:rPr>
+            </w:pPr>
+            <w:r>
+              <w:rPr>
+                <w:rFonts w:eastAsia="Times New Roman"/>
+                <w:szCs w:val="24"/>
+              </w:rPr>
+              <w:t>16.9706</w:t>
+            </w:r>
+          </w:p>
+        </w:tc>
+        <w:tc>
+          <w:tcPr>
+            <w:tcW w:w="0" w:type="auto"/>
+            <w:tcBorders>
+              <w:top w:val="nil"/>
+              <w:left w:val="nil"/>
+              <w:bottom w:val="nil"/>
+              <w:right w:val="nil"/>
+            </w:tcBorders>
+            <w:hideMark/>
+          </w:tcPr>
+          <w:p>
+            <w:pPr>
+              <w:spacing w:after="0" w:line="240" w:lineRule="auto"/>
+              <w:jc w:val="right"/>
+              <w:rPr>
+                <w:rFonts w:eastAsia="Times New Roman"/>
+                <w:szCs w:val="24"/>
+              </w:rPr>
+            </w:pPr>
+            <w:r>
+              <w:rPr>
+                <w:rFonts w:eastAsia="Times New Roman"/>
+                <w:szCs w:val="24"/>
+              </w:rPr>
+              <w:t>156.0</w:t>
+            </w:r>
+          </w:p>
+        </w:tc>
+        <w:tc>
+          <w:tcPr>
+            <w:tcW w:w="0" w:type="auto"/>
+            <w:tcBorders>
+              <w:top w:val="nil"/>
+              <w:left w:val="nil"/>
+              <w:bottom w:val="nil"/>
+              <w:right w:val="nil"/>
+            </w:tcBorders>
+            <w:hideMark/>
+          </w:tcPr>
+          <w:p>
+            <w:pPr>
+              <w:spacing w:after="0" w:line="240" w:lineRule="auto"/>
+              <w:jc w:val="right"/>
+              <w:rPr>
+                <w:rFonts w:eastAsia="Times New Roman"/>
+                <w:szCs w:val="24"/>
+              </w:rPr>
+            </w:pPr>
+            <w:r>
+              <w:rPr>
+                <w:rFonts w:eastAsia="Times New Roman"/>
+                <w:szCs w:val="24"/>
+              </w:rPr>
+              <w:t>222.8</w:t>
             </w:r>
           </w:p>
         </w:tc>
@@ -18667,36 +18667,36 @@
                 <w:rFonts w:eastAsia="Times New Roman"/>
                 <w:szCs w:val="24"/>
               </w:rPr>
-              <w:t>-0.0225</w:t>
-            </w:r>
-          </w:p>
-        </w:tc>
-        <w:tc>
-          <w:tcPr>
-            <w:tcW w:w="0" w:type="auto"/>
-            <w:tcBorders>
-              <w:top w:val="nil"/>
-              <w:left w:val="nil"/>
-              <w:bottom w:val="nil"/>
-              <w:right w:val="nil"/>
-            </w:tcBorders>
-            <w:hideMark/>
-          </w:tcPr>
-          <w:p>
-            <w:pPr>
-              <w:spacing w:after="0" w:line="240" w:lineRule="auto"/>
-              <w:jc w:val="right"/>
-              <w:rPr>
-                <w:rFonts w:eastAsia="Times New Roman"/>
-                <w:szCs w:val="24"/>
-              </w:rPr>
-            </w:pPr>
-            <w:r>
-              <w:rPr>
-                <w:rFonts w:eastAsia="Times New Roman"/>
-                <w:szCs w:val="24"/>
-              </w:rPr>
-              <w:t>0.0400</w:t>
+              <w:t>-0.0234</w:t>
+            </w:r>
+          </w:p>
+        </w:tc>
+        <w:tc>
+          <w:tcPr>
+            <w:tcW w:w="0" w:type="auto"/>
+            <w:tcBorders>
+              <w:top w:val="nil"/>
+              <w:left w:val="nil"/>
+              <w:bottom w:val="nil"/>
+              <w:right w:val="nil"/>
+            </w:tcBorders>
+            <w:hideMark/>
+          </w:tcPr>
+          <w:p>
+            <w:pPr>
+              <w:spacing w:after="0" w:line="240" w:lineRule="auto"/>
+              <w:jc w:val="right"/>
+              <w:rPr>
+                <w:rFonts w:eastAsia="Times New Roman"/>
+                <w:szCs w:val="24"/>
+              </w:rPr>
+            </w:pPr>
+            <w:r>
+              <w:rPr>
+                <w:rFonts w:eastAsia="Times New Roman"/>
+                <w:szCs w:val="24"/>
+              </w:rPr>
+              <w:t>0.0398</w:t>
             </w:r>
           </w:p>
         </w:tc>
@@ -18726,36 +18726,36 @@
                 <w:rFonts w:eastAsia="Times New Roman"/>
                 <w:szCs w:val="24"/>
               </w:rPr>
-              <w:t>-0.0990</w:t>
-            </w:r>
-          </w:p>
-        </w:tc>
-        <w:tc>
-          <w:tcPr>
-            <w:tcW w:w="0" w:type="auto"/>
-            <w:tcBorders>
-              <w:top w:val="nil"/>
-              <w:left w:val="nil"/>
-              <w:bottom w:val="nil"/>
-              <w:right w:val="nil"/>
-            </w:tcBorders>
-            <w:hideMark/>
-          </w:tcPr>
-          <w:p>
-            <w:pPr>
-              <w:spacing w:after="0" w:line="240" w:lineRule="auto"/>
-              <w:jc w:val="right"/>
-              <w:rPr>
-                <w:rFonts w:eastAsia="Times New Roman"/>
-                <w:szCs w:val="24"/>
-              </w:rPr>
-            </w:pPr>
-            <w:r>
-              <w:rPr>
-                <w:rFonts w:eastAsia="Times New Roman"/>
-                <w:szCs w:val="24"/>
-              </w:rPr>
-              <w:t>0.0576</w:t>
+              <w:t>-0.0995</w:t>
+            </w:r>
+          </w:p>
+        </w:tc>
+        <w:tc>
+          <w:tcPr>
+            <w:tcW w:w="0" w:type="auto"/>
+            <w:tcBorders>
+              <w:top w:val="nil"/>
+              <w:left w:val="nil"/>
+              <w:bottom w:val="nil"/>
+              <w:right w:val="nil"/>
+            </w:tcBorders>
+            <w:hideMark/>
+          </w:tcPr>
+          <w:p>
+            <w:pPr>
+              <w:spacing w:after="0" w:line="240" w:lineRule="auto"/>
+              <w:jc w:val="right"/>
+              <w:rPr>
+                <w:rFonts w:eastAsia="Times New Roman"/>
+                <w:szCs w:val="24"/>
+              </w:rPr>
+            </w:pPr>
+            <w:r>
+              <w:rPr>
+                <w:rFonts w:eastAsia="Times New Roman"/>
+                <w:szCs w:val="24"/>
+              </w:rPr>
+              <w:t>0.0564</w:t>
             </w:r>
           </w:p>
         </w:tc>
@@ -18859,7 +18859,7 @@
                 <w:szCs w:val="24"/>
                 <w:highlight w:val="magenta"/>
               </w:rPr>
-              <w:t>-154.7</w:t>
+              <w:t>-154.1</w:t>
             </w:r>
           </w:p>
         </w:tc>
@@ -18890,7 +18890,7 @@
                 <w:szCs w:val="24"/>
                 <w:highlight w:val="magenta"/>
               </w:rPr>
-              <w:t>29.0965</w:t>
+              <w:t>27.5953</w:t>
             </w:r>
           </w:p>
         </w:tc>
@@ -18922,7 +18922,7 @@
                 <w:szCs w:val="24"/>
                 <w:highlight w:val="magenta"/>
               </w:rPr>
-              <w:t>-212.0</w:t>
+              <w:t>-208.2</w:t>
             </w:r>
           </w:p>
         </w:tc>
@@ -18954,7 +18954,7 @@
                 <w:szCs w:val="24"/>
                 <w:highlight w:val="magenta"/>
               </w:rPr>
-              <w:t>-97.8893</w:t>
+              <w:t>-100.1</w:t>
             </w:r>
           </w:p>
         </w:tc>
@@ -19049,94 +19049,94 @@
                 <w:rFonts w:eastAsia="Times New Roman"/>
                 <w:szCs w:val="24"/>
               </w:rPr>
-              <w:t>31362.5</w:t>
-            </w:r>
-          </w:p>
-        </w:tc>
-        <w:tc>
-          <w:tcPr>
-            <w:tcW w:w="0" w:type="auto"/>
-            <w:tcBorders>
-              <w:top w:val="nil"/>
-              <w:left w:val="nil"/>
-              <w:bottom w:val="nil"/>
-              <w:right w:val="nil"/>
-            </w:tcBorders>
-            <w:hideMark/>
-          </w:tcPr>
-          <w:p>
-            <w:pPr>
-              <w:spacing w:after="0" w:line="240" w:lineRule="auto"/>
-              <w:jc w:val="right"/>
-              <w:rPr>
-                <w:rFonts w:eastAsia="Times New Roman"/>
-                <w:szCs w:val="24"/>
-              </w:rPr>
-            </w:pPr>
-            <w:r>
-              <w:rPr>
-                <w:rFonts w:eastAsia="Times New Roman"/>
-                <w:szCs w:val="24"/>
-              </w:rPr>
-              <w:t>2047.1</w:t>
-            </w:r>
-          </w:p>
-        </w:tc>
-        <w:tc>
-          <w:tcPr>
-            <w:tcW w:w="0" w:type="auto"/>
-            <w:tcBorders>
-              <w:top w:val="nil"/>
-              <w:left w:val="nil"/>
-              <w:bottom w:val="nil"/>
-              <w:right w:val="nil"/>
-            </w:tcBorders>
-            <w:hideMark/>
-          </w:tcPr>
-          <w:p>
-            <w:pPr>
-              <w:spacing w:after="0" w:line="240" w:lineRule="auto"/>
-              <w:jc w:val="right"/>
-              <w:rPr>
-                <w:rFonts w:eastAsia="Times New Roman"/>
-                <w:szCs w:val="24"/>
-              </w:rPr>
-            </w:pPr>
-            <w:r>
-              <w:rPr>
-                <w:rFonts w:eastAsia="Times New Roman"/>
-                <w:szCs w:val="24"/>
-              </w:rPr>
-              <w:t>27350.6</w:t>
-            </w:r>
-          </w:p>
-        </w:tc>
-        <w:tc>
-          <w:tcPr>
-            <w:tcW w:w="0" w:type="auto"/>
-            <w:tcBorders>
-              <w:top w:val="nil"/>
-              <w:left w:val="nil"/>
-              <w:bottom w:val="nil"/>
-              <w:right w:val="nil"/>
-            </w:tcBorders>
-            <w:hideMark/>
-          </w:tcPr>
-          <w:p>
-            <w:pPr>
-              <w:spacing w:after="0" w:line="240" w:lineRule="auto"/>
-              <w:jc w:val="right"/>
-              <w:rPr>
-                <w:rFonts w:eastAsia="Times New Roman"/>
-                <w:szCs w:val="24"/>
-              </w:rPr>
-            </w:pPr>
-            <w:r>
-              <w:rPr>
-                <w:rFonts w:eastAsia="Times New Roman"/>
-                <w:szCs w:val="24"/>
-              </w:rPr>
-              <w:t>35343.9</w:t>
+              <w:t>31365.5</w:t>
+            </w:r>
+          </w:p>
+        </w:tc>
+        <w:tc>
+          <w:tcPr>
+            <w:tcW w:w="0" w:type="auto"/>
+            <w:tcBorders>
+              <w:top w:val="nil"/>
+              <w:left w:val="nil"/>
+              <w:bottom w:val="nil"/>
+              <w:right w:val="nil"/>
+            </w:tcBorders>
+            <w:hideMark/>
+          </w:tcPr>
+          <w:p>
+            <w:pPr>
+              <w:spacing w:after="0" w:line="240" w:lineRule="auto"/>
+              <w:jc w:val="right"/>
+              <w:rPr>
+                <w:rFonts w:eastAsia="Times New Roman"/>
+                <w:szCs w:val="24"/>
+              </w:rPr>
+            </w:pPr>
+            <w:r>
+              <w:rPr>
+                <w:rFonts w:eastAsia="Times New Roman"/>
+                <w:szCs w:val="24"/>
+              </w:rPr>
+              <w:t>2044.8</w:t>
+            </w:r>
+          </w:p>
+        </w:tc>
+        <w:tc>
+          <w:tcPr>
+            <w:tcW w:w="0" w:type="auto"/>
+            <w:tcBorders>
+              <w:top w:val="nil"/>
+              <w:left w:val="nil"/>
+              <w:bottom w:val="nil"/>
+              <w:right w:val="nil"/>
+            </w:tcBorders>
+            <w:hideMark/>
+          </w:tcPr>
+          <w:p>
+            <w:pPr>
+              <w:spacing w:after="0" w:line="240" w:lineRule="auto"/>
+              <w:jc w:val="right"/>
+              <w:rPr>
+                <w:rFonts w:eastAsia="Times New Roman"/>
+                <w:szCs w:val="24"/>
+              </w:rPr>
+            </w:pPr>
+            <w:r>
+              <w:rPr>
+                <w:rFonts w:eastAsia="Times New Roman"/>
+                <w:szCs w:val="24"/>
+              </w:rPr>
+              <w:t>27362.4</w:t>
+            </w:r>
+          </w:p>
+        </w:tc>
+        <w:tc>
+          <w:tcPr>
+            <w:tcW w:w="0" w:type="auto"/>
+            <w:tcBorders>
+              <w:top w:val="nil"/>
+              <w:left w:val="nil"/>
+              <w:bottom w:val="nil"/>
+              <w:right w:val="nil"/>
+            </w:tcBorders>
+            <w:hideMark/>
+          </w:tcPr>
+          <w:p>
+            <w:pPr>
+              <w:spacing w:after="0" w:line="240" w:lineRule="auto"/>
+              <w:jc w:val="right"/>
+              <w:rPr>
+                <w:rFonts w:eastAsia="Times New Roman"/>
+                <w:szCs w:val="24"/>
+              </w:rPr>
+            </w:pPr>
+            <w:r>
+              <w:rPr>
+                <w:rFonts w:eastAsia="Times New Roman"/>
+                <w:szCs w:val="24"/>
+              </w:rPr>
+              <w:t>35338.7</w:t>
             </w:r>
           </w:p>
         </w:tc>
@@ -19158,6 +19158,11 @@
       <w:r>
         <w:t>Full</w:t>
       </w:r>
+    </w:p>
+    <w:p>
+      <w:pPr>
+        <w:pStyle w:val="ListParagraph"/>
+      </w:pPr>
     </w:p>
     <w:tbl>
       <w:tblPr>
@@ -19499,36 +19504,36 @@
                 <w:rFonts w:eastAsia="Times New Roman"/>
                 <w:szCs w:val="24"/>
               </w:rPr>
-              <w:t>56.8805</w:t>
-            </w:r>
-          </w:p>
-        </w:tc>
-        <w:tc>
-          <w:tcPr>
-            <w:tcW w:w="0" w:type="auto"/>
-            <w:tcBorders>
-              <w:top w:val="nil"/>
-              <w:left w:val="nil"/>
-              <w:bottom w:val="nil"/>
-              <w:right w:val="nil"/>
-            </w:tcBorders>
-            <w:hideMark/>
-          </w:tcPr>
-          <w:p>
-            <w:pPr>
-              <w:spacing w:after="0" w:line="240" w:lineRule="auto"/>
-              <w:jc w:val="right"/>
-              <w:rPr>
-                <w:rFonts w:eastAsia="Times New Roman"/>
-                <w:szCs w:val="24"/>
-              </w:rPr>
-            </w:pPr>
-            <w:r>
-              <w:rPr>
-                <w:rFonts w:eastAsia="Times New Roman"/>
-                <w:szCs w:val="24"/>
-              </w:rPr>
-              <w:t>53.9555</w:t>
+              <w:t>43.0404</w:t>
+            </w:r>
+          </w:p>
+        </w:tc>
+        <w:tc>
+          <w:tcPr>
+            <w:tcW w:w="0" w:type="auto"/>
+            <w:tcBorders>
+              <w:top w:val="nil"/>
+              <w:left w:val="nil"/>
+              <w:bottom w:val="nil"/>
+              <w:right w:val="nil"/>
+            </w:tcBorders>
+            <w:hideMark/>
+          </w:tcPr>
+          <w:p>
+            <w:pPr>
+              <w:spacing w:after="0" w:line="240" w:lineRule="auto"/>
+              <w:jc w:val="right"/>
+              <w:rPr>
+                <w:rFonts w:eastAsia="Times New Roman"/>
+                <w:szCs w:val="24"/>
+              </w:rPr>
+            </w:pPr>
+            <w:r>
+              <w:rPr>
+                <w:rFonts w:eastAsia="Times New Roman"/>
+                <w:szCs w:val="24"/>
+              </w:rPr>
+              <w:t>56.9872</w:t>
             </w:r>
           </w:p>
         </w:tc>
@@ -19558,36 +19563,36 @@
                 <w:rFonts w:eastAsia="Times New Roman"/>
                 <w:szCs w:val="24"/>
               </w:rPr>
-              <w:t>-49.2710</w:t>
-            </w:r>
-          </w:p>
-        </w:tc>
-        <w:tc>
-          <w:tcPr>
-            <w:tcW w:w="0" w:type="auto"/>
-            <w:tcBorders>
-              <w:top w:val="nil"/>
-              <w:left w:val="nil"/>
-              <w:bottom w:val="nil"/>
-              <w:right w:val="nil"/>
-            </w:tcBorders>
-            <w:hideMark/>
-          </w:tcPr>
-          <w:p>
-            <w:pPr>
-              <w:spacing w:after="0" w:line="240" w:lineRule="auto"/>
-              <w:jc w:val="right"/>
-              <w:rPr>
-                <w:rFonts w:eastAsia="Times New Roman"/>
-                <w:szCs w:val="24"/>
-              </w:rPr>
-            </w:pPr>
-            <w:r>
-              <w:rPr>
-                <w:rFonts w:eastAsia="Times New Roman"/>
-                <w:szCs w:val="24"/>
-              </w:rPr>
-              <w:t>162.5</w:t>
+              <w:t>-67.7959</w:t>
+            </w:r>
+          </w:p>
+        </w:tc>
+        <w:tc>
+          <w:tcPr>
+            <w:tcW w:w="0" w:type="auto"/>
+            <w:tcBorders>
+              <w:top w:val="nil"/>
+              <w:left w:val="nil"/>
+              <w:bottom w:val="nil"/>
+              <w:right w:val="nil"/>
+            </w:tcBorders>
+            <w:hideMark/>
+          </w:tcPr>
+          <w:p>
+            <w:pPr>
+              <w:spacing w:after="0" w:line="240" w:lineRule="auto"/>
+              <w:jc w:val="right"/>
+              <w:rPr>
+                <w:rFonts w:eastAsia="Times New Roman"/>
+                <w:szCs w:val="24"/>
+              </w:rPr>
+            </w:pPr>
+            <w:r>
+              <w:rPr>
+                <w:rFonts w:eastAsia="Times New Roman"/>
+                <w:szCs w:val="24"/>
+              </w:rPr>
+              <w:t>154.3</w:t>
             </w:r>
           </w:p>
         </w:tc>
@@ -19683,7 +19688,7 @@
                 <w:rFonts w:eastAsia="Times New Roman"/>
                 <w:szCs w:val="24"/>
               </w:rPr>
-              <w:t>-0.0548</w:t>
+              <w:t>-0.0590</w:t>
             </w:r>
           </w:p>
         </w:tc>
@@ -19742,36 +19747,36 @@
                 <w:rFonts w:eastAsia="Times New Roman"/>
                 <w:szCs w:val="24"/>
               </w:rPr>
-              <w:t>-0.1344</w:t>
-            </w:r>
-          </w:p>
-        </w:tc>
-        <w:tc>
-          <w:tcPr>
-            <w:tcW w:w="0" w:type="auto"/>
-            <w:tcBorders>
-              <w:top w:val="nil"/>
-              <w:left w:val="nil"/>
-              <w:bottom w:val="nil"/>
-              <w:right w:val="nil"/>
-            </w:tcBorders>
-            <w:hideMark/>
-          </w:tcPr>
-          <w:p>
-            <w:pPr>
-              <w:spacing w:after="0" w:line="240" w:lineRule="auto"/>
-              <w:jc w:val="right"/>
-              <w:rPr>
-                <w:rFonts w:eastAsia="Times New Roman"/>
-                <w:szCs w:val="24"/>
-              </w:rPr>
-            </w:pPr>
-            <w:r>
-              <w:rPr>
-                <w:rFonts w:eastAsia="Times New Roman"/>
-                <w:szCs w:val="24"/>
-              </w:rPr>
-              <w:t>0.0297</w:t>
+              <w:t>-0.1423</w:t>
+            </w:r>
+          </w:p>
+        </w:tc>
+        <w:tc>
+          <w:tcPr>
+            <w:tcW w:w="0" w:type="auto"/>
+            <w:tcBorders>
+              <w:top w:val="nil"/>
+              <w:left w:val="nil"/>
+              <w:bottom w:val="nil"/>
+              <w:right w:val="nil"/>
+            </w:tcBorders>
+            <w:hideMark/>
+          </w:tcPr>
+          <w:p>
+            <w:pPr>
+              <w:spacing w:after="0" w:line="240" w:lineRule="auto"/>
+              <w:jc w:val="right"/>
+              <w:rPr>
+                <w:rFonts w:eastAsia="Times New Roman"/>
+                <w:szCs w:val="24"/>
+              </w:rPr>
+            </w:pPr>
+            <w:r>
+              <w:rPr>
+                <w:rFonts w:eastAsia="Times New Roman"/>
+                <w:szCs w:val="24"/>
+              </w:rPr>
+              <w:t>0.0198</w:t>
             </w:r>
           </w:p>
         </w:tc>
@@ -19811,6 +19816,7 @@
                 <w:szCs w:val="24"/>
                 <w:highlight w:val="magenta"/>
               </w:rPr>
+              <w:lastRenderedPageBreak/>
               <w:t>betadrugs</w:t>
             </w:r>
             <w:proofErr w:type="spellEnd"/>
@@ -19875,7 +19881,7 @@
                 <w:szCs w:val="24"/>
                 <w:highlight w:val="magenta"/>
               </w:rPr>
-              <w:t>-147.8</w:t>
+              <w:t>-147.7</w:t>
             </w:r>
           </w:p>
         </w:tc>
@@ -19906,7 +19912,7 @@
                 <w:szCs w:val="24"/>
                 <w:highlight w:val="magenta"/>
               </w:rPr>
-              <w:t>29.7163</w:t>
+              <w:t>30.0654</w:t>
             </w:r>
           </w:p>
         </w:tc>
@@ -19938,7 +19944,7 @@
                 <w:szCs w:val="24"/>
                 <w:highlight w:val="magenta"/>
               </w:rPr>
-              <w:t>-205.8</w:t>
+              <w:t>-207.3</w:t>
             </w:r>
           </w:p>
         </w:tc>
@@ -19970,7 +19976,7 @@
                 <w:szCs w:val="24"/>
                 <w:highlight w:val="magenta"/>
               </w:rPr>
-              <w:t>-89.0292</w:t>
+              <w:t>-90.6048</w:t>
             </w:r>
           </w:p>
         </w:tc>
@@ -20008,7 +20014,6 @@
                 <w:bCs/>
                 <w:szCs w:val="24"/>
               </w:rPr>
-              <w:lastRenderedPageBreak/>
               <w:t>betaage</w:t>
             </w:r>
             <w:proofErr w:type="spellEnd"/>
@@ -20069,36 +20074,36 @@
                 <w:rFonts w:eastAsia="Times New Roman"/>
                 <w:szCs w:val="24"/>
               </w:rPr>
-              <w:t>-0.5286</w:t>
-            </w:r>
-          </w:p>
-        </w:tc>
-        <w:tc>
-          <w:tcPr>
-            <w:tcW w:w="0" w:type="auto"/>
-            <w:tcBorders>
-              <w:top w:val="nil"/>
-              <w:left w:val="nil"/>
-              <w:bottom w:val="nil"/>
-              <w:right w:val="nil"/>
-            </w:tcBorders>
-            <w:hideMark/>
-          </w:tcPr>
-          <w:p>
-            <w:pPr>
-              <w:spacing w:after="0" w:line="240" w:lineRule="auto"/>
-              <w:jc w:val="right"/>
-              <w:rPr>
-                <w:rFonts w:eastAsia="Times New Roman"/>
-                <w:szCs w:val="24"/>
-              </w:rPr>
-            </w:pPr>
-            <w:r>
-              <w:rPr>
-                <w:rFonts w:eastAsia="Times New Roman"/>
-                <w:szCs w:val="24"/>
-              </w:rPr>
-              <w:t>0.9133</w:t>
+              <w:t>-0.5803</w:t>
+            </w:r>
+          </w:p>
+        </w:tc>
+        <w:tc>
+          <w:tcPr>
+            <w:tcW w:w="0" w:type="auto"/>
+            <w:tcBorders>
+              <w:top w:val="nil"/>
+              <w:left w:val="nil"/>
+              <w:bottom w:val="nil"/>
+              <w:right w:val="nil"/>
+            </w:tcBorders>
+            <w:hideMark/>
+          </w:tcPr>
+          <w:p>
+            <w:pPr>
+              <w:spacing w:after="0" w:line="240" w:lineRule="auto"/>
+              <w:jc w:val="right"/>
+              <w:rPr>
+                <w:rFonts w:eastAsia="Times New Roman"/>
+                <w:szCs w:val="24"/>
+              </w:rPr>
+            </w:pPr>
+            <w:r>
+              <w:rPr>
+                <w:rFonts w:eastAsia="Times New Roman"/>
+                <w:szCs w:val="24"/>
+              </w:rPr>
+              <w:t>0.9205</w:t>
             </w:r>
           </w:p>
         </w:tc>
@@ -20128,36 +20133,36 @@
                 <w:rFonts w:eastAsia="Times New Roman"/>
                 <w:szCs w:val="24"/>
               </w:rPr>
-              <w:t>-2.3032</w:t>
-            </w:r>
-          </w:p>
-        </w:tc>
-        <w:tc>
-          <w:tcPr>
-            <w:tcW w:w="0" w:type="auto"/>
-            <w:tcBorders>
-              <w:top w:val="nil"/>
-              <w:left w:val="nil"/>
-              <w:bottom w:val="nil"/>
-              <w:right w:val="nil"/>
-            </w:tcBorders>
-            <w:hideMark/>
-          </w:tcPr>
-          <w:p>
-            <w:pPr>
-              <w:spacing w:after="0" w:line="240" w:lineRule="auto"/>
-              <w:jc w:val="right"/>
-              <w:rPr>
-                <w:rFonts w:eastAsia="Times New Roman"/>
-                <w:szCs w:val="24"/>
-              </w:rPr>
-            </w:pPr>
-            <w:r>
-              <w:rPr>
-                <w:rFonts w:eastAsia="Times New Roman"/>
-                <w:szCs w:val="24"/>
-              </w:rPr>
-              <w:t>1.2569</w:t>
+              <w:t>-2.3164</w:t>
+            </w:r>
+          </w:p>
+        </w:tc>
+        <w:tc>
+          <w:tcPr>
+            <w:tcW w:w="0" w:type="auto"/>
+            <w:tcBorders>
+              <w:top w:val="nil"/>
+              <w:left w:val="nil"/>
+              <w:bottom w:val="nil"/>
+              <w:right w:val="nil"/>
+            </w:tcBorders>
+            <w:hideMark/>
+          </w:tcPr>
+          <w:p>
+            <w:pPr>
+              <w:spacing w:after="0" w:line="240" w:lineRule="auto"/>
+              <w:jc w:val="right"/>
+              <w:rPr>
+                <w:rFonts w:eastAsia="Times New Roman"/>
+                <w:szCs w:val="24"/>
+              </w:rPr>
+            </w:pPr>
+            <w:r>
+              <w:rPr>
+                <w:rFonts w:eastAsia="Times New Roman"/>
+                <w:szCs w:val="24"/>
+              </w:rPr>
+              <w:t>1.2815</w:t>
             </w:r>
           </w:p>
         </w:tc>
@@ -20254,94 +20259,94 @@
                 <w:rFonts w:eastAsia="Times New Roman"/>
                 <w:szCs w:val="24"/>
               </w:rPr>
-              <w:t>4.4746</w:t>
-            </w:r>
-          </w:p>
-        </w:tc>
-        <w:tc>
-          <w:tcPr>
-            <w:tcW w:w="0" w:type="auto"/>
-            <w:tcBorders>
-              <w:top w:val="nil"/>
-              <w:left w:val="nil"/>
-              <w:bottom w:val="nil"/>
-              <w:right w:val="nil"/>
-            </w:tcBorders>
-            <w:hideMark/>
-          </w:tcPr>
-          <w:p>
-            <w:pPr>
-              <w:spacing w:after="0" w:line="240" w:lineRule="auto"/>
-              <w:jc w:val="right"/>
-              <w:rPr>
-                <w:rFonts w:eastAsia="Times New Roman"/>
-                <w:szCs w:val="24"/>
-              </w:rPr>
-            </w:pPr>
-            <w:r>
-              <w:rPr>
-                <w:rFonts w:eastAsia="Times New Roman"/>
-                <w:szCs w:val="24"/>
-              </w:rPr>
-              <w:t>1.8068</w:t>
-            </w:r>
-          </w:p>
-        </w:tc>
-        <w:tc>
-          <w:tcPr>
-            <w:tcW w:w="0" w:type="auto"/>
-            <w:tcBorders>
-              <w:top w:val="nil"/>
-              <w:left w:val="nil"/>
-              <w:bottom w:val="nil"/>
-              <w:right w:val="nil"/>
-            </w:tcBorders>
-            <w:hideMark/>
-          </w:tcPr>
-          <w:p>
-            <w:pPr>
-              <w:spacing w:after="0" w:line="240" w:lineRule="auto"/>
-              <w:jc w:val="right"/>
-              <w:rPr>
-                <w:rFonts w:eastAsia="Times New Roman"/>
-                <w:szCs w:val="24"/>
-              </w:rPr>
-            </w:pPr>
-            <w:r>
-              <w:rPr>
-                <w:rFonts w:eastAsia="Times New Roman"/>
-                <w:szCs w:val="24"/>
-              </w:rPr>
-              <w:t>1.0663</w:t>
-            </w:r>
-          </w:p>
-        </w:tc>
-        <w:tc>
-          <w:tcPr>
-            <w:tcW w:w="0" w:type="auto"/>
-            <w:tcBorders>
-              <w:top w:val="nil"/>
-              <w:left w:val="nil"/>
-              <w:bottom w:val="nil"/>
-              <w:right w:val="nil"/>
-            </w:tcBorders>
-            <w:hideMark/>
-          </w:tcPr>
-          <w:p>
-            <w:pPr>
-              <w:spacing w:after="0" w:line="240" w:lineRule="auto"/>
-              <w:jc w:val="right"/>
-              <w:rPr>
-                <w:rFonts w:eastAsia="Times New Roman"/>
-                <w:szCs w:val="24"/>
-              </w:rPr>
-            </w:pPr>
-            <w:r>
-              <w:rPr>
-                <w:rFonts w:eastAsia="Times New Roman"/>
-                <w:szCs w:val="24"/>
-              </w:rPr>
-              <w:t>8.1021</w:t>
+              <w:t>4.4326</w:t>
+            </w:r>
+          </w:p>
+        </w:tc>
+        <w:tc>
+          <w:tcPr>
+            <w:tcW w:w="0" w:type="auto"/>
+            <w:tcBorders>
+              <w:top w:val="nil"/>
+              <w:left w:val="nil"/>
+              <w:bottom w:val="nil"/>
+              <w:right w:val="nil"/>
+            </w:tcBorders>
+            <w:hideMark/>
+          </w:tcPr>
+          <w:p>
+            <w:pPr>
+              <w:spacing w:after="0" w:line="240" w:lineRule="auto"/>
+              <w:jc w:val="right"/>
+              <w:rPr>
+                <w:rFonts w:eastAsia="Times New Roman"/>
+                <w:szCs w:val="24"/>
+              </w:rPr>
+            </w:pPr>
+            <w:r>
+              <w:rPr>
+                <w:rFonts w:eastAsia="Times New Roman"/>
+                <w:szCs w:val="24"/>
+              </w:rPr>
+              <w:t>1.8691</w:t>
+            </w:r>
+          </w:p>
+        </w:tc>
+        <w:tc>
+          <w:tcPr>
+            <w:tcW w:w="0" w:type="auto"/>
+            <w:tcBorders>
+              <w:top w:val="nil"/>
+              <w:left w:val="nil"/>
+              <w:bottom w:val="nil"/>
+              <w:right w:val="nil"/>
+            </w:tcBorders>
+            <w:hideMark/>
+          </w:tcPr>
+          <w:p>
+            <w:pPr>
+              <w:spacing w:after="0" w:line="240" w:lineRule="auto"/>
+              <w:jc w:val="right"/>
+              <w:rPr>
+                <w:rFonts w:eastAsia="Times New Roman"/>
+                <w:szCs w:val="24"/>
+              </w:rPr>
+            </w:pPr>
+            <w:r>
+              <w:rPr>
+                <w:rFonts w:eastAsia="Times New Roman"/>
+                <w:szCs w:val="24"/>
+              </w:rPr>
+              <w:t>0.8023</w:t>
+            </w:r>
+          </w:p>
+        </w:tc>
+        <w:tc>
+          <w:tcPr>
+            <w:tcW w:w="0" w:type="auto"/>
+            <w:tcBorders>
+              <w:top w:val="nil"/>
+              <w:left w:val="nil"/>
+              <w:bottom w:val="nil"/>
+              <w:right w:val="nil"/>
+            </w:tcBorders>
+            <w:hideMark/>
+          </w:tcPr>
+          <w:p>
+            <w:pPr>
+              <w:spacing w:after="0" w:line="240" w:lineRule="auto"/>
+              <w:jc w:val="right"/>
+              <w:rPr>
+                <w:rFonts w:eastAsia="Times New Roman"/>
+                <w:szCs w:val="24"/>
+              </w:rPr>
+            </w:pPr>
+            <w:r>
+              <w:rPr>
+                <w:rFonts w:eastAsia="Times New Roman"/>
+                <w:szCs w:val="24"/>
+              </w:rPr>
+              <w:t>8.1004</w:t>
             </w:r>
           </w:p>
         </w:tc>
@@ -20438,95 +20443,94 @@
                 <w:rFonts w:eastAsia="Times New Roman"/>
                 <w:szCs w:val="24"/>
               </w:rPr>
-              <w:t>32.8477</w:t>
-            </w:r>
-          </w:p>
-        </w:tc>
-        <w:tc>
-          <w:tcPr>
-            <w:tcW w:w="0" w:type="auto"/>
-            <w:tcBorders>
-              <w:top w:val="nil"/>
-              <w:left w:val="nil"/>
-              <w:bottom w:val="nil"/>
-              <w:right w:val="nil"/>
-            </w:tcBorders>
-            <w:hideMark/>
-          </w:tcPr>
-          <w:p>
-            <w:pPr>
-              <w:spacing w:after="0" w:line="240" w:lineRule="auto"/>
-              <w:jc w:val="right"/>
-              <w:rPr>
-                <w:rFonts w:eastAsia="Times New Roman"/>
-                <w:szCs w:val="24"/>
-              </w:rPr>
-            </w:pPr>
-            <w:r>
-              <w:rPr>
-                <w:rFonts w:eastAsia="Times New Roman"/>
-                <w:szCs w:val="24"/>
-              </w:rPr>
-              <w:t>20.9122</w:t>
-            </w:r>
-          </w:p>
-        </w:tc>
-        <w:tc>
-          <w:tcPr>
-            <w:tcW w:w="0" w:type="auto"/>
-            <w:tcBorders>
-              <w:top w:val="nil"/>
-              <w:left w:val="nil"/>
-              <w:bottom w:val="nil"/>
-              <w:right w:val="nil"/>
-            </w:tcBorders>
-            <w:noWrap/>
-            <w:hideMark/>
-          </w:tcPr>
-          <w:p>
-            <w:pPr>
-              <w:spacing w:after="0" w:line="240" w:lineRule="auto"/>
-              <w:jc w:val="right"/>
-              <w:rPr>
-                <w:rFonts w:eastAsia="Times New Roman"/>
-                <w:szCs w:val="24"/>
-              </w:rPr>
-            </w:pPr>
-            <w:r>
-              <w:rPr>
-                <w:rFonts w:eastAsia="Times New Roman"/>
-                <w:szCs w:val="24"/>
-              </w:rPr>
-              <w:t>-7.7104</w:t>
-            </w:r>
-          </w:p>
-        </w:tc>
-        <w:tc>
-          <w:tcPr>
-            <w:tcW w:w="0" w:type="auto"/>
-            <w:tcBorders>
-              <w:top w:val="nil"/>
-              <w:left w:val="nil"/>
-              <w:bottom w:val="nil"/>
-              <w:right w:val="nil"/>
-            </w:tcBorders>
-            <w:hideMark/>
-          </w:tcPr>
-          <w:p>
-            <w:pPr>
-              <w:spacing w:after="0" w:line="240" w:lineRule="auto"/>
-              <w:jc w:val="right"/>
-              <w:rPr>
-                <w:rFonts w:eastAsia="Times New Roman"/>
-                <w:szCs w:val="24"/>
-              </w:rPr>
-            </w:pPr>
-            <w:r>
-              <w:rPr>
-                <w:rFonts w:eastAsia="Times New Roman"/>
-                <w:szCs w:val="24"/>
-              </w:rPr>
-              <w:t>73.9598</w:t>
+              <w:t>52.4570</w:t>
+            </w:r>
+          </w:p>
+        </w:tc>
+        <w:tc>
+          <w:tcPr>
+            <w:tcW w:w="0" w:type="auto"/>
+            <w:tcBorders>
+              <w:top w:val="nil"/>
+              <w:left w:val="nil"/>
+              <w:bottom w:val="nil"/>
+              <w:right w:val="nil"/>
+            </w:tcBorders>
+            <w:hideMark/>
+          </w:tcPr>
+          <w:p>
+            <w:pPr>
+              <w:spacing w:after="0" w:line="240" w:lineRule="auto"/>
+              <w:jc w:val="right"/>
+              <w:rPr>
+                <w:rFonts w:eastAsia="Times New Roman"/>
+                <w:szCs w:val="24"/>
+              </w:rPr>
+            </w:pPr>
+            <w:r>
+              <w:rPr>
+                <w:rFonts w:eastAsia="Times New Roman"/>
+                <w:szCs w:val="24"/>
+              </w:rPr>
+              <w:t>26.5133</w:t>
+            </w:r>
+          </w:p>
+        </w:tc>
+        <w:tc>
+          <w:tcPr>
+            <w:tcW w:w="0" w:type="auto"/>
+            <w:tcBorders>
+              <w:top w:val="nil"/>
+              <w:left w:val="nil"/>
+              <w:bottom w:val="nil"/>
+              <w:right w:val="nil"/>
+            </w:tcBorders>
+            <w:hideMark/>
+          </w:tcPr>
+          <w:p>
+            <w:pPr>
+              <w:spacing w:after="0" w:line="240" w:lineRule="auto"/>
+              <w:jc w:val="right"/>
+              <w:rPr>
+                <w:rFonts w:eastAsia="Times New Roman"/>
+                <w:szCs w:val="24"/>
+              </w:rPr>
+            </w:pPr>
+            <w:r>
+              <w:rPr>
+                <w:rFonts w:eastAsia="Times New Roman"/>
+                <w:szCs w:val="24"/>
+              </w:rPr>
+              <w:t>1.1242</w:t>
+            </w:r>
+          </w:p>
+        </w:tc>
+        <w:tc>
+          <w:tcPr>
+            <w:tcW w:w="0" w:type="auto"/>
+            <w:tcBorders>
+              <w:top w:val="nil"/>
+              <w:left w:val="nil"/>
+              <w:bottom w:val="nil"/>
+              <w:right w:val="nil"/>
+            </w:tcBorders>
+            <w:hideMark/>
+          </w:tcPr>
+          <w:p>
+            <w:pPr>
+              <w:spacing w:after="0" w:line="240" w:lineRule="auto"/>
+              <w:jc w:val="right"/>
+              <w:rPr>
+                <w:rFonts w:eastAsia="Times New Roman"/>
+                <w:szCs w:val="24"/>
+              </w:rPr>
+            </w:pPr>
+            <w:r>
+              <w:rPr>
+                <w:rFonts w:eastAsia="Times New Roman"/>
+                <w:szCs w:val="24"/>
+              </w:rPr>
+              <w:t>105.0</w:t>
             </w:r>
           </w:p>
         </w:tc>
@@ -20623,36 +20627,36 @@
                 <w:rFonts w:eastAsia="Times New Roman"/>
                 <w:szCs w:val="24"/>
               </w:rPr>
-              <w:t>18.4342</w:t>
-            </w:r>
-          </w:p>
-        </w:tc>
-        <w:tc>
-          <w:tcPr>
-            <w:tcW w:w="0" w:type="auto"/>
-            <w:tcBorders>
-              <w:top w:val="nil"/>
-              <w:left w:val="nil"/>
-              <w:bottom w:val="nil"/>
-              <w:right w:val="nil"/>
-            </w:tcBorders>
-            <w:hideMark/>
-          </w:tcPr>
-          <w:p>
-            <w:pPr>
-              <w:spacing w:after="0" w:line="240" w:lineRule="auto"/>
-              <w:jc w:val="right"/>
-              <w:rPr>
-                <w:rFonts w:eastAsia="Times New Roman"/>
-                <w:szCs w:val="24"/>
-              </w:rPr>
-            </w:pPr>
-            <w:r>
-              <w:rPr>
-                <w:rFonts w:eastAsia="Times New Roman"/>
-                <w:szCs w:val="24"/>
-              </w:rPr>
-              <w:t>16.1595</w:t>
+              <w:t>26.9538</w:t>
+            </w:r>
+          </w:p>
+        </w:tc>
+        <w:tc>
+          <w:tcPr>
+            <w:tcW w:w="0" w:type="auto"/>
+            <w:tcBorders>
+              <w:top w:val="nil"/>
+              <w:left w:val="nil"/>
+              <w:bottom w:val="nil"/>
+              <w:right w:val="nil"/>
+            </w:tcBorders>
+            <w:hideMark/>
+          </w:tcPr>
+          <w:p>
+            <w:pPr>
+              <w:spacing w:after="0" w:line="240" w:lineRule="auto"/>
+              <w:jc w:val="right"/>
+              <w:rPr>
+                <w:rFonts w:eastAsia="Times New Roman"/>
+                <w:szCs w:val="24"/>
+              </w:rPr>
+            </w:pPr>
+            <w:r>
+              <w:rPr>
+                <w:rFonts w:eastAsia="Times New Roman"/>
+                <w:szCs w:val="24"/>
+              </w:rPr>
+              <w:t>19.1798</w:t>
             </w:r>
           </w:p>
         </w:tc>
@@ -20682,36 +20686,36 @@
                 <w:rFonts w:eastAsia="Times New Roman"/>
                 <w:szCs w:val="24"/>
               </w:rPr>
-              <w:t>-13.4018</w:t>
-            </w:r>
-          </w:p>
-        </w:tc>
-        <w:tc>
-          <w:tcPr>
-            <w:tcW w:w="0" w:type="auto"/>
-            <w:tcBorders>
-              <w:top w:val="nil"/>
-              <w:left w:val="nil"/>
-              <w:bottom w:val="nil"/>
-              <w:right w:val="nil"/>
-            </w:tcBorders>
-            <w:hideMark/>
-          </w:tcPr>
-          <w:p>
-            <w:pPr>
-              <w:spacing w:after="0" w:line="240" w:lineRule="auto"/>
-              <w:jc w:val="right"/>
-              <w:rPr>
-                <w:rFonts w:eastAsia="Times New Roman"/>
-                <w:szCs w:val="24"/>
-              </w:rPr>
-            </w:pPr>
-            <w:r>
-              <w:rPr>
-                <w:rFonts w:eastAsia="Times New Roman"/>
-                <w:szCs w:val="24"/>
-              </w:rPr>
-              <w:t>49.7974</w:t>
+              <w:t>-10.3107</w:t>
+            </w:r>
+          </w:p>
+        </w:tc>
+        <w:tc>
+          <w:tcPr>
+            <w:tcW w:w="0" w:type="auto"/>
+            <w:tcBorders>
+              <w:top w:val="nil"/>
+              <w:left w:val="nil"/>
+              <w:bottom w:val="nil"/>
+              <w:right w:val="nil"/>
+            </w:tcBorders>
+            <w:hideMark/>
+          </w:tcPr>
+          <w:p>
+            <w:pPr>
+              <w:spacing w:after="0" w:line="240" w:lineRule="auto"/>
+              <w:jc w:val="right"/>
+              <w:rPr>
+                <w:rFonts w:eastAsia="Times New Roman"/>
+                <w:szCs w:val="24"/>
+              </w:rPr>
+            </w:pPr>
+            <w:r>
+              <w:rPr>
+                <w:rFonts w:eastAsia="Times New Roman"/>
+                <w:szCs w:val="24"/>
+              </w:rPr>
+              <w:t>64.6602</w:t>
             </w:r>
           </w:p>
         </w:tc>
@@ -20809,36 +20813,36 @@
                 <w:rFonts w:eastAsia="Times New Roman"/>
                 <w:szCs w:val="24"/>
               </w:rPr>
-              <w:t>-3.8260</w:t>
-            </w:r>
-          </w:p>
-        </w:tc>
-        <w:tc>
-          <w:tcPr>
-            <w:tcW w:w="0" w:type="auto"/>
-            <w:tcBorders>
-              <w:top w:val="nil"/>
-              <w:left w:val="nil"/>
-              <w:bottom w:val="nil"/>
-              <w:right w:val="nil"/>
-            </w:tcBorders>
-            <w:hideMark/>
-          </w:tcPr>
-          <w:p>
-            <w:pPr>
-              <w:spacing w:after="0" w:line="240" w:lineRule="auto"/>
-              <w:jc w:val="right"/>
-              <w:rPr>
-                <w:rFonts w:eastAsia="Times New Roman"/>
-                <w:szCs w:val="24"/>
-              </w:rPr>
-            </w:pPr>
-            <w:r>
-              <w:rPr>
-                <w:rFonts w:eastAsia="Times New Roman"/>
-                <w:szCs w:val="24"/>
-              </w:rPr>
-              <w:t>22.7401</w:t>
+              <w:t>-5.8355</w:t>
+            </w:r>
+          </w:p>
+        </w:tc>
+        <w:tc>
+          <w:tcPr>
+            <w:tcW w:w="0" w:type="auto"/>
+            <w:tcBorders>
+              <w:top w:val="nil"/>
+              <w:left w:val="nil"/>
+              <w:bottom w:val="nil"/>
+              <w:right w:val="nil"/>
+            </w:tcBorders>
+            <w:hideMark/>
+          </w:tcPr>
+          <w:p>
+            <w:pPr>
+              <w:spacing w:after="0" w:line="240" w:lineRule="auto"/>
+              <w:jc w:val="right"/>
+              <w:rPr>
+                <w:rFonts w:eastAsia="Times New Roman"/>
+                <w:szCs w:val="24"/>
+              </w:rPr>
+            </w:pPr>
+            <w:r>
+              <w:rPr>
+                <w:rFonts w:eastAsia="Times New Roman"/>
+                <w:szCs w:val="24"/>
+              </w:rPr>
+              <w:t>30.7586</w:t>
             </w:r>
           </w:p>
         </w:tc>
@@ -20868,36 +20872,36 @@
                 <w:rFonts w:eastAsia="Times New Roman"/>
                 <w:szCs w:val="24"/>
               </w:rPr>
-              <w:t>-47.8677</w:t>
-            </w:r>
-          </w:p>
-        </w:tc>
-        <w:tc>
-          <w:tcPr>
-            <w:tcW w:w="0" w:type="auto"/>
-            <w:tcBorders>
-              <w:top w:val="nil"/>
-              <w:left w:val="nil"/>
-              <w:bottom w:val="nil"/>
-              <w:right w:val="nil"/>
-            </w:tcBorders>
-            <w:hideMark/>
-          </w:tcPr>
-          <w:p>
-            <w:pPr>
-              <w:spacing w:after="0" w:line="240" w:lineRule="auto"/>
-              <w:jc w:val="right"/>
-              <w:rPr>
-                <w:rFonts w:eastAsia="Times New Roman"/>
-                <w:szCs w:val="24"/>
-              </w:rPr>
-            </w:pPr>
-            <w:r>
-              <w:rPr>
-                <w:rFonts w:eastAsia="Times New Roman"/>
-                <w:szCs w:val="24"/>
-              </w:rPr>
-              <w:t>40.2294</w:t>
+              <w:t>-66.6124</w:t>
+            </w:r>
+          </w:p>
+        </w:tc>
+        <w:tc>
+          <w:tcPr>
+            <w:tcW w:w="0" w:type="auto"/>
+            <w:tcBorders>
+              <w:top w:val="nil"/>
+              <w:left w:val="nil"/>
+              <w:bottom w:val="nil"/>
+              <w:right w:val="nil"/>
+            </w:tcBorders>
+            <w:hideMark/>
+          </w:tcPr>
+          <w:p>
+            <w:pPr>
+              <w:spacing w:after="0" w:line="240" w:lineRule="auto"/>
+              <w:jc w:val="right"/>
+              <w:rPr>
+                <w:rFonts w:eastAsia="Times New Roman"/>
+                <w:szCs w:val="24"/>
+              </w:rPr>
+            </w:pPr>
+            <w:r>
+              <w:rPr>
+                <w:rFonts w:eastAsia="Times New Roman"/>
+                <w:szCs w:val="24"/>
+              </w:rPr>
+              <w:t>54.0241</w:t>
             </w:r>
           </w:p>
         </w:tc>
@@ -20995,36 +20999,36 @@
                 <w:rFonts w:eastAsia="Times New Roman"/>
                 <w:szCs w:val="24"/>
               </w:rPr>
-              <w:t>-4.9920</w:t>
-            </w:r>
-          </w:p>
-        </w:tc>
-        <w:tc>
-          <w:tcPr>
-            <w:tcW w:w="0" w:type="auto"/>
-            <w:tcBorders>
-              <w:top w:val="nil"/>
-              <w:left w:val="nil"/>
-              <w:bottom w:val="nil"/>
-              <w:right w:val="nil"/>
-            </w:tcBorders>
-            <w:hideMark/>
-          </w:tcPr>
-          <w:p>
-            <w:pPr>
-              <w:spacing w:after="0" w:line="240" w:lineRule="auto"/>
-              <w:jc w:val="right"/>
-              <w:rPr>
-                <w:rFonts w:eastAsia="Times New Roman"/>
-                <w:szCs w:val="24"/>
-              </w:rPr>
-            </w:pPr>
-            <w:r>
-              <w:rPr>
-                <w:rFonts w:eastAsia="Times New Roman"/>
-                <w:szCs w:val="24"/>
-              </w:rPr>
-              <w:t>15.5988</w:t>
+              <w:t>-8.6708</w:t>
+            </w:r>
+          </w:p>
+        </w:tc>
+        <w:tc>
+          <w:tcPr>
+            <w:tcW w:w="0" w:type="auto"/>
+            <w:tcBorders>
+              <w:top w:val="nil"/>
+              <w:left w:val="nil"/>
+              <w:bottom w:val="nil"/>
+              <w:right w:val="nil"/>
+            </w:tcBorders>
+            <w:hideMark/>
+          </w:tcPr>
+          <w:p>
+            <w:pPr>
+              <w:spacing w:after="0" w:line="240" w:lineRule="auto"/>
+              <w:jc w:val="right"/>
+              <w:rPr>
+                <w:rFonts w:eastAsia="Times New Roman"/>
+                <w:szCs w:val="24"/>
+              </w:rPr>
+            </w:pPr>
+            <w:r>
+              <w:rPr>
+                <w:rFonts w:eastAsia="Times New Roman"/>
+                <w:szCs w:val="24"/>
+              </w:rPr>
+              <w:t>18.3149</w:t>
             </w:r>
           </w:p>
         </w:tc>
@@ -21054,36 +21058,36 @@
                 <w:rFonts w:eastAsia="Times New Roman"/>
                 <w:szCs w:val="24"/>
               </w:rPr>
-              <w:t>-35.9340</w:t>
-            </w:r>
-          </w:p>
-        </w:tc>
-        <w:tc>
-          <w:tcPr>
-            <w:tcW w:w="0" w:type="auto"/>
-            <w:tcBorders>
-              <w:top w:val="nil"/>
-              <w:left w:val="nil"/>
-              <w:bottom w:val="nil"/>
-              <w:right w:val="nil"/>
-            </w:tcBorders>
-            <w:hideMark/>
-          </w:tcPr>
-          <w:p>
-            <w:pPr>
-              <w:spacing w:after="0" w:line="240" w:lineRule="auto"/>
-              <w:jc w:val="right"/>
-              <w:rPr>
-                <w:rFonts w:eastAsia="Times New Roman"/>
-                <w:szCs w:val="24"/>
-              </w:rPr>
-            </w:pPr>
-            <w:r>
-              <w:rPr>
-                <w:rFonts w:eastAsia="Times New Roman"/>
-                <w:szCs w:val="24"/>
-              </w:rPr>
-              <w:t>25.0659</w:t>
+              <w:t>-45.3420</w:t>
+            </w:r>
+          </w:p>
+        </w:tc>
+        <w:tc>
+          <w:tcPr>
+            <w:tcW w:w="0" w:type="auto"/>
+            <w:tcBorders>
+              <w:top w:val="nil"/>
+              <w:left w:val="nil"/>
+              <w:bottom w:val="nil"/>
+              <w:right w:val="nil"/>
+            </w:tcBorders>
+            <w:hideMark/>
+          </w:tcPr>
+          <w:p>
+            <w:pPr>
+              <w:spacing w:after="0" w:line="240" w:lineRule="auto"/>
+              <w:jc w:val="right"/>
+              <w:rPr>
+                <w:rFonts w:eastAsia="Times New Roman"/>
+                <w:szCs w:val="24"/>
+              </w:rPr>
+            </w:pPr>
+            <w:r>
+              <w:rPr>
+                <w:rFonts w:eastAsia="Times New Roman"/>
+                <w:szCs w:val="24"/>
+              </w:rPr>
+              <w:t>26.6590</w:t>
             </w:r>
           </w:p>
         </w:tc>
@@ -21180,94 +21184,94 @@
                 <w:rFonts w:eastAsia="Times New Roman"/>
                 <w:szCs w:val="24"/>
               </w:rPr>
-              <w:t>28.9643</w:t>
-            </w:r>
-          </w:p>
-        </w:tc>
-        <w:tc>
-          <w:tcPr>
-            <w:tcW w:w="0" w:type="auto"/>
-            <w:tcBorders>
-              <w:top w:val="nil"/>
-              <w:left w:val="nil"/>
-              <w:bottom w:val="nil"/>
-              <w:right w:val="nil"/>
-            </w:tcBorders>
-            <w:hideMark/>
-          </w:tcPr>
-          <w:p>
-            <w:pPr>
-              <w:spacing w:after="0" w:line="240" w:lineRule="auto"/>
-              <w:jc w:val="right"/>
-              <w:rPr>
-                <w:rFonts w:eastAsia="Times New Roman"/>
-                <w:szCs w:val="24"/>
-              </w:rPr>
-            </w:pPr>
-            <w:r>
-              <w:rPr>
-                <w:rFonts w:eastAsia="Times New Roman"/>
-                <w:szCs w:val="24"/>
-              </w:rPr>
-              <w:t>14.8319</w:t>
-            </w:r>
-          </w:p>
-        </w:tc>
-        <w:tc>
-          <w:tcPr>
-            <w:tcW w:w="0" w:type="auto"/>
-            <w:tcBorders>
-              <w:top w:val="nil"/>
-              <w:left w:val="nil"/>
-              <w:bottom w:val="nil"/>
-              <w:right w:val="nil"/>
-            </w:tcBorders>
-            <w:hideMark/>
-          </w:tcPr>
-          <w:p>
-            <w:pPr>
-              <w:spacing w:after="0" w:line="240" w:lineRule="auto"/>
-              <w:jc w:val="right"/>
-              <w:rPr>
-                <w:rFonts w:eastAsia="Times New Roman"/>
-                <w:szCs w:val="24"/>
-              </w:rPr>
-            </w:pPr>
-            <w:r>
-              <w:rPr>
-                <w:rFonts w:eastAsia="Times New Roman"/>
-                <w:szCs w:val="24"/>
-              </w:rPr>
-              <w:t>0.2438</w:t>
-            </w:r>
-          </w:p>
-        </w:tc>
-        <w:tc>
-          <w:tcPr>
-            <w:tcW w:w="0" w:type="auto"/>
-            <w:tcBorders>
-              <w:top w:val="nil"/>
-              <w:left w:val="nil"/>
-              <w:bottom w:val="nil"/>
-              <w:right w:val="nil"/>
-            </w:tcBorders>
-            <w:hideMark/>
-          </w:tcPr>
-          <w:p>
-            <w:pPr>
-              <w:spacing w:after="0" w:line="240" w:lineRule="auto"/>
-              <w:jc w:val="right"/>
-              <w:rPr>
-                <w:rFonts w:eastAsia="Times New Roman"/>
-                <w:szCs w:val="24"/>
-              </w:rPr>
-            </w:pPr>
-            <w:r>
-              <w:rPr>
-                <w:rFonts w:eastAsia="Times New Roman"/>
-                <w:szCs w:val="24"/>
-              </w:rPr>
-              <w:t>58.1837</w:t>
+              <w:t>35.1306</w:t>
+            </w:r>
+          </w:p>
+        </w:tc>
+        <w:tc>
+          <w:tcPr>
+            <w:tcW w:w="0" w:type="auto"/>
+            <w:tcBorders>
+              <w:top w:val="nil"/>
+              <w:left w:val="nil"/>
+              <w:bottom w:val="nil"/>
+              <w:right w:val="nil"/>
+            </w:tcBorders>
+            <w:hideMark/>
+          </w:tcPr>
+          <w:p>
+            <w:pPr>
+              <w:spacing w:after="0" w:line="240" w:lineRule="auto"/>
+              <w:jc w:val="right"/>
+              <w:rPr>
+                <w:rFonts w:eastAsia="Times New Roman"/>
+                <w:szCs w:val="24"/>
+              </w:rPr>
+            </w:pPr>
+            <w:r>
+              <w:rPr>
+                <w:rFonts w:eastAsia="Times New Roman"/>
+                <w:szCs w:val="24"/>
+              </w:rPr>
+              <w:t>16.8134</w:t>
+            </w:r>
+          </w:p>
+        </w:tc>
+        <w:tc>
+          <w:tcPr>
+            <w:tcW w:w="0" w:type="auto"/>
+            <w:tcBorders>
+              <w:top w:val="nil"/>
+              <w:left w:val="nil"/>
+              <w:bottom w:val="nil"/>
+              <w:right w:val="nil"/>
+            </w:tcBorders>
+            <w:hideMark/>
+          </w:tcPr>
+          <w:p>
+            <w:pPr>
+              <w:spacing w:after="0" w:line="240" w:lineRule="auto"/>
+              <w:jc w:val="right"/>
+              <w:rPr>
+                <w:rFonts w:eastAsia="Times New Roman"/>
+                <w:szCs w:val="24"/>
+              </w:rPr>
+            </w:pPr>
+            <w:r>
+              <w:rPr>
+                <w:rFonts w:eastAsia="Times New Roman"/>
+                <w:szCs w:val="24"/>
+              </w:rPr>
+              <w:t>2.5929</w:t>
+            </w:r>
+          </w:p>
+        </w:tc>
+        <w:tc>
+          <w:tcPr>
+            <w:tcW w:w="0" w:type="auto"/>
+            <w:tcBorders>
+              <w:top w:val="nil"/>
+              <w:left w:val="nil"/>
+              <w:bottom w:val="nil"/>
+              <w:right w:val="nil"/>
+            </w:tcBorders>
+            <w:hideMark/>
+          </w:tcPr>
+          <w:p>
+            <w:pPr>
+              <w:spacing w:after="0" w:line="240" w:lineRule="auto"/>
+              <w:jc w:val="right"/>
+              <w:rPr>
+                <w:rFonts w:eastAsia="Times New Roman"/>
+                <w:szCs w:val="24"/>
+              </w:rPr>
+            </w:pPr>
+            <w:r>
+              <w:rPr>
+                <w:rFonts w:eastAsia="Times New Roman"/>
+                <w:szCs w:val="24"/>
+              </w:rPr>
+              <w:t>68.2255</w:t>
             </w:r>
           </w:p>
         </w:tc>
@@ -21364,36 +21368,36 @@
                 <w:rFonts w:eastAsia="Times New Roman"/>
                 <w:szCs w:val="24"/>
               </w:rPr>
-              <w:t>13.3444</w:t>
-            </w:r>
-          </w:p>
-        </w:tc>
-        <w:tc>
-          <w:tcPr>
-            <w:tcW w:w="0" w:type="auto"/>
-            <w:tcBorders>
-              <w:top w:val="nil"/>
-              <w:left w:val="nil"/>
-              <w:bottom w:val="nil"/>
-              <w:right w:val="nil"/>
-            </w:tcBorders>
-            <w:hideMark/>
-          </w:tcPr>
-          <w:p>
-            <w:pPr>
-              <w:spacing w:after="0" w:line="240" w:lineRule="auto"/>
-              <w:jc w:val="right"/>
-              <w:rPr>
-                <w:rFonts w:eastAsia="Times New Roman"/>
-                <w:szCs w:val="24"/>
-              </w:rPr>
-            </w:pPr>
-            <w:r>
-              <w:rPr>
-                <w:rFonts w:eastAsia="Times New Roman"/>
-                <w:szCs w:val="24"/>
-              </w:rPr>
-              <w:t>17.4236</w:t>
+              <w:t>5.3445</w:t>
+            </w:r>
+          </w:p>
+        </w:tc>
+        <w:tc>
+          <w:tcPr>
+            <w:tcW w:w="0" w:type="auto"/>
+            <w:tcBorders>
+              <w:top w:val="nil"/>
+              <w:left w:val="nil"/>
+              <w:bottom w:val="nil"/>
+              <w:right w:val="nil"/>
+            </w:tcBorders>
+            <w:hideMark/>
+          </w:tcPr>
+          <w:p>
+            <w:pPr>
+              <w:spacing w:after="0" w:line="240" w:lineRule="auto"/>
+              <w:jc w:val="right"/>
+              <w:rPr>
+                <w:rFonts w:eastAsia="Times New Roman"/>
+                <w:szCs w:val="24"/>
+              </w:rPr>
+            </w:pPr>
+            <w:r>
+              <w:rPr>
+                <w:rFonts w:eastAsia="Times New Roman"/>
+                <w:szCs w:val="24"/>
+              </w:rPr>
+              <w:t>22.8860</w:t>
             </w:r>
           </w:p>
         </w:tc>
@@ -21423,36 +21427,36 @@
                 <w:rFonts w:eastAsia="Times New Roman"/>
                 <w:szCs w:val="24"/>
               </w:rPr>
-              <w:t>-20.4097</w:t>
-            </w:r>
-          </w:p>
-        </w:tc>
-        <w:tc>
-          <w:tcPr>
-            <w:tcW w:w="0" w:type="auto"/>
-            <w:tcBorders>
-              <w:top w:val="nil"/>
-              <w:left w:val="nil"/>
-              <w:bottom w:val="nil"/>
-              <w:right w:val="nil"/>
-            </w:tcBorders>
-            <w:hideMark/>
-          </w:tcPr>
-          <w:p>
-            <w:pPr>
-              <w:spacing w:after="0" w:line="240" w:lineRule="auto"/>
-              <w:jc w:val="right"/>
-              <w:rPr>
-                <w:rFonts w:eastAsia="Times New Roman"/>
-                <w:szCs w:val="24"/>
-              </w:rPr>
-            </w:pPr>
-            <w:r>
-              <w:rPr>
-                <w:rFonts w:eastAsia="Times New Roman"/>
-                <w:szCs w:val="24"/>
-              </w:rPr>
-              <w:t>47.4132</w:t>
+              <w:t>-41.3098</w:t>
+            </w:r>
+          </w:p>
+        </w:tc>
+        <w:tc>
+          <w:tcPr>
+            <w:tcW w:w="0" w:type="auto"/>
+            <w:tcBorders>
+              <w:top w:val="nil"/>
+              <w:left w:val="nil"/>
+              <w:bottom w:val="nil"/>
+              <w:right w:val="nil"/>
+            </w:tcBorders>
+            <w:hideMark/>
+          </w:tcPr>
+          <w:p>
+            <w:pPr>
+              <w:spacing w:after="0" w:line="240" w:lineRule="auto"/>
+              <w:jc w:val="right"/>
+              <w:rPr>
+                <w:rFonts w:eastAsia="Times New Roman"/>
+                <w:szCs w:val="24"/>
+              </w:rPr>
+            </w:pPr>
+            <w:r>
+              <w:rPr>
+                <w:rFonts w:eastAsia="Times New Roman"/>
+                <w:szCs w:val="24"/>
+              </w:rPr>
+              <w:t>48.3680</w:t>
             </w:r>
           </w:p>
         </w:tc>
@@ -21550,36 +21554,36 @@
                 <w:rFonts w:eastAsia="Times New Roman"/>
                 <w:szCs w:val="24"/>
               </w:rPr>
-              <w:t>-32.9758</w:t>
-            </w:r>
-          </w:p>
-        </w:tc>
-        <w:tc>
-          <w:tcPr>
-            <w:tcW w:w="0" w:type="auto"/>
-            <w:tcBorders>
-              <w:top w:val="nil"/>
-              <w:left w:val="nil"/>
-              <w:bottom w:val="nil"/>
-              <w:right w:val="nil"/>
-            </w:tcBorders>
-            <w:hideMark/>
-          </w:tcPr>
-          <w:p>
-            <w:pPr>
-              <w:spacing w:after="0" w:line="240" w:lineRule="auto"/>
-              <w:jc w:val="right"/>
-              <w:rPr>
-                <w:rFonts w:eastAsia="Times New Roman"/>
-                <w:szCs w:val="24"/>
-              </w:rPr>
-            </w:pPr>
-            <w:r>
-              <w:rPr>
-                <w:rFonts w:eastAsia="Times New Roman"/>
-                <w:szCs w:val="24"/>
-              </w:rPr>
-              <w:t>19.4190</w:t>
+              <w:t>-52.5488</w:t>
+            </w:r>
+          </w:p>
+        </w:tc>
+        <w:tc>
+          <w:tcPr>
+            <w:tcW w:w="0" w:type="auto"/>
+            <w:tcBorders>
+              <w:top w:val="nil"/>
+              <w:left w:val="nil"/>
+              <w:bottom w:val="nil"/>
+              <w:right w:val="nil"/>
+            </w:tcBorders>
+            <w:hideMark/>
+          </w:tcPr>
+          <w:p>
+            <w:pPr>
+              <w:spacing w:after="0" w:line="240" w:lineRule="auto"/>
+              <w:jc w:val="right"/>
+              <w:rPr>
+                <w:rFonts w:eastAsia="Times New Roman"/>
+                <w:szCs w:val="24"/>
+              </w:rPr>
+            </w:pPr>
+            <w:r>
+              <w:rPr>
+                <w:rFonts w:eastAsia="Times New Roman"/>
+                <w:szCs w:val="24"/>
+              </w:rPr>
+              <w:t>26.4357</w:t>
             </w:r>
           </w:p>
         </w:tc>
@@ -21609,36 +21613,36 @@
                 <w:rFonts w:eastAsia="Times New Roman"/>
                 <w:szCs w:val="24"/>
               </w:rPr>
-              <w:t>-71.0015</w:t>
-            </w:r>
-          </w:p>
-        </w:tc>
-        <w:tc>
-          <w:tcPr>
-            <w:tcW w:w="0" w:type="auto"/>
-            <w:tcBorders>
-              <w:top w:val="nil"/>
-              <w:left w:val="nil"/>
-              <w:bottom w:val="nil"/>
-              <w:right w:val="nil"/>
-            </w:tcBorders>
-            <w:hideMark/>
-          </w:tcPr>
-          <w:p>
-            <w:pPr>
-              <w:spacing w:after="0" w:line="240" w:lineRule="auto"/>
-              <w:jc w:val="right"/>
-              <w:rPr>
-                <w:rFonts w:eastAsia="Times New Roman"/>
-                <w:szCs w:val="24"/>
-              </w:rPr>
-            </w:pPr>
-            <w:r>
-              <w:rPr>
-                <w:rFonts w:eastAsia="Times New Roman"/>
-                <w:szCs w:val="24"/>
-              </w:rPr>
-              <w:t>4.5970</w:t>
+              <w:t>-102.8</w:t>
+            </w:r>
+          </w:p>
+        </w:tc>
+        <w:tc>
+          <w:tcPr>
+            <w:tcW w:w="0" w:type="auto"/>
+            <w:tcBorders>
+              <w:top w:val="nil"/>
+              <w:left w:val="nil"/>
+              <w:bottom w:val="nil"/>
+              <w:right w:val="nil"/>
+            </w:tcBorders>
+            <w:hideMark/>
+          </w:tcPr>
+          <w:p>
+            <w:pPr>
+              <w:spacing w:after="0" w:line="240" w:lineRule="auto"/>
+              <w:jc w:val="right"/>
+              <w:rPr>
+                <w:rFonts w:eastAsia="Times New Roman"/>
+                <w:szCs w:val="24"/>
+              </w:rPr>
+            </w:pPr>
+            <w:r>
+              <w:rPr>
+                <w:rFonts w:eastAsia="Times New Roman"/>
+                <w:szCs w:val="24"/>
+              </w:rPr>
+              <w:t>0.2653</w:t>
             </w:r>
           </w:p>
         </w:tc>
@@ -21735,36 +21739,36 @@
                 <w:rFonts w:eastAsia="Times New Roman"/>
                 <w:szCs w:val="24"/>
               </w:rPr>
-              <w:t>12.4576</w:t>
-            </w:r>
-          </w:p>
-        </w:tc>
-        <w:tc>
-          <w:tcPr>
-            <w:tcW w:w="0" w:type="auto"/>
-            <w:tcBorders>
-              <w:top w:val="nil"/>
-              <w:left w:val="nil"/>
-              <w:bottom w:val="nil"/>
-              <w:right w:val="nil"/>
-            </w:tcBorders>
-            <w:hideMark/>
-          </w:tcPr>
-          <w:p>
-            <w:pPr>
-              <w:spacing w:after="0" w:line="240" w:lineRule="auto"/>
-              <w:jc w:val="right"/>
-              <w:rPr>
-                <w:rFonts w:eastAsia="Times New Roman"/>
-                <w:szCs w:val="24"/>
-              </w:rPr>
-            </w:pPr>
-            <w:r>
-              <w:rPr>
-                <w:rFonts w:eastAsia="Times New Roman"/>
-                <w:szCs w:val="24"/>
-              </w:rPr>
-              <w:t>18.3374</w:t>
+              <w:t>18.4015</w:t>
+            </w:r>
+          </w:p>
+        </w:tc>
+        <w:tc>
+          <w:tcPr>
+            <w:tcW w:w="0" w:type="auto"/>
+            <w:tcBorders>
+              <w:top w:val="nil"/>
+              <w:left w:val="nil"/>
+              <w:bottom w:val="nil"/>
+              <w:right w:val="nil"/>
+            </w:tcBorders>
+            <w:hideMark/>
+          </w:tcPr>
+          <w:p>
+            <w:pPr>
+              <w:spacing w:after="0" w:line="240" w:lineRule="auto"/>
+              <w:jc w:val="right"/>
+              <w:rPr>
+                <w:rFonts w:eastAsia="Times New Roman"/>
+                <w:szCs w:val="24"/>
+              </w:rPr>
+            </w:pPr>
+            <w:r>
+              <w:rPr>
+                <w:rFonts w:eastAsia="Times New Roman"/>
+                <w:szCs w:val="24"/>
+              </w:rPr>
+              <w:t>22.9277</w:t>
             </w:r>
           </w:p>
         </w:tc>
@@ -21794,36 +21798,36 @@
                 <w:rFonts w:eastAsia="Times New Roman"/>
                 <w:szCs w:val="24"/>
               </w:rPr>
-              <w:t>-23.8829</w:t>
-            </w:r>
-          </w:p>
-        </w:tc>
-        <w:tc>
-          <w:tcPr>
-            <w:tcW w:w="0" w:type="auto"/>
-            <w:tcBorders>
-              <w:top w:val="nil"/>
-              <w:left w:val="nil"/>
-              <w:bottom w:val="nil"/>
-              <w:right w:val="nil"/>
-            </w:tcBorders>
-            <w:hideMark/>
-          </w:tcPr>
-          <w:p>
-            <w:pPr>
-              <w:spacing w:after="0" w:line="240" w:lineRule="auto"/>
-              <w:jc w:val="right"/>
-              <w:rPr>
-                <w:rFonts w:eastAsia="Times New Roman"/>
-                <w:szCs w:val="24"/>
-              </w:rPr>
-            </w:pPr>
-            <w:r>
-              <w:rPr>
-                <w:rFonts w:eastAsia="Times New Roman"/>
-                <w:szCs w:val="24"/>
-              </w:rPr>
-              <w:t>47.9779</w:t>
+              <w:t>-25.7000</w:t>
+            </w:r>
+          </w:p>
+        </w:tc>
+        <w:tc>
+          <w:tcPr>
+            <w:tcW w:w="0" w:type="auto"/>
+            <w:tcBorders>
+              <w:top w:val="nil"/>
+              <w:left w:val="nil"/>
+              <w:bottom w:val="nil"/>
+              <w:right w:val="nil"/>
+            </w:tcBorders>
+            <w:hideMark/>
+          </w:tcPr>
+          <w:p>
+            <w:pPr>
+              <w:spacing w:after="0" w:line="240" w:lineRule="auto"/>
+              <w:jc w:val="right"/>
+              <w:rPr>
+                <w:rFonts w:eastAsia="Times New Roman"/>
+                <w:szCs w:val="24"/>
+              </w:rPr>
+            </w:pPr>
+            <w:r>
+              <w:rPr>
+                <w:rFonts w:eastAsia="Times New Roman"/>
+                <w:szCs w:val="24"/>
+              </w:rPr>
+              <w:t>65.0852</w:t>
             </w:r>
           </w:p>
         </w:tc>
@@ -21918,99 +21922,104 @@
                 <w:rFonts w:eastAsia="Times New Roman"/>
                 <w:szCs w:val="24"/>
               </w:rPr>
-              <w:t>29786.4</w:t>
-            </w:r>
-          </w:p>
-        </w:tc>
-        <w:tc>
-          <w:tcPr>
-            <w:tcW w:w="0" w:type="auto"/>
-            <w:tcBorders>
-              <w:top w:val="nil"/>
-              <w:left w:val="nil"/>
-              <w:bottom w:val="nil"/>
-              <w:right w:val="nil"/>
-            </w:tcBorders>
-            <w:hideMark/>
-          </w:tcPr>
-          <w:p>
-            <w:pPr>
-              <w:spacing w:after="0" w:line="240" w:lineRule="auto"/>
-              <w:jc w:val="right"/>
-              <w:rPr>
-                <w:rFonts w:eastAsia="Times New Roman"/>
-                <w:szCs w:val="24"/>
-              </w:rPr>
-            </w:pPr>
-            <w:r>
-              <w:rPr>
-                <w:rFonts w:eastAsia="Times New Roman"/>
-                <w:szCs w:val="24"/>
-              </w:rPr>
-              <w:t>2014.9</w:t>
-            </w:r>
-          </w:p>
-        </w:tc>
-        <w:tc>
-          <w:tcPr>
-            <w:tcW w:w="0" w:type="auto"/>
-            <w:tcBorders>
-              <w:top w:val="nil"/>
-              <w:left w:val="nil"/>
-              <w:bottom w:val="nil"/>
-              <w:right w:val="nil"/>
-            </w:tcBorders>
-            <w:hideMark/>
-          </w:tcPr>
-          <w:p>
-            <w:pPr>
-              <w:spacing w:after="0" w:line="240" w:lineRule="auto"/>
-              <w:jc w:val="right"/>
-              <w:rPr>
-                <w:rFonts w:eastAsia="Times New Roman"/>
-                <w:szCs w:val="24"/>
-              </w:rPr>
-            </w:pPr>
-            <w:r>
-              <w:rPr>
-                <w:rFonts w:eastAsia="Times New Roman"/>
-                <w:szCs w:val="24"/>
-              </w:rPr>
-              <w:t>25902.8</w:t>
-            </w:r>
-          </w:p>
-        </w:tc>
-        <w:tc>
-          <w:tcPr>
-            <w:tcW w:w="0" w:type="auto"/>
-            <w:tcBorders>
-              <w:top w:val="nil"/>
-              <w:left w:val="nil"/>
-              <w:bottom w:val="nil"/>
-              <w:right w:val="nil"/>
-            </w:tcBorders>
-            <w:hideMark/>
-          </w:tcPr>
-          <w:p>
-            <w:pPr>
-              <w:spacing w:after="0" w:line="240" w:lineRule="auto"/>
-              <w:jc w:val="right"/>
-              <w:rPr>
-                <w:rFonts w:eastAsia="Times New Roman"/>
-                <w:szCs w:val="24"/>
-              </w:rPr>
-            </w:pPr>
-            <w:r>
-              <w:rPr>
-                <w:rFonts w:eastAsia="Times New Roman"/>
-                <w:szCs w:val="24"/>
-              </w:rPr>
-              <w:t>33742.3</w:t>
+              <w:t>29825.0</w:t>
+            </w:r>
+          </w:p>
+        </w:tc>
+        <w:tc>
+          <w:tcPr>
+            <w:tcW w:w="0" w:type="auto"/>
+            <w:tcBorders>
+              <w:top w:val="nil"/>
+              <w:left w:val="nil"/>
+              <w:bottom w:val="nil"/>
+              <w:right w:val="nil"/>
+            </w:tcBorders>
+            <w:hideMark/>
+          </w:tcPr>
+          <w:p>
+            <w:pPr>
+              <w:spacing w:after="0" w:line="240" w:lineRule="auto"/>
+              <w:jc w:val="right"/>
+              <w:rPr>
+                <w:rFonts w:eastAsia="Times New Roman"/>
+                <w:szCs w:val="24"/>
+              </w:rPr>
+            </w:pPr>
+            <w:r>
+              <w:rPr>
+                <w:rFonts w:eastAsia="Times New Roman"/>
+                <w:szCs w:val="24"/>
+              </w:rPr>
+              <w:t>2024.7</w:t>
+            </w:r>
+          </w:p>
+        </w:tc>
+        <w:tc>
+          <w:tcPr>
+            <w:tcW w:w="0" w:type="auto"/>
+            <w:tcBorders>
+              <w:top w:val="nil"/>
+              <w:left w:val="nil"/>
+              <w:bottom w:val="nil"/>
+              <w:right w:val="nil"/>
+            </w:tcBorders>
+            <w:hideMark/>
+          </w:tcPr>
+          <w:p>
+            <w:pPr>
+              <w:spacing w:after="0" w:line="240" w:lineRule="auto"/>
+              <w:jc w:val="right"/>
+              <w:rPr>
+                <w:rFonts w:eastAsia="Times New Roman"/>
+                <w:szCs w:val="24"/>
+              </w:rPr>
+            </w:pPr>
+            <w:r>
+              <w:rPr>
+                <w:rFonts w:eastAsia="Times New Roman"/>
+                <w:szCs w:val="24"/>
+              </w:rPr>
+              <w:t>25893.6</w:t>
+            </w:r>
+          </w:p>
+        </w:tc>
+        <w:tc>
+          <w:tcPr>
+            <w:tcW w:w="0" w:type="auto"/>
+            <w:tcBorders>
+              <w:top w:val="nil"/>
+              <w:left w:val="nil"/>
+              <w:bottom w:val="nil"/>
+              <w:right w:val="nil"/>
+            </w:tcBorders>
+            <w:hideMark/>
+          </w:tcPr>
+          <w:p>
+            <w:pPr>
+              <w:spacing w:after="0" w:line="240" w:lineRule="auto"/>
+              <w:jc w:val="right"/>
+              <w:rPr>
+                <w:rFonts w:eastAsia="Times New Roman"/>
+                <w:szCs w:val="24"/>
+              </w:rPr>
+            </w:pPr>
+            <w:r>
+              <w:rPr>
+                <w:rFonts w:eastAsia="Times New Roman"/>
+                <w:szCs w:val="24"/>
+              </w:rPr>
+              <w:t>33745.5</w:t>
             </w:r>
           </w:p>
         </w:tc>
       </w:tr>
     </w:tbl>
+    <w:p>
+      <w:pPr>
+        <w:pStyle w:val="ListParagraph"/>
+      </w:pPr>
+    </w:p>
     <w:p>
       <w:pPr>
         <w:pStyle w:val="ListParagraph"/>
@@ -22052,8 +22061,8 @@
         <w:gridCol w:w="750"/>
         <w:gridCol w:w="1010"/>
         <w:gridCol w:w="1137"/>
-        <w:gridCol w:w="1042"/>
-        <w:gridCol w:w="1042"/>
+        <w:gridCol w:w="1085"/>
+        <w:gridCol w:w="999"/>
       </w:tblGrid>
       <w:tr>
         <w:trPr>
@@ -22368,36 +22377,36 @@
                 <w:rFonts w:eastAsia="Times New Roman"/>
                 <w:szCs w:val="24"/>
               </w:rPr>
-              <w:t>60.2158</w:t>
-            </w:r>
-          </w:p>
-        </w:tc>
-        <w:tc>
-          <w:tcPr>
-            <w:tcW w:w="0" w:type="auto"/>
-            <w:tcBorders>
-              <w:top w:val="nil"/>
-              <w:left w:val="nil"/>
-              <w:bottom w:val="nil"/>
-              <w:right w:val="nil"/>
-            </w:tcBorders>
-            <w:hideMark/>
-          </w:tcPr>
-          <w:p>
-            <w:pPr>
-              <w:spacing w:after="0" w:line="240" w:lineRule="auto"/>
-              <w:jc w:val="right"/>
-              <w:rPr>
-                <w:rFonts w:eastAsia="Times New Roman"/>
-                <w:szCs w:val="24"/>
-              </w:rPr>
-            </w:pPr>
-            <w:r>
-              <w:rPr>
-                <w:rFonts w:eastAsia="Times New Roman"/>
-                <w:szCs w:val="24"/>
-              </w:rPr>
-              <w:t>54.2066</w:t>
+              <w:t>43.1248</w:t>
+            </w:r>
+          </w:p>
+        </w:tc>
+        <w:tc>
+          <w:tcPr>
+            <w:tcW w:w="0" w:type="auto"/>
+            <w:tcBorders>
+              <w:top w:val="nil"/>
+              <w:left w:val="nil"/>
+              <w:bottom w:val="nil"/>
+              <w:right w:val="nil"/>
+            </w:tcBorders>
+            <w:hideMark/>
+          </w:tcPr>
+          <w:p>
+            <w:pPr>
+              <w:spacing w:after="0" w:line="240" w:lineRule="auto"/>
+              <w:jc w:val="right"/>
+              <w:rPr>
+                <w:rFonts w:eastAsia="Times New Roman"/>
+                <w:szCs w:val="24"/>
+              </w:rPr>
+            </w:pPr>
+            <w:r>
+              <w:rPr>
+                <w:rFonts w:eastAsia="Times New Roman"/>
+                <w:szCs w:val="24"/>
+              </w:rPr>
+              <w:t>52.9652</w:t>
             </w:r>
           </w:p>
         </w:tc>
@@ -22427,36 +22436,36 @@
                 <w:rFonts w:eastAsia="Times New Roman"/>
                 <w:szCs w:val="24"/>
               </w:rPr>
-              <w:t>-46.1752</w:t>
-            </w:r>
-          </w:p>
-        </w:tc>
-        <w:tc>
-          <w:tcPr>
-            <w:tcW w:w="0" w:type="auto"/>
-            <w:tcBorders>
-              <w:top w:val="nil"/>
-              <w:left w:val="nil"/>
-              <w:bottom w:val="nil"/>
-              <w:right w:val="nil"/>
-            </w:tcBorders>
-            <w:hideMark/>
-          </w:tcPr>
-          <w:p>
-            <w:pPr>
-              <w:spacing w:after="0" w:line="240" w:lineRule="auto"/>
-              <w:jc w:val="right"/>
-              <w:rPr>
-                <w:rFonts w:eastAsia="Times New Roman"/>
-                <w:szCs w:val="24"/>
-              </w:rPr>
-            </w:pPr>
-            <w:r>
-              <w:rPr>
-                <w:rFonts w:eastAsia="Times New Roman"/>
-                <w:szCs w:val="24"/>
-              </w:rPr>
-              <w:t>167.1</w:t>
+              <w:t>-64.4139</w:t>
+            </w:r>
+          </w:p>
+        </w:tc>
+        <w:tc>
+          <w:tcPr>
+            <w:tcW w:w="0" w:type="auto"/>
+            <w:tcBorders>
+              <w:top w:val="nil"/>
+              <w:left w:val="nil"/>
+              <w:bottom w:val="nil"/>
+              <w:right w:val="nil"/>
+            </w:tcBorders>
+            <w:hideMark/>
+          </w:tcPr>
+          <w:p>
+            <w:pPr>
+              <w:spacing w:after="0" w:line="240" w:lineRule="auto"/>
+              <w:jc w:val="right"/>
+              <w:rPr>
+                <w:rFonts w:eastAsia="Times New Roman"/>
+                <w:szCs w:val="24"/>
+              </w:rPr>
+            </w:pPr>
+            <w:r>
+              <w:rPr>
+                <w:rFonts w:eastAsia="Times New Roman"/>
+                <w:szCs w:val="24"/>
+              </w:rPr>
+              <w:t>143.9</w:t>
             </w:r>
           </w:p>
         </w:tc>
@@ -22552,36 +22561,36 @@
                 <w:rFonts w:eastAsia="Times New Roman"/>
                 <w:szCs w:val="24"/>
               </w:rPr>
-              <w:t>-0.0521</w:t>
-            </w:r>
-          </w:p>
-        </w:tc>
-        <w:tc>
-          <w:tcPr>
-            <w:tcW w:w="0" w:type="auto"/>
-            <w:tcBorders>
-              <w:top w:val="nil"/>
-              <w:left w:val="nil"/>
-              <w:bottom w:val="nil"/>
-              <w:right w:val="nil"/>
-            </w:tcBorders>
-            <w:hideMark/>
-          </w:tcPr>
-          <w:p>
-            <w:pPr>
-              <w:spacing w:after="0" w:line="240" w:lineRule="auto"/>
-              <w:jc w:val="right"/>
-              <w:rPr>
-                <w:rFonts w:eastAsia="Times New Roman"/>
-                <w:szCs w:val="24"/>
-              </w:rPr>
-            </w:pPr>
-            <w:r>
-              <w:rPr>
-                <w:rFonts w:eastAsia="Times New Roman"/>
-                <w:szCs w:val="24"/>
-              </w:rPr>
-              <w:t>0.0403</w:t>
+              <w:t>-0.0463</w:t>
+            </w:r>
+          </w:p>
+        </w:tc>
+        <w:tc>
+          <w:tcPr>
+            <w:tcW w:w="0" w:type="auto"/>
+            <w:tcBorders>
+              <w:top w:val="nil"/>
+              <w:left w:val="nil"/>
+              <w:bottom w:val="nil"/>
+              <w:right w:val="nil"/>
+            </w:tcBorders>
+            <w:hideMark/>
+          </w:tcPr>
+          <w:p>
+            <w:pPr>
+              <w:spacing w:after="0" w:line="240" w:lineRule="auto"/>
+              <w:jc w:val="right"/>
+              <w:rPr>
+                <w:rFonts w:eastAsia="Times New Roman"/>
+                <w:szCs w:val="24"/>
+              </w:rPr>
+            </w:pPr>
+            <w:r>
+              <w:rPr>
+                <w:rFonts w:eastAsia="Times New Roman"/>
+                <w:szCs w:val="24"/>
+              </w:rPr>
+              <w:t>0.0399</w:t>
             </w:r>
           </w:p>
         </w:tc>
@@ -22611,36 +22620,36 @@
                 <w:rFonts w:eastAsia="Times New Roman"/>
                 <w:szCs w:val="24"/>
               </w:rPr>
-              <w:t>-0.1315</w:t>
-            </w:r>
-          </w:p>
-        </w:tc>
-        <w:tc>
-          <w:tcPr>
-            <w:tcW w:w="0" w:type="auto"/>
-            <w:tcBorders>
-              <w:top w:val="nil"/>
-              <w:left w:val="nil"/>
-              <w:bottom w:val="nil"/>
-              <w:right w:val="nil"/>
-            </w:tcBorders>
-            <w:hideMark/>
-          </w:tcPr>
-          <w:p>
-            <w:pPr>
-              <w:spacing w:after="0" w:line="240" w:lineRule="auto"/>
-              <w:jc w:val="right"/>
-              <w:rPr>
-                <w:rFonts w:eastAsia="Times New Roman"/>
-                <w:szCs w:val="24"/>
-              </w:rPr>
-            </w:pPr>
-            <w:r>
-              <w:rPr>
-                <w:rFonts w:eastAsia="Times New Roman"/>
-                <w:szCs w:val="24"/>
-              </w:rPr>
-              <w:t>0.0273</w:t>
+              <w:t>-0.1241</w:t>
+            </w:r>
+          </w:p>
+        </w:tc>
+        <w:tc>
+          <w:tcPr>
+            <w:tcW w:w="0" w:type="auto"/>
+            <w:tcBorders>
+              <w:top w:val="nil"/>
+              <w:left w:val="nil"/>
+              <w:bottom w:val="nil"/>
+              <w:right w:val="nil"/>
+            </w:tcBorders>
+            <w:hideMark/>
+          </w:tcPr>
+          <w:p>
+            <w:pPr>
+              <w:spacing w:after="0" w:line="240" w:lineRule="auto"/>
+              <w:jc w:val="right"/>
+              <w:rPr>
+                <w:rFonts w:eastAsia="Times New Roman"/>
+                <w:szCs w:val="24"/>
+              </w:rPr>
+            </w:pPr>
+            <w:r>
+              <w:rPr>
+                <w:rFonts w:eastAsia="Times New Roman"/>
+                <w:szCs w:val="24"/>
+              </w:rPr>
+              <w:t>0.0332</w:t>
             </w:r>
           </w:p>
         </w:tc>
@@ -22744,7 +22753,7 @@
                 <w:szCs w:val="24"/>
                 <w:highlight w:val="magenta"/>
               </w:rPr>
-              <w:t>-152.6</w:t>
+              <w:t>-157.4</w:t>
             </w:r>
           </w:p>
         </w:tc>
@@ -22775,7 +22784,7 @@
                 <w:szCs w:val="24"/>
                 <w:highlight w:val="magenta"/>
               </w:rPr>
-              <w:t>29.1281</w:t>
+              <w:t>29.7231</w:t>
             </w:r>
           </w:p>
         </w:tc>
@@ -22807,7 +22816,7 @@
                 <w:szCs w:val="24"/>
                 <w:highlight w:val="magenta"/>
               </w:rPr>
-              <w:t>-209.2</w:t>
+              <w:t>-216.4</w:t>
             </w:r>
           </w:p>
         </w:tc>
@@ -22839,7 +22848,7 @@
                 <w:szCs w:val="24"/>
                 <w:highlight w:val="magenta"/>
               </w:rPr>
-              <w:t>-96.3227</w:t>
+              <w:t>-100.0</w:t>
             </w:r>
           </w:p>
         </w:tc>
@@ -22937,36 +22946,36 @@
                 <w:rFonts w:eastAsia="Times New Roman"/>
                 <w:szCs w:val="24"/>
               </w:rPr>
-              <w:t>-0.4338</w:t>
-            </w:r>
-          </w:p>
-        </w:tc>
-        <w:tc>
-          <w:tcPr>
-            <w:tcW w:w="0" w:type="auto"/>
-            <w:tcBorders>
-              <w:top w:val="nil"/>
-              <w:left w:val="nil"/>
-              <w:bottom w:val="nil"/>
-              <w:right w:val="nil"/>
-            </w:tcBorders>
-            <w:hideMark/>
-          </w:tcPr>
-          <w:p>
-            <w:pPr>
-              <w:spacing w:after="0" w:line="240" w:lineRule="auto"/>
-              <w:jc w:val="right"/>
-              <w:rPr>
-                <w:rFonts w:eastAsia="Times New Roman"/>
-                <w:szCs w:val="24"/>
-              </w:rPr>
-            </w:pPr>
-            <w:r>
-              <w:rPr>
-                <w:rFonts w:eastAsia="Times New Roman"/>
-                <w:szCs w:val="24"/>
-              </w:rPr>
-              <w:t>0.9009</w:t>
+              <w:t>-0.3321</w:t>
+            </w:r>
+          </w:p>
+        </w:tc>
+        <w:tc>
+          <w:tcPr>
+            <w:tcW w:w="0" w:type="auto"/>
+            <w:tcBorders>
+              <w:top w:val="nil"/>
+              <w:left w:val="nil"/>
+              <w:bottom w:val="nil"/>
+              <w:right w:val="nil"/>
+            </w:tcBorders>
+            <w:hideMark/>
+          </w:tcPr>
+          <w:p>
+            <w:pPr>
+              <w:spacing w:after="0" w:line="240" w:lineRule="auto"/>
+              <w:jc w:val="right"/>
+              <w:rPr>
+                <w:rFonts w:eastAsia="Times New Roman"/>
+                <w:szCs w:val="24"/>
+              </w:rPr>
+            </w:pPr>
+            <w:r>
+              <w:rPr>
+                <w:rFonts w:eastAsia="Times New Roman"/>
+                <w:szCs w:val="24"/>
+              </w:rPr>
+              <w:t>0.8749</w:t>
             </w:r>
           </w:p>
         </w:tc>
@@ -22996,36 +23005,36 @@
                 <w:rFonts w:eastAsia="Times New Roman"/>
                 <w:szCs w:val="24"/>
               </w:rPr>
-              <w:t>-2.2031</w:t>
-            </w:r>
-          </w:p>
-        </w:tc>
-        <w:tc>
-          <w:tcPr>
-            <w:tcW w:w="0" w:type="auto"/>
-            <w:tcBorders>
-              <w:top w:val="nil"/>
-              <w:left w:val="nil"/>
-              <w:bottom w:val="nil"/>
-              <w:right w:val="nil"/>
-            </w:tcBorders>
-            <w:hideMark/>
-          </w:tcPr>
-          <w:p>
-            <w:pPr>
-              <w:spacing w:after="0" w:line="240" w:lineRule="auto"/>
-              <w:jc w:val="right"/>
-              <w:rPr>
-                <w:rFonts w:eastAsia="Times New Roman"/>
-                <w:szCs w:val="24"/>
-              </w:rPr>
-            </w:pPr>
-            <w:r>
-              <w:rPr>
-                <w:rFonts w:eastAsia="Times New Roman"/>
-                <w:szCs w:val="24"/>
-              </w:rPr>
-              <w:t>1.3376</w:t>
+              <w:t>-2.0326</w:t>
+            </w:r>
+          </w:p>
+        </w:tc>
+        <w:tc>
+          <w:tcPr>
+            <w:tcW w:w="0" w:type="auto"/>
+            <w:tcBorders>
+              <w:top w:val="nil"/>
+              <w:left w:val="nil"/>
+              <w:bottom w:val="nil"/>
+              <w:right w:val="nil"/>
+            </w:tcBorders>
+            <w:hideMark/>
+          </w:tcPr>
+          <w:p>
+            <w:pPr>
+              <w:spacing w:after="0" w:line="240" w:lineRule="auto"/>
+              <w:jc w:val="right"/>
+              <w:rPr>
+                <w:rFonts w:eastAsia="Times New Roman"/>
+                <w:szCs w:val="24"/>
+              </w:rPr>
+            </w:pPr>
+            <w:r>
+              <w:rPr>
+                <w:rFonts w:eastAsia="Times New Roman"/>
+                <w:szCs w:val="24"/>
+              </w:rPr>
+              <w:t>1.3830</w:t>
             </w:r>
           </w:p>
         </w:tc>
@@ -23122,99 +23131,97 @@
                 <w:rFonts w:eastAsia="Times New Roman"/>
                 <w:szCs w:val="24"/>
               </w:rPr>
-              <w:t>4.5474</w:t>
-            </w:r>
-          </w:p>
-        </w:tc>
-        <w:tc>
-          <w:tcPr>
-            <w:tcW w:w="0" w:type="auto"/>
-            <w:tcBorders>
-              <w:top w:val="nil"/>
-              <w:left w:val="nil"/>
-              <w:bottom w:val="nil"/>
-              <w:right w:val="nil"/>
-            </w:tcBorders>
-            <w:hideMark/>
-          </w:tcPr>
-          <w:p>
-            <w:pPr>
-              <w:spacing w:after="0" w:line="240" w:lineRule="auto"/>
-              <w:jc w:val="right"/>
-              <w:rPr>
-                <w:rFonts w:eastAsia="Times New Roman"/>
-                <w:szCs w:val="24"/>
-              </w:rPr>
-            </w:pPr>
-            <w:r>
-              <w:rPr>
-                <w:rFonts w:eastAsia="Times New Roman"/>
-                <w:szCs w:val="24"/>
-              </w:rPr>
-              <w:t>1.7697</w:t>
-            </w:r>
-          </w:p>
-        </w:tc>
-        <w:tc>
-          <w:tcPr>
-            <w:tcW w:w="0" w:type="auto"/>
-            <w:tcBorders>
-              <w:top w:val="nil"/>
-              <w:left w:val="nil"/>
-              <w:bottom w:val="nil"/>
-              <w:right w:val="nil"/>
-            </w:tcBorders>
-            <w:hideMark/>
-          </w:tcPr>
-          <w:p>
-            <w:pPr>
-              <w:spacing w:after="0" w:line="240" w:lineRule="auto"/>
-              <w:jc w:val="right"/>
-              <w:rPr>
-                <w:rFonts w:eastAsia="Times New Roman"/>
-                <w:szCs w:val="24"/>
-              </w:rPr>
-            </w:pPr>
-            <w:r>
-              <w:rPr>
-                <w:rFonts w:eastAsia="Times New Roman"/>
-                <w:szCs w:val="24"/>
-              </w:rPr>
-              <w:t>0.9709</w:t>
-            </w:r>
-          </w:p>
-        </w:tc>
-        <w:tc>
-          <w:tcPr>
-            <w:tcW w:w="0" w:type="auto"/>
-            <w:tcBorders>
-              <w:top w:val="nil"/>
-              <w:left w:val="nil"/>
-              <w:bottom w:val="nil"/>
-              <w:right w:val="nil"/>
-            </w:tcBorders>
-            <w:hideMark/>
-          </w:tcPr>
-          <w:p>
-            <w:pPr>
-              <w:spacing w:after="0" w:line="240" w:lineRule="auto"/>
-              <w:jc w:val="right"/>
-              <w:rPr>
-                <w:rFonts w:eastAsia="Times New Roman"/>
-                <w:szCs w:val="24"/>
-              </w:rPr>
-            </w:pPr>
-            <w:r>
-              <w:rPr>
-                <w:rFonts w:eastAsia="Times New Roman"/>
-                <w:szCs w:val="24"/>
-              </w:rPr>
-              <w:t>7.8847</w:t>
-            </w:r>
-          </w:p>
-        </w:tc>
-        <w:bookmarkStart w:id="0" w:name="_GoBack"/>
-        <w:bookmarkEnd w:id="0"/>
+              <w:t>4.5319</w:t>
+            </w:r>
+          </w:p>
+        </w:tc>
+        <w:tc>
+          <w:tcPr>
+            <w:tcW w:w="0" w:type="auto"/>
+            <w:tcBorders>
+              <w:top w:val="nil"/>
+              <w:left w:val="nil"/>
+              <w:bottom w:val="nil"/>
+              <w:right w:val="nil"/>
+            </w:tcBorders>
+            <w:hideMark/>
+          </w:tcPr>
+          <w:p>
+            <w:pPr>
+              <w:spacing w:after="0" w:line="240" w:lineRule="auto"/>
+              <w:jc w:val="right"/>
+              <w:rPr>
+                <w:rFonts w:eastAsia="Times New Roman"/>
+                <w:szCs w:val="24"/>
+              </w:rPr>
+            </w:pPr>
+            <w:r>
+              <w:rPr>
+                <w:rFonts w:eastAsia="Times New Roman"/>
+                <w:szCs w:val="24"/>
+              </w:rPr>
+              <w:t>1.8912</w:t>
+            </w:r>
+          </w:p>
+        </w:tc>
+        <w:tc>
+          <w:tcPr>
+            <w:tcW w:w="0" w:type="auto"/>
+            <w:tcBorders>
+              <w:top w:val="nil"/>
+              <w:left w:val="nil"/>
+              <w:bottom w:val="nil"/>
+              <w:right w:val="nil"/>
+            </w:tcBorders>
+            <w:hideMark/>
+          </w:tcPr>
+          <w:p>
+            <w:pPr>
+              <w:spacing w:after="0" w:line="240" w:lineRule="auto"/>
+              <w:jc w:val="right"/>
+              <w:rPr>
+                <w:rFonts w:eastAsia="Times New Roman"/>
+                <w:szCs w:val="24"/>
+              </w:rPr>
+            </w:pPr>
+            <w:r>
+              <w:rPr>
+                <w:rFonts w:eastAsia="Times New Roman"/>
+                <w:szCs w:val="24"/>
+              </w:rPr>
+              <w:t>0.9319</w:t>
+            </w:r>
+          </w:p>
+        </w:tc>
+        <w:tc>
+          <w:tcPr>
+            <w:tcW w:w="0" w:type="auto"/>
+            <w:tcBorders>
+              <w:top w:val="nil"/>
+              <w:left w:val="nil"/>
+              <w:bottom w:val="nil"/>
+              <w:right w:val="nil"/>
+            </w:tcBorders>
+            <w:hideMark/>
+          </w:tcPr>
+          <w:p>
+            <w:pPr>
+              <w:spacing w:after="0" w:line="240" w:lineRule="auto"/>
+              <w:jc w:val="right"/>
+              <w:rPr>
+                <w:rFonts w:eastAsia="Times New Roman"/>
+                <w:szCs w:val="24"/>
+              </w:rPr>
+            </w:pPr>
+            <w:r>
+              <w:rPr>
+                <w:rFonts w:eastAsia="Times New Roman"/>
+                <w:szCs w:val="24"/>
+              </w:rPr>
+              <w:t>8.5578</w:t>
+            </w:r>
+          </w:p>
+        </w:tc>
       </w:tr>
       <w:tr>
         <w:trPr>
@@ -23308,95 +23315,94 @@
                 <w:rFonts w:eastAsia="Times New Roman"/>
                 <w:szCs w:val="24"/>
               </w:rPr>
-              <w:t>34.8005</w:t>
-            </w:r>
-          </w:p>
-        </w:tc>
-        <w:tc>
-          <w:tcPr>
-            <w:tcW w:w="0" w:type="auto"/>
-            <w:tcBorders>
-              <w:top w:val="nil"/>
-              <w:left w:val="nil"/>
-              <w:bottom w:val="nil"/>
-              <w:right w:val="nil"/>
-            </w:tcBorders>
-            <w:hideMark/>
-          </w:tcPr>
-          <w:p>
-            <w:pPr>
-              <w:spacing w:after="0" w:line="240" w:lineRule="auto"/>
-              <w:jc w:val="right"/>
-              <w:rPr>
-                <w:rFonts w:eastAsia="Times New Roman"/>
-                <w:szCs w:val="24"/>
-              </w:rPr>
-            </w:pPr>
-            <w:r>
-              <w:rPr>
-                <w:rFonts w:eastAsia="Times New Roman"/>
-                <w:szCs w:val="24"/>
-              </w:rPr>
-              <w:t>20.7870</w:t>
-            </w:r>
-          </w:p>
-        </w:tc>
-        <w:tc>
-          <w:tcPr>
-            <w:tcW w:w="0" w:type="auto"/>
-            <w:tcBorders>
-              <w:top w:val="nil"/>
-              <w:left w:val="nil"/>
-              <w:bottom w:val="nil"/>
-              <w:right w:val="nil"/>
-            </w:tcBorders>
-            <w:noWrap/>
-            <w:hideMark/>
-          </w:tcPr>
-          <w:p>
-            <w:pPr>
-              <w:spacing w:after="0" w:line="240" w:lineRule="auto"/>
-              <w:jc w:val="right"/>
-              <w:rPr>
-                <w:rFonts w:eastAsia="Times New Roman"/>
-                <w:szCs w:val="24"/>
-              </w:rPr>
-            </w:pPr>
-            <w:r>
-              <w:rPr>
-                <w:rFonts w:eastAsia="Times New Roman"/>
-                <w:szCs w:val="24"/>
-              </w:rPr>
-              <w:t>-4.8339</w:t>
-            </w:r>
-          </w:p>
-        </w:tc>
-        <w:tc>
-          <w:tcPr>
-            <w:tcW w:w="0" w:type="auto"/>
-            <w:tcBorders>
-              <w:top w:val="nil"/>
-              <w:left w:val="nil"/>
-              <w:bottom w:val="nil"/>
-              <w:right w:val="nil"/>
-            </w:tcBorders>
-            <w:hideMark/>
-          </w:tcPr>
-          <w:p>
-            <w:pPr>
-              <w:spacing w:after="0" w:line="240" w:lineRule="auto"/>
-              <w:jc w:val="right"/>
-              <w:rPr>
-                <w:rFonts w:eastAsia="Times New Roman"/>
-                <w:szCs w:val="24"/>
-              </w:rPr>
-            </w:pPr>
-            <w:r>
-              <w:rPr>
-                <w:rFonts w:eastAsia="Times New Roman"/>
-                <w:szCs w:val="24"/>
-              </w:rPr>
-              <w:t>76.3324</w:t>
+              <w:t>57.8586</w:t>
+            </w:r>
+          </w:p>
+        </w:tc>
+        <w:tc>
+          <w:tcPr>
+            <w:tcW w:w="0" w:type="auto"/>
+            <w:tcBorders>
+              <w:top w:val="nil"/>
+              <w:left w:val="nil"/>
+              <w:bottom w:val="nil"/>
+              <w:right w:val="nil"/>
+            </w:tcBorders>
+            <w:hideMark/>
+          </w:tcPr>
+          <w:p>
+            <w:pPr>
+              <w:spacing w:after="0" w:line="240" w:lineRule="auto"/>
+              <w:jc w:val="right"/>
+              <w:rPr>
+                <w:rFonts w:eastAsia="Times New Roman"/>
+                <w:szCs w:val="24"/>
+              </w:rPr>
+            </w:pPr>
+            <w:r>
+              <w:rPr>
+                <w:rFonts w:eastAsia="Times New Roman"/>
+                <w:szCs w:val="24"/>
+              </w:rPr>
+              <w:t>25.4315</w:t>
+            </w:r>
+          </w:p>
+        </w:tc>
+        <w:tc>
+          <w:tcPr>
+            <w:tcW w:w="0" w:type="auto"/>
+            <w:tcBorders>
+              <w:top w:val="nil"/>
+              <w:left w:val="nil"/>
+              <w:bottom w:val="nil"/>
+              <w:right w:val="nil"/>
+            </w:tcBorders>
+            <w:hideMark/>
+          </w:tcPr>
+          <w:p>
+            <w:pPr>
+              <w:spacing w:after="0" w:line="240" w:lineRule="auto"/>
+              <w:jc w:val="right"/>
+              <w:rPr>
+                <w:rFonts w:eastAsia="Times New Roman"/>
+                <w:szCs w:val="24"/>
+              </w:rPr>
+            </w:pPr>
+            <w:r>
+              <w:rPr>
+                <w:rFonts w:eastAsia="Times New Roman"/>
+                <w:szCs w:val="24"/>
+              </w:rPr>
+              <w:t>7.7837</w:t>
+            </w:r>
+          </w:p>
+        </w:tc>
+        <w:tc>
+          <w:tcPr>
+            <w:tcW w:w="0" w:type="auto"/>
+            <w:tcBorders>
+              <w:top w:val="nil"/>
+              <w:left w:val="nil"/>
+              <w:bottom w:val="nil"/>
+              <w:right w:val="nil"/>
+            </w:tcBorders>
+            <w:hideMark/>
+          </w:tcPr>
+          <w:p>
+            <w:pPr>
+              <w:spacing w:after="0" w:line="240" w:lineRule="auto"/>
+              <w:jc w:val="right"/>
+              <w:rPr>
+                <w:rFonts w:eastAsia="Times New Roman"/>
+                <w:szCs w:val="24"/>
+              </w:rPr>
+            </w:pPr>
+            <w:r>
+              <w:rPr>
+                <w:rFonts w:eastAsia="Times New Roman"/>
+                <w:szCs w:val="24"/>
+              </w:rPr>
+              <w:t>107.9</w:t>
             </w:r>
           </w:p>
         </w:tc>
@@ -23493,36 +23499,36 @@
                 <w:rFonts w:eastAsia="Times New Roman"/>
                 <w:szCs w:val="24"/>
               </w:rPr>
-              <w:t>18.1848</w:t>
-            </w:r>
-          </w:p>
-        </w:tc>
-        <w:tc>
-          <w:tcPr>
-            <w:tcW w:w="0" w:type="auto"/>
-            <w:tcBorders>
-              <w:top w:val="nil"/>
-              <w:left w:val="nil"/>
-              <w:bottom w:val="nil"/>
-              <w:right w:val="nil"/>
-            </w:tcBorders>
-            <w:hideMark/>
-          </w:tcPr>
-          <w:p>
-            <w:pPr>
-              <w:spacing w:after="0" w:line="240" w:lineRule="auto"/>
-              <w:jc w:val="right"/>
-              <w:rPr>
-                <w:rFonts w:eastAsia="Times New Roman"/>
-                <w:szCs w:val="24"/>
-              </w:rPr>
-            </w:pPr>
-            <w:r>
-              <w:rPr>
-                <w:rFonts w:eastAsia="Times New Roman"/>
-                <w:szCs w:val="24"/>
-              </w:rPr>
-              <w:t>16.1385</w:t>
+              <w:t>28.5692</w:t>
+            </w:r>
+          </w:p>
+        </w:tc>
+        <w:tc>
+          <w:tcPr>
+            <w:tcW w:w="0" w:type="auto"/>
+            <w:tcBorders>
+              <w:top w:val="nil"/>
+              <w:left w:val="nil"/>
+              <w:bottom w:val="nil"/>
+              <w:right w:val="nil"/>
+            </w:tcBorders>
+            <w:hideMark/>
+          </w:tcPr>
+          <w:p>
+            <w:pPr>
+              <w:spacing w:after="0" w:line="240" w:lineRule="auto"/>
+              <w:jc w:val="right"/>
+              <w:rPr>
+                <w:rFonts w:eastAsia="Times New Roman"/>
+                <w:szCs w:val="24"/>
+              </w:rPr>
+            </w:pPr>
+            <w:r>
+              <w:rPr>
+                <w:rFonts w:eastAsia="Times New Roman"/>
+                <w:szCs w:val="24"/>
+              </w:rPr>
+              <w:t>18.8779</w:t>
             </w:r>
           </w:p>
         </w:tc>
@@ -23552,36 +23558,36 @@
                 <w:rFonts w:eastAsia="Times New Roman"/>
                 <w:szCs w:val="24"/>
               </w:rPr>
-              <w:t>-14.3156</w:t>
-            </w:r>
-          </w:p>
-        </w:tc>
-        <w:tc>
-          <w:tcPr>
-            <w:tcW w:w="0" w:type="auto"/>
-            <w:tcBorders>
-              <w:top w:val="nil"/>
-              <w:left w:val="nil"/>
-              <w:bottom w:val="nil"/>
-              <w:right w:val="nil"/>
-            </w:tcBorders>
-            <w:hideMark/>
-          </w:tcPr>
-          <w:p>
-            <w:pPr>
-              <w:spacing w:after="0" w:line="240" w:lineRule="auto"/>
-              <w:jc w:val="right"/>
-              <w:rPr>
-                <w:rFonts w:eastAsia="Times New Roman"/>
-                <w:szCs w:val="24"/>
-              </w:rPr>
-            </w:pPr>
-            <w:r>
-              <w:rPr>
-                <w:rFonts w:eastAsia="Times New Roman"/>
-                <w:szCs w:val="24"/>
-              </w:rPr>
-              <w:t>48.8382</w:t>
+              <w:t>-9.7254</w:t>
+            </w:r>
+          </w:p>
+        </w:tc>
+        <w:tc>
+          <w:tcPr>
+            <w:tcW w:w="0" w:type="auto"/>
+            <w:tcBorders>
+              <w:top w:val="nil"/>
+              <w:left w:val="nil"/>
+              <w:bottom w:val="nil"/>
+              <w:right w:val="nil"/>
+            </w:tcBorders>
+            <w:hideMark/>
+          </w:tcPr>
+          <w:p>
+            <w:pPr>
+              <w:spacing w:after="0" w:line="240" w:lineRule="auto"/>
+              <w:jc w:val="right"/>
+              <w:rPr>
+                <w:rFonts w:eastAsia="Times New Roman"/>
+                <w:szCs w:val="24"/>
+              </w:rPr>
+            </w:pPr>
+            <w:r>
+              <w:rPr>
+                <w:rFonts w:eastAsia="Times New Roman"/>
+                <w:szCs w:val="24"/>
+              </w:rPr>
+              <w:t>63.5578</w:t>
             </w:r>
           </w:p>
         </w:tc>
@@ -23678,36 +23684,36 @@
                 <w:rFonts w:eastAsia="Times New Roman"/>
                 <w:szCs w:val="24"/>
               </w:rPr>
-              <w:t>12.1473</w:t>
-            </w:r>
-          </w:p>
-        </w:tc>
-        <w:tc>
-          <w:tcPr>
-            <w:tcW w:w="0" w:type="auto"/>
-            <w:tcBorders>
-              <w:top w:val="nil"/>
-              <w:left w:val="nil"/>
-              <w:bottom w:val="nil"/>
-              <w:right w:val="nil"/>
-            </w:tcBorders>
-            <w:hideMark/>
-          </w:tcPr>
-          <w:p>
-            <w:pPr>
-              <w:spacing w:after="0" w:line="240" w:lineRule="auto"/>
-              <w:jc w:val="right"/>
-              <w:rPr>
-                <w:rFonts w:eastAsia="Times New Roman"/>
-                <w:szCs w:val="24"/>
-              </w:rPr>
-            </w:pPr>
-            <w:r>
-              <w:rPr>
-                <w:rFonts w:eastAsia="Times New Roman"/>
-                <w:szCs w:val="24"/>
-              </w:rPr>
-              <w:t>17.5007</w:t>
+              <w:t>5.3645</w:t>
+            </w:r>
+          </w:p>
+        </w:tc>
+        <w:tc>
+          <w:tcPr>
+            <w:tcW w:w="0" w:type="auto"/>
+            <w:tcBorders>
+              <w:top w:val="nil"/>
+              <w:left w:val="nil"/>
+              <w:bottom w:val="nil"/>
+              <w:right w:val="nil"/>
+            </w:tcBorders>
+            <w:hideMark/>
+          </w:tcPr>
+          <w:p>
+            <w:pPr>
+              <w:spacing w:after="0" w:line="240" w:lineRule="auto"/>
+              <w:jc w:val="right"/>
+              <w:rPr>
+                <w:rFonts w:eastAsia="Times New Roman"/>
+                <w:szCs w:val="24"/>
+              </w:rPr>
+            </w:pPr>
+            <w:r>
+              <w:rPr>
+                <w:rFonts w:eastAsia="Times New Roman"/>
+                <w:szCs w:val="24"/>
+              </w:rPr>
+              <w:t>21.9136</w:t>
             </w:r>
           </w:p>
         </w:tc>
@@ -23737,36 +23743,36 @@
                 <w:rFonts w:eastAsia="Times New Roman"/>
                 <w:szCs w:val="24"/>
               </w:rPr>
-              <w:t>-22.5218</w:t>
-            </w:r>
-          </w:p>
-        </w:tc>
-        <w:tc>
-          <w:tcPr>
-            <w:tcW w:w="0" w:type="auto"/>
-            <w:tcBorders>
-              <w:top w:val="nil"/>
-              <w:left w:val="nil"/>
-              <w:bottom w:val="nil"/>
-              <w:right w:val="nil"/>
-            </w:tcBorders>
-            <w:hideMark/>
-          </w:tcPr>
-          <w:p>
-            <w:pPr>
-              <w:spacing w:after="0" w:line="240" w:lineRule="auto"/>
-              <w:jc w:val="right"/>
-              <w:rPr>
-                <w:rFonts w:eastAsia="Times New Roman"/>
-                <w:szCs w:val="24"/>
-              </w:rPr>
-            </w:pPr>
-            <w:r>
-              <w:rPr>
-                <w:rFonts w:eastAsia="Times New Roman"/>
-                <w:szCs w:val="24"/>
-              </w:rPr>
-              <w:t>46.0273</w:t>
+              <w:t>-37.7777</w:t>
+            </w:r>
+          </w:p>
+        </w:tc>
+        <w:tc>
+          <w:tcPr>
+            <w:tcW w:w="0" w:type="auto"/>
+            <w:tcBorders>
+              <w:top w:val="nil"/>
+              <w:left w:val="nil"/>
+              <w:bottom w:val="nil"/>
+              <w:right w:val="nil"/>
+            </w:tcBorders>
+            <w:hideMark/>
+          </w:tcPr>
+          <w:p>
+            <w:pPr>
+              <w:spacing w:after="0" w:line="240" w:lineRule="auto"/>
+              <w:jc w:val="right"/>
+              <w:rPr>
+                <w:rFonts w:eastAsia="Times New Roman"/>
+                <w:szCs w:val="24"/>
+              </w:rPr>
+            </w:pPr>
+            <w:r>
+              <w:rPr>
+                <w:rFonts w:eastAsia="Times New Roman"/>
+                <w:szCs w:val="24"/>
+              </w:rPr>
+              <w:t>47.1722</w:t>
             </w:r>
           </w:p>
         </w:tc>
@@ -23864,36 +23870,36 @@
                 <w:rFonts w:eastAsia="Times New Roman"/>
                 <w:szCs w:val="24"/>
               </w:rPr>
-              <w:t>-33.8331</w:t>
-            </w:r>
-          </w:p>
-        </w:tc>
-        <w:tc>
-          <w:tcPr>
-            <w:tcW w:w="0" w:type="auto"/>
-            <w:tcBorders>
-              <w:top w:val="nil"/>
-              <w:left w:val="nil"/>
-              <w:bottom w:val="nil"/>
-              <w:right w:val="nil"/>
-            </w:tcBorders>
-            <w:hideMark/>
-          </w:tcPr>
-          <w:p>
-            <w:pPr>
-              <w:spacing w:after="0" w:line="240" w:lineRule="auto"/>
-              <w:jc w:val="right"/>
-              <w:rPr>
-                <w:rFonts w:eastAsia="Times New Roman"/>
-                <w:szCs w:val="24"/>
-              </w:rPr>
-            </w:pPr>
-            <w:r>
-              <w:rPr>
-                <w:rFonts w:eastAsia="Times New Roman"/>
-                <w:szCs w:val="24"/>
-              </w:rPr>
-              <w:t>19.1764</w:t>
+              <w:t>-48.4757</w:t>
+            </w:r>
+          </w:p>
+        </w:tc>
+        <w:tc>
+          <w:tcPr>
+            <w:tcW w:w="0" w:type="auto"/>
+            <w:tcBorders>
+              <w:top w:val="nil"/>
+              <w:left w:val="nil"/>
+              <w:bottom w:val="nil"/>
+              <w:right w:val="nil"/>
+            </w:tcBorders>
+            <w:hideMark/>
+          </w:tcPr>
+          <w:p>
+            <w:pPr>
+              <w:spacing w:after="0" w:line="240" w:lineRule="auto"/>
+              <w:jc w:val="right"/>
+              <w:rPr>
+                <w:rFonts w:eastAsia="Times New Roman"/>
+                <w:szCs w:val="24"/>
+              </w:rPr>
+            </w:pPr>
+            <w:r>
+              <w:rPr>
+                <w:rFonts w:eastAsia="Times New Roman"/>
+                <w:szCs w:val="24"/>
+              </w:rPr>
+              <w:t>23.4558</w:t>
             </w:r>
           </w:p>
         </w:tc>
@@ -23923,36 +23929,37 @@
                 <w:rFonts w:eastAsia="Times New Roman"/>
                 <w:szCs w:val="24"/>
               </w:rPr>
-              <w:t>-72.4601</w:t>
-            </w:r>
-          </w:p>
-        </w:tc>
-        <w:tc>
-          <w:tcPr>
-            <w:tcW w:w="0" w:type="auto"/>
-            <w:tcBorders>
-              <w:top w:val="nil"/>
-              <w:left w:val="nil"/>
-              <w:bottom w:val="nil"/>
-              <w:right w:val="nil"/>
-            </w:tcBorders>
-            <w:hideMark/>
-          </w:tcPr>
-          <w:p>
-            <w:pPr>
-              <w:spacing w:after="0" w:line="240" w:lineRule="auto"/>
-              <w:jc w:val="right"/>
-              <w:rPr>
-                <w:rFonts w:eastAsia="Times New Roman"/>
-                <w:szCs w:val="24"/>
-              </w:rPr>
-            </w:pPr>
-            <w:r>
-              <w:rPr>
-                <w:rFonts w:eastAsia="Times New Roman"/>
-                <w:szCs w:val="24"/>
-              </w:rPr>
-              <w:t>3.1400</w:t>
+              <w:t>-94.2954</w:t>
+            </w:r>
+          </w:p>
+        </w:tc>
+        <w:tc>
+          <w:tcPr>
+            <w:tcW w:w="0" w:type="auto"/>
+            <w:tcBorders>
+              <w:top w:val="nil"/>
+              <w:left w:val="nil"/>
+              <w:bottom w:val="nil"/>
+              <w:right w:val="nil"/>
+            </w:tcBorders>
+            <w:noWrap/>
+            <w:hideMark/>
+          </w:tcPr>
+          <w:p>
+            <w:pPr>
+              <w:spacing w:after="0" w:line="240" w:lineRule="auto"/>
+              <w:jc w:val="right"/>
+              <w:rPr>
+                <w:rFonts w:eastAsia="Times New Roman"/>
+                <w:szCs w:val="24"/>
+              </w:rPr>
+            </w:pPr>
+            <w:r>
+              <w:rPr>
+                <w:rFonts w:eastAsia="Times New Roman"/>
+                <w:szCs w:val="24"/>
+              </w:rPr>
+              <w:t>-2.9473</w:t>
             </w:r>
           </w:p>
         </w:tc>
@@ -23982,17 +23989,15 @@
                 <w:szCs w:val="24"/>
               </w:rPr>
             </w:pPr>
-            <w:proofErr w:type="spellStart"/>
-            <w:r>
-              <w:rPr>
-                <w:rFonts w:eastAsia="Times New Roman"/>
-                <w:b/>
-                <w:bCs/>
-                <w:szCs w:val="24"/>
-              </w:rPr>
-              <w:t>betaeduc</w:t>
-            </w:r>
-            <w:proofErr w:type="spellEnd"/>
+            <w:r>
+              <w:rPr>
+                <w:rFonts w:eastAsia="Times New Roman"/>
+                <w:b/>
+                <w:bCs/>
+                <w:szCs w:val="24"/>
+              </w:rPr>
+              <w:t>sigma2</w:t>
+            </w:r>
           </w:p>
         </w:tc>
         <w:tc>
@@ -24049,283 +24054,103 @@
                 <w:rFonts w:eastAsia="Times New Roman"/>
                 <w:szCs w:val="24"/>
               </w:rPr>
-              <w:t>10.9180</w:t>
-            </w:r>
-          </w:p>
-        </w:tc>
-        <w:tc>
-          <w:tcPr>
-            <w:tcW w:w="0" w:type="auto"/>
-            <w:tcBorders>
-              <w:top w:val="nil"/>
-              <w:left w:val="nil"/>
-              <w:bottom w:val="nil"/>
-              <w:right w:val="nil"/>
-            </w:tcBorders>
-            <w:hideMark/>
-          </w:tcPr>
-          <w:p>
-            <w:pPr>
-              <w:spacing w:after="0" w:line="240" w:lineRule="auto"/>
-              <w:jc w:val="right"/>
-              <w:rPr>
-                <w:rFonts w:eastAsia="Times New Roman"/>
-                <w:szCs w:val="24"/>
-              </w:rPr>
-            </w:pPr>
-            <w:r>
-              <w:rPr>
-                <w:rFonts w:eastAsia="Times New Roman"/>
-                <w:szCs w:val="24"/>
-              </w:rPr>
-              <w:t>18.4642</w:t>
-            </w:r>
-          </w:p>
-        </w:tc>
-        <w:tc>
-          <w:tcPr>
-            <w:tcW w:w="0" w:type="auto"/>
-            <w:tcBorders>
-              <w:top w:val="nil"/>
-              <w:left w:val="nil"/>
-              <w:bottom w:val="nil"/>
-              <w:right w:val="nil"/>
-            </w:tcBorders>
-            <w:noWrap/>
-            <w:hideMark/>
-          </w:tcPr>
-          <w:p>
-            <w:pPr>
-              <w:spacing w:after="0" w:line="240" w:lineRule="auto"/>
-              <w:jc w:val="right"/>
-              <w:rPr>
-                <w:rFonts w:eastAsia="Times New Roman"/>
-                <w:szCs w:val="24"/>
-              </w:rPr>
-            </w:pPr>
-            <w:r>
-              <w:rPr>
-                <w:rFonts w:eastAsia="Times New Roman"/>
-                <w:szCs w:val="24"/>
-              </w:rPr>
-              <w:t>-24.1120</w:t>
-            </w:r>
-          </w:p>
-        </w:tc>
-        <w:tc>
-          <w:tcPr>
-            <w:tcW w:w="0" w:type="auto"/>
-            <w:tcBorders>
-              <w:top w:val="nil"/>
-              <w:left w:val="nil"/>
-              <w:bottom w:val="nil"/>
-              <w:right w:val="nil"/>
-            </w:tcBorders>
-            <w:hideMark/>
-          </w:tcPr>
-          <w:p>
-            <w:pPr>
-              <w:spacing w:after="0" w:line="240" w:lineRule="auto"/>
-              <w:jc w:val="right"/>
-              <w:rPr>
-                <w:rFonts w:eastAsia="Times New Roman"/>
-                <w:szCs w:val="24"/>
-              </w:rPr>
-            </w:pPr>
-            <w:r>
-              <w:rPr>
-                <w:rFonts w:eastAsia="Times New Roman"/>
-                <w:szCs w:val="24"/>
-              </w:rPr>
-              <w:t>48.5549</w:t>
-            </w:r>
-          </w:p>
-        </w:tc>
-      </w:tr>
-      <w:tr>
-        <w:trPr>
-          <w:jc w:val="center"/>
-        </w:trPr>
-        <w:tc>
-          <w:tcPr>
-            <w:tcW w:w="0" w:type="auto"/>
-            <w:tcBorders>
-              <w:top w:val="nil"/>
-              <w:left w:val="nil"/>
-              <w:bottom w:val="nil"/>
-              <w:right w:val="nil"/>
-            </w:tcBorders>
-            <w:hideMark/>
-          </w:tcPr>
-          <w:p>
-            <w:pPr>
-              <w:spacing w:after="0" w:line="240" w:lineRule="auto"/>
-              <w:rPr>
-                <w:rFonts w:eastAsia="Times New Roman"/>
-                <w:b/>
-                <w:bCs/>
-                <w:szCs w:val="24"/>
-              </w:rPr>
-            </w:pPr>
-            <w:r>
-              <w:rPr>
-                <w:rFonts w:eastAsia="Times New Roman"/>
-                <w:b/>
-                <w:bCs/>
-                <w:szCs w:val="24"/>
-              </w:rPr>
-              <w:t>sigma2</w:t>
-            </w:r>
-          </w:p>
-        </w:tc>
-        <w:tc>
-          <w:tcPr>
-            <w:tcW w:w="0" w:type="auto"/>
-            <w:tcBorders>
-              <w:top w:val="nil"/>
-              <w:left w:val="nil"/>
-              <w:bottom w:val="nil"/>
-              <w:right w:val="nil"/>
-            </w:tcBorders>
-            <w:hideMark/>
-          </w:tcPr>
-          <w:p>
-            <w:pPr>
-              <w:spacing w:after="0" w:line="240" w:lineRule="auto"/>
-              <w:jc w:val="right"/>
-              <w:rPr>
-                <w:rFonts w:eastAsia="Times New Roman"/>
-                <w:szCs w:val="24"/>
-              </w:rPr>
-            </w:pPr>
-            <w:r>
-              <w:rPr>
-                <w:rFonts w:eastAsia="Times New Roman"/>
-                <w:szCs w:val="24"/>
-              </w:rPr>
-              <w:t>25000</w:t>
-            </w:r>
-          </w:p>
-        </w:tc>
-        <w:tc>
-          <w:tcPr>
-            <w:tcW w:w="0" w:type="auto"/>
-            <w:tcBorders>
-              <w:top w:val="nil"/>
-              <w:left w:val="nil"/>
-              <w:bottom w:val="nil"/>
-              <w:right w:val="nil"/>
-            </w:tcBorders>
-            <w:hideMark/>
-          </w:tcPr>
-          <w:p>
-            <w:pPr>
-              <w:spacing w:after="0" w:line="240" w:lineRule="auto"/>
-              <w:jc w:val="right"/>
-              <w:rPr>
-                <w:rFonts w:eastAsia="Times New Roman"/>
-                <w:szCs w:val="24"/>
-              </w:rPr>
-            </w:pPr>
-            <w:r>
-              <w:rPr>
-                <w:rFonts w:eastAsia="Times New Roman"/>
-                <w:szCs w:val="24"/>
-              </w:rPr>
-              <w:t>29957.4</w:t>
-            </w:r>
-          </w:p>
-        </w:tc>
-        <w:tc>
-          <w:tcPr>
-            <w:tcW w:w="0" w:type="auto"/>
-            <w:tcBorders>
-              <w:top w:val="nil"/>
-              <w:left w:val="nil"/>
-              <w:bottom w:val="nil"/>
-              <w:right w:val="nil"/>
-            </w:tcBorders>
-            <w:hideMark/>
-          </w:tcPr>
-          <w:p>
-            <w:pPr>
-              <w:spacing w:after="0" w:line="240" w:lineRule="auto"/>
-              <w:jc w:val="right"/>
-              <w:rPr>
-                <w:rFonts w:eastAsia="Times New Roman"/>
-                <w:szCs w:val="24"/>
-              </w:rPr>
-            </w:pPr>
-            <w:r>
-              <w:rPr>
-                <w:rFonts w:eastAsia="Times New Roman"/>
-                <w:szCs w:val="24"/>
-              </w:rPr>
-              <w:t>2036.2</w:t>
-            </w:r>
-          </w:p>
-        </w:tc>
-        <w:tc>
-          <w:tcPr>
-            <w:tcW w:w="0" w:type="auto"/>
-            <w:tcBorders>
-              <w:top w:val="nil"/>
-              <w:left w:val="nil"/>
-              <w:bottom w:val="nil"/>
-              <w:right w:val="nil"/>
-            </w:tcBorders>
-            <w:hideMark/>
-          </w:tcPr>
-          <w:p>
-            <w:pPr>
-              <w:spacing w:after="0" w:line="240" w:lineRule="auto"/>
-              <w:jc w:val="right"/>
-              <w:rPr>
-                <w:rFonts w:eastAsia="Times New Roman"/>
-                <w:szCs w:val="24"/>
-              </w:rPr>
-            </w:pPr>
-            <w:r>
-              <w:rPr>
-                <w:rFonts w:eastAsia="Times New Roman"/>
-                <w:szCs w:val="24"/>
-              </w:rPr>
-              <w:t>26133.4</w:t>
-            </w:r>
-          </w:p>
-        </w:tc>
-        <w:tc>
-          <w:tcPr>
-            <w:tcW w:w="0" w:type="auto"/>
-            <w:tcBorders>
-              <w:top w:val="nil"/>
-              <w:left w:val="nil"/>
-              <w:bottom w:val="nil"/>
-              <w:right w:val="nil"/>
-            </w:tcBorders>
-            <w:hideMark/>
-          </w:tcPr>
-          <w:p>
-            <w:pPr>
-              <w:spacing w:after="0" w:line="240" w:lineRule="auto"/>
-              <w:jc w:val="right"/>
-              <w:rPr>
-                <w:rFonts w:eastAsia="Times New Roman"/>
-                <w:szCs w:val="24"/>
-              </w:rPr>
-            </w:pPr>
-            <w:r>
-              <w:rPr>
-                <w:rFonts w:eastAsia="Times New Roman"/>
-                <w:szCs w:val="24"/>
-              </w:rPr>
-              <w:t>34074.0</w:t>
+              <w:t>29902.9</w:t>
+            </w:r>
+          </w:p>
+        </w:tc>
+        <w:tc>
+          <w:tcPr>
+            <w:tcW w:w="0" w:type="auto"/>
+            <w:tcBorders>
+              <w:top w:val="nil"/>
+              <w:left w:val="nil"/>
+              <w:bottom w:val="nil"/>
+              <w:right w:val="nil"/>
+            </w:tcBorders>
+            <w:hideMark/>
+          </w:tcPr>
+          <w:p>
+            <w:pPr>
+              <w:spacing w:after="0" w:line="240" w:lineRule="auto"/>
+              <w:jc w:val="right"/>
+              <w:rPr>
+                <w:rFonts w:eastAsia="Times New Roman"/>
+                <w:szCs w:val="24"/>
+              </w:rPr>
+            </w:pPr>
+            <w:r>
+              <w:rPr>
+                <w:rFonts w:eastAsia="Times New Roman"/>
+                <w:szCs w:val="24"/>
+              </w:rPr>
+              <w:t>2021.7</w:t>
+            </w:r>
+          </w:p>
+        </w:tc>
+        <w:tc>
+          <w:tcPr>
+            <w:tcW w:w="0" w:type="auto"/>
+            <w:tcBorders>
+              <w:top w:val="nil"/>
+              <w:left w:val="nil"/>
+              <w:bottom w:val="nil"/>
+              <w:right w:val="nil"/>
+            </w:tcBorders>
+            <w:hideMark/>
+          </w:tcPr>
+          <w:p>
+            <w:pPr>
+              <w:spacing w:after="0" w:line="240" w:lineRule="auto"/>
+              <w:jc w:val="right"/>
+              <w:rPr>
+                <w:rFonts w:eastAsia="Times New Roman"/>
+                <w:szCs w:val="24"/>
+              </w:rPr>
+            </w:pPr>
+            <w:r>
+              <w:rPr>
+                <w:rFonts w:eastAsia="Times New Roman"/>
+                <w:szCs w:val="24"/>
+              </w:rPr>
+              <w:t>26062.0</w:t>
+            </w:r>
+          </w:p>
+        </w:tc>
+        <w:tc>
+          <w:tcPr>
+            <w:tcW w:w="0" w:type="auto"/>
+            <w:tcBorders>
+              <w:top w:val="nil"/>
+              <w:left w:val="nil"/>
+              <w:bottom w:val="nil"/>
+              <w:right w:val="nil"/>
+            </w:tcBorders>
+            <w:hideMark/>
+          </w:tcPr>
+          <w:p>
+            <w:pPr>
+              <w:spacing w:after="0" w:line="240" w:lineRule="auto"/>
+              <w:jc w:val="right"/>
+              <w:rPr>
+                <w:rFonts w:eastAsia="Times New Roman"/>
+                <w:szCs w:val="24"/>
+              </w:rPr>
+            </w:pPr>
+            <w:r>
+              <w:rPr>
+                <w:rFonts w:eastAsia="Times New Roman"/>
+                <w:szCs w:val="24"/>
+              </w:rPr>
+              <w:t>34039.9</w:t>
             </w:r>
           </w:p>
         </w:tc>
       </w:tr>
     </w:tbl>
-    <w:p/>
+    <w:p>
+      <w:bookmarkStart w:id="0" w:name="_GoBack"/>
+      <w:bookmarkEnd w:id="0"/>
+    </w:p>
     <w:sectPr>
       <w:pgSz w:w="12240" w:h="15840"/>
       <w:pgMar w:top="1440" w:right="1440" w:bottom="1440" w:left="1440" w:header="720" w:footer="720" w:gutter="0"/>

</xml_diff>